<commit_message>
udpate file 8: kết quả
</commit_message>
<xml_diff>
--- a/BaoCao/8-KetQuaThucHien.docx
+++ b/BaoCao/8-KetQuaThucHien.docx
@@ -1,59 +1,67 @@
 
 <file path=word/document.xml><?xml version="1.0" encoding="utf-8"?>
-<w:document xmlns:wpc="http://schemas.microsoft.com/office/word/2010/wordprocessingCanvas" xmlns:mc="http://schemas.openxmlformats.org/markup-compatibility/2006" xmlns:o="urn:schemas-microsoft-com:office:office" xmlns:r="http://schemas.openxmlformats.org/officeDocument/2006/relationships" xmlns:m="http://schemas.openxmlformats.org/officeDocument/2006/math" xmlns:v="urn:schemas-microsoft-com:vml" xmlns:wp14="http://schemas.microsoft.com/office/word/2010/wordprocessingDrawing" xmlns:wp="http://schemas.openxmlformats.org/drawingml/2006/wordprocessingDrawing" xmlns:w10="urn:schemas-microsoft-com:office:word" xmlns:w="http://schemas.openxmlformats.org/wordprocessingml/2006/main" xmlns:w14="http://schemas.microsoft.com/office/word/2010/wordml" xmlns:wpg="http://schemas.microsoft.com/office/word/2010/wordprocessingGroup" xmlns:wpi="http://schemas.microsoft.com/office/word/2010/wordprocessingInk" xmlns:wne="http://schemas.microsoft.com/office/word/2006/wordml" xmlns:wps="http://schemas.microsoft.com/office/word/2010/wordprocessingShape" mc:Ignorable="w14 wp14">
+<w:document xmlns:wpc="http://schemas.microsoft.com/office/word/2010/wordprocessingCanvas" xmlns:cx="http://schemas.microsoft.com/office/drawing/2014/chartex" xmlns:cx1="http://schemas.microsoft.com/office/drawing/2015/9/8/chartex" xmlns:cx2="http://schemas.microsoft.com/office/drawing/2015/10/21/chartex" xmlns:cx3="http://schemas.microsoft.com/office/drawing/2016/5/9/chartex" xmlns:cx4="http://schemas.microsoft.com/office/drawing/2016/5/10/chartex" xmlns:cx5="http://schemas.microsoft.com/office/drawing/2016/5/11/chartex" xmlns:mc="http://schemas.openxmlformats.org/markup-compatibility/2006" xmlns:o="urn:schemas-microsoft-com:office:office" xmlns:r="http://schemas.openxmlformats.org/officeDocument/2006/relationships" xmlns:m="http://schemas.openxmlformats.org/officeDocument/2006/math" xmlns:v="urn:schemas-microsoft-com:vml" xmlns:wp14="http://schemas.microsoft.com/office/word/2010/wordprocessingDrawing" xmlns:wp="http://schemas.openxmlformats.org/drawingml/2006/wordprocessingDrawing" xmlns:w10="urn:schemas-microsoft-com:office:word" xmlns:w="http://schemas.openxmlformats.org/wordprocessingml/2006/main" xmlns:w14="http://schemas.microsoft.com/office/word/2010/wordml" xmlns:w15="http://schemas.microsoft.com/office/word/2012/wordml" xmlns:w16se="http://schemas.microsoft.com/office/word/2015/wordml/symex" xmlns:wpg="http://schemas.microsoft.com/office/word/2010/wordprocessingGroup" xmlns:wpi="http://schemas.microsoft.com/office/word/2010/wordprocessingInk" xmlns:wne="http://schemas.microsoft.com/office/word/2006/wordml" xmlns:wps="http://schemas.microsoft.com/office/word/2010/wordprocessingShape" mc:Ignorable="w14 w15 w16se wp14">
   <w:body>
     <w:p>
       <w:pPr>
         <w:rPr>
-          <w:lang w:val="en-US"/>
-        </w:rPr>
-      </w:pPr>
-    </w:p>
-    <w:p>
-      <w:pPr>
-        <w:rPr>
-          <w:lang w:val="en-US"/>
-        </w:rPr>
-      </w:pPr>
-    </w:p>
-    <w:p>
-      <w:pPr>
-        <w:rPr>
-          <w:lang w:val="en-US"/>
-        </w:rPr>
-      </w:pPr>
-    </w:p>
-    <w:p>
-      <w:pPr>
-        <w:rPr>
-          <w:lang w:val="en-US"/>
-        </w:rPr>
-      </w:pPr>
-    </w:p>
-    <w:p>
-      <w:pPr>
-        <w:rPr>
-          <w:lang w:val="en-US"/>
-        </w:rPr>
-      </w:pPr>
-    </w:p>
-    <w:p>
-      <w:pPr>
-        <w:rPr>
-          <w:lang w:val="en-US"/>
-        </w:rPr>
-      </w:pPr>
-    </w:p>
-    <w:p>
-      <w:pPr>
-        <w:rPr>
-          <w:lang w:val="en-US"/>
-        </w:rPr>
-      </w:pPr>
-    </w:p>
-    <w:p>
-      <w:pPr>
-        <w:rPr>
+          <w:color w:val="403152" w:themeColor="accent4" w:themeShade="80"/>
+          <w:lang w:val="en-US"/>
+        </w:rPr>
+      </w:pPr>
+    </w:p>
+    <w:p>
+      <w:pPr>
+        <w:rPr>
+          <w:color w:val="403152" w:themeColor="accent4" w:themeShade="80"/>
+          <w:lang w:val="en-US"/>
+        </w:rPr>
+      </w:pPr>
+    </w:p>
+    <w:p>
+      <w:pPr>
+        <w:rPr>
+          <w:color w:val="403152" w:themeColor="accent4" w:themeShade="80"/>
+          <w:lang w:val="en-US"/>
+        </w:rPr>
+      </w:pPr>
+    </w:p>
+    <w:p>
+      <w:pPr>
+        <w:rPr>
+          <w:color w:val="403152" w:themeColor="accent4" w:themeShade="80"/>
+          <w:lang w:val="en-US"/>
+        </w:rPr>
+      </w:pPr>
+    </w:p>
+    <w:p>
+      <w:pPr>
+        <w:rPr>
+          <w:color w:val="403152" w:themeColor="accent4" w:themeShade="80"/>
+          <w:lang w:val="en-US"/>
+        </w:rPr>
+      </w:pPr>
+    </w:p>
+    <w:p>
+      <w:pPr>
+        <w:rPr>
+          <w:color w:val="403152" w:themeColor="accent4" w:themeShade="80"/>
+          <w:lang w:val="en-US"/>
+        </w:rPr>
+      </w:pPr>
+    </w:p>
+    <w:p>
+      <w:pPr>
+        <w:rPr>
+          <w:color w:val="403152" w:themeColor="accent4" w:themeShade="80"/>
+          <w:lang w:val="en-US"/>
+        </w:rPr>
+      </w:pPr>
+    </w:p>
+    <w:p>
+      <w:pPr>
+        <w:rPr>
+          <w:color w:val="403152" w:themeColor="accent4" w:themeShade="80"/>
           <w:lang w:val="en-US"/>
         </w:rPr>
       </w:pPr>
@@ -63,46 +71,36 @@
         <w:pStyle w:val="Title"/>
         <w:jc w:val="right"/>
         <w:rPr>
+          <w:color w:val="403152" w:themeColor="accent4" w:themeShade="80"/>
           <w:lang w:val="en-US"/>
         </w:rPr>
       </w:pPr>
       <w:r>
         <w:rPr>
+          <w:color w:val="403152" w:themeColor="accent4" w:themeShade="80"/>
           <w:lang w:val="en-US"/>
         </w:rPr>
         <w:t>Kết quả thực hiện</w:t>
       </w:r>
       <w:r>
         <w:rPr>
+          <w:color w:val="403152" w:themeColor="accent4" w:themeShade="80"/>
           <w:lang w:val="en-US"/>
         </w:rPr>
         <w:t xml:space="preserve"> </w:t>
       </w:r>
       <w:r>
         <w:rPr>
-          <w:color w:val="0000FF"/>
-          <w:lang w:val="en-US"/>
-        </w:rPr>
-        <w:t>&lt;</w:t>
+          <w:color w:val="403152" w:themeColor="accent4" w:themeShade="80"/>
+          <w:lang w:val="en-US"/>
+        </w:rPr>
+        <w:t>QUẢN LÝ BÁN HÀNG</w:t>
       </w:r>
-      <w:r>
-        <w:rPr>
-          <w:color w:val="0000FF"/>
-          <w:lang w:val="en-US"/>
-        </w:rPr>
-        <w:t>Tên đề tài</w:t>
-      </w:r>
-      <w:r>
-        <w:rPr>
-          <w:color w:val="0000FF"/>
-          <w:lang w:val="en-US"/>
-        </w:rPr>
-        <w:t>&gt;</w:t>
-      </w:r>
-    </w:p>
-    <w:p>
-      <w:pPr>
-        <w:rPr>
+    </w:p>
+    <w:p>
+      <w:pPr>
+        <w:rPr>
+          <w:color w:val="403152" w:themeColor="accent4" w:themeShade="80"/>
           <w:lang w:val="en-US"/>
         </w:rPr>
       </w:pPr>
@@ -112,6 +110,7 @@
         <w:jc w:val="right"/>
         <w:rPr>
           <w:rFonts w:ascii="Arial" w:hAnsi="Arial"/>
+          <w:color w:val="403152" w:themeColor="accent4" w:themeShade="80"/>
           <w:sz w:val="34"/>
           <w:szCs w:val="30"/>
           <w:lang w:val="en-US"/>
@@ -120,6 +119,7 @@
       <w:r>
         <w:rPr>
           <w:rFonts w:ascii="Arial" w:hAnsi="Arial"/>
+          <w:color w:val="403152" w:themeColor="accent4" w:themeShade="80"/>
           <w:sz w:val="34"/>
           <w:szCs w:val="30"/>
           <w:lang w:val="en-US"/>
@@ -129,32 +129,12 @@
       <w:r>
         <w:rPr>
           <w:rFonts w:ascii="Arial" w:hAnsi="Arial"/>
-          <w:color w:val="0000FF"/>
+          <w:color w:val="403152" w:themeColor="accent4" w:themeShade="80"/>
           <w:sz w:val="34"/>
           <w:szCs w:val="30"/>
           <w:lang w:val="en-US"/>
         </w:rPr>
-        <w:t>&lt;x</w:t>
-      </w:r>
-      <w:r>
-        <w:rPr>
-          <w:rFonts w:ascii="Arial" w:hAnsi="Arial"/>
-          <w:color w:val="0000FF"/>
-          <w:sz w:val="34"/>
-          <w:szCs w:val="30"/>
-          <w:lang w:val="en-US"/>
-        </w:rPr>
-        <w:t>.y</w:t>
-      </w:r>
-      <w:r>
-        <w:rPr>
-          <w:rFonts w:ascii="Arial" w:hAnsi="Arial"/>
-          <w:color w:val="0000FF"/>
-          <w:sz w:val="34"/>
-          <w:szCs w:val="30"/>
-          <w:lang w:val="en-US"/>
-        </w:rPr>
-        <w:t>&gt;</w:t>
+        <w:t>1.0</w:t>
       </w:r>
     </w:p>
     <w:p>
@@ -162,104 +142,119 @@
         <w:pStyle w:val="Title"/>
         <w:jc w:val="both"/>
         <w:rPr>
-          <w:lang w:val="en-US"/>
-        </w:rPr>
-      </w:pPr>
-    </w:p>
-    <w:p>
-      <w:pPr>
-        <w:rPr>
-          <w:lang w:val="en-US"/>
-        </w:rPr>
-      </w:pPr>
-    </w:p>
-    <w:p>
-      <w:pPr>
-        <w:rPr>
-          <w:lang w:val="en-US"/>
-        </w:rPr>
-      </w:pPr>
-    </w:p>
-    <w:p>
-      <w:pPr>
-        <w:rPr>
-          <w:lang w:val="en-US"/>
-        </w:rPr>
-      </w:pPr>
-    </w:p>
-    <w:p>
-      <w:pPr>
-        <w:rPr>
-          <w:lang w:val="en-US"/>
-        </w:rPr>
-      </w:pPr>
-    </w:p>
-    <w:p>
-      <w:pPr>
-        <w:rPr>
-          <w:lang w:val="en-US"/>
-        </w:rPr>
-      </w:pPr>
-    </w:p>
-    <w:p>
-      <w:pPr>
-        <w:rPr>
-          <w:lang w:val="en-US"/>
-        </w:rPr>
-      </w:pPr>
-    </w:p>
-    <w:p>
-      <w:pPr>
-        <w:rPr>
-          <w:lang w:val="en-US"/>
-        </w:rPr>
-      </w:pPr>
-    </w:p>
-    <w:p>
-      <w:pPr>
-        <w:rPr>
-          <w:lang w:val="en-US"/>
-        </w:rPr>
-      </w:pPr>
-    </w:p>
-    <w:p>
-      <w:pPr>
-        <w:rPr>
-          <w:lang w:val="en-US"/>
-        </w:rPr>
-      </w:pPr>
-    </w:p>
-    <w:p>
-      <w:pPr>
-        <w:rPr>
-          <w:lang w:val="en-US"/>
-        </w:rPr>
-      </w:pPr>
-    </w:p>
-    <w:p>
-      <w:pPr>
-        <w:rPr>
-          <w:lang w:val="en-US"/>
-        </w:rPr>
-      </w:pPr>
-    </w:p>
-    <w:p>
-      <w:pPr>
-        <w:rPr>
-          <w:lang w:val="en-US"/>
-        </w:rPr>
-      </w:pPr>
-    </w:p>
-    <w:p>
-      <w:pPr>
-        <w:rPr>
-          <w:lang w:val="en-US"/>
-        </w:rPr>
-      </w:pPr>
-    </w:p>
-    <w:p>
-      <w:pPr>
-        <w:rPr>
+          <w:color w:val="403152" w:themeColor="accent4" w:themeShade="80"/>
+          <w:lang w:val="en-US"/>
+        </w:rPr>
+      </w:pPr>
+    </w:p>
+    <w:p>
+      <w:pPr>
+        <w:rPr>
+          <w:color w:val="403152" w:themeColor="accent4" w:themeShade="80"/>
+          <w:lang w:val="en-US"/>
+        </w:rPr>
+      </w:pPr>
+    </w:p>
+    <w:p>
+      <w:pPr>
+        <w:rPr>
+          <w:color w:val="403152" w:themeColor="accent4" w:themeShade="80"/>
+          <w:lang w:val="en-US"/>
+        </w:rPr>
+      </w:pPr>
+    </w:p>
+    <w:p>
+      <w:pPr>
+        <w:rPr>
+          <w:color w:val="403152" w:themeColor="accent4" w:themeShade="80"/>
+          <w:lang w:val="en-US"/>
+        </w:rPr>
+      </w:pPr>
+    </w:p>
+    <w:p>
+      <w:pPr>
+        <w:rPr>
+          <w:color w:val="403152" w:themeColor="accent4" w:themeShade="80"/>
+          <w:lang w:val="en-US"/>
+        </w:rPr>
+      </w:pPr>
+    </w:p>
+    <w:p>
+      <w:pPr>
+        <w:rPr>
+          <w:color w:val="403152" w:themeColor="accent4" w:themeShade="80"/>
+          <w:lang w:val="en-US"/>
+        </w:rPr>
+      </w:pPr>
+    </w:p>
+    <w:p>
+      <w:pPr>
+        <w:rPr>
+          <w:color w:val="403152" w:themeColor="accent4" w:themeShade="80"/>
+          <w:lang w:val="en-US"/>
+        </w:rPr>
+      </w:pPr>
+    </w:p>
+    <w:p>
+      <w:pPr>
+        <w:rPr>
+          <w:color w:val="403152" w:themeColor="accent4" w:themeShade="80"/>
+          <w:lang w:val="en-US"/>
+        </w:rPr>
+      </w:pPr>
+    </w:p>
+    <w:p>
+      <w:pPr>
+        <w:rPr>
+          <w:color w:val="403152" w:themeColor="accent4" w:themeShade="80"/>
+          <w:lang w:val="en-US"/>
+        </w:rPr>
+      </w:pPr>
+    </w:p>
+    <w:p>
+      <w:pPr>
+        <w:rPr>
+          <w:color w:val="403152" w:themeColor="accent4" w:themeShade="80"/>
+          <w:lang w:val="en-US"/>
+        </w:rPr>
+      </w:pPr>
+    </w:p>
+    <w:p>
+      <w:pPr>
+        <w:rPr>
+          <w:color w:val="403152" w:themeColor="accent4" w:themeShade="80"/>
+          <w:lang w:val="en-US"/>
+        </w:rPr>
+      </w:pPr>
+    </w:p>
+    <w:p>
+      <w:pPr>
+        <w:rPr>
+          <w:color w:val="403152" w:themeColor="accent4" w:themeShade="80"/>
+          <w:lang w:val="en-US"/>
+        </w:rPr>
+      </w:pPr>
+    </w:p>
+    <w:p>
+      <w:pPr>
+        <w:rPr>
+          <w:color w:val="403152" w:themeColor="accent4" w:themeShade="80"/>
+          <w:lang w:val="en-US"/>
+        </w:rPr>
+      </w:pPr>
+    </w:p>
+    <w:p>
+      <w:pPr>
+        <w:rPr>
+          <w:color w:val="403152" w:themeColor="accent4" w:themeShade="80"/>
+          <w:lang w:val="en-US"/>
+        </w:rPr>
+      </w:pPr>
+    </w:p>
+    <w:p>
+      <w:pPr>
+        <w:rPr>
+          <w:color w:val="403152" w:themeColor="accent4" w:themeShade="80"/>
           <w:lang w:val="en-US"/>
         </w:rPr>
       </w:pPr>
@@ -269,6 +264,7 @@
         <w:jc w:val="center"/>
         <w:rPr>
           <w:rFonts w:ascii="Arial" w:hAnsi="Arial" w:cs="Arial"/>
+          <w:color w:val="403152" w:themeColor="accent4" w:themeShade="80"/>
           <w:sz w:val="30"/>
           <w:szCs w:val="30"/>
           <w:lang w:val="en-US"/>
@@ -277,6 +273,7 @@
       <w:r>
         <w:rPr>
           <w:rFonts w:ascii="Arial" w:hAnsi="Arial" w:cs="Arial"/>
+          <w:color w:val="403152" w:themeColor="accent4" w:themeShade="80"/>
           <w:sz w:val="30"/>
           <w:szCs w:val="30"/>
           <w:lang w:val="en-US"/>
@@ -289,7 +286,7 @@
         <w:jc w:val="center"/>
         <w:rPr>
           <w:rFonts w:ascii="Arial" w:hAnsi="Arial" w:cs="Arial"/>
-          <w:color w:val="0000FF"/>
+          <w:color w:val="403152" w:themeColor="accent4" w:themeShade="80"/>
           <w:sz w:val="30"/>
           <w:szCs w:val="30"/>
           <w:lang w:val="en-US"/>
@@ -298,87 +295,26 @@
       <w:r>
         <w:rPr>
           <w:rFonts w:ascii="Arial" w:hAnsi="Arial" w:cs="Arial"/>
-          <w:color w:val="0000FF"/>
+          <w:color w:val="403152" w:themeColor="accent4" w:themeShade="80"/>
           <w:sz w:val="30"/>
           <w:szCs w:val="30"/>
           <w:lang w:val="en-US"/>
         </w:rPr>
-        <w:t>&lt;</w:t>
+        <w:t>1542282 – Nguyễn Văn Trọng</w:t>
       </w:r>
-      <w:r>
-        <w:rPr>
-          <w:rFonts w:ascii="Arial" w:hAnsi="Arial" w:cs="Arial"/>
-          <w:color w:val="0000FF"/>
+    </w:p>
+    <w:p>
+      <w:pPr>
+        <w:jc w:val="center"/>
+        <w:rPr>
+          <w:color w:val="403152" w:themeColor="accent4" w:themeShade="80"/>
           <w:sz w:val="30"/>
           <w:szCs w:val="30"/>
           <w:lang w:val="en-US"/>
         </w:rPr>
-        <w:t>MSSV1 – Họ và tên sinh viên</w:t>
-      </w:r>
-      <w:r>
-        <w:rPr>
-          <w:rFonts w:ascii="Arial" w:hAnsi="Arial" w:cs="Arial"/>
-          <w:color w:val="0000FF"/>
-          <w:sz w:val="30"/>
-          <w:szCs w:val="30"/>
-          <w:lang w:val="en-US"/>
-        </w:rPr>
-        <w:t>&gt;</w:t>
-      </w:r>
-    </w:p>
-    <w:p>
-      <w:pPr>
-        <w:jc w:val="center"/>
-        <w:rPr>
-          <w:rFonts w:ascii="Arial" w:hAnsi="Arial" w:cs="Arial"/>
-          <w:color w:val="0000FF"/>
-          <w:sz w:val="30"/>
-          <w:szCs w:val="30"/>
-          <w:lang w:val="en-US"/>
-        </w:rPr>
-      </w:pPr>
-      <w:r>
-        <w:rPr>
-          <w:rFonts w:ascii="Arial" w:hAnsi="Arial" w:cs="Arial"/>
-          <w:color w:val="0000FF"/>
-          <w:sz w:val="30"/>
-          <w:szCs w:val="30"/>
-          <w:lang w:val="en-US"/>
-        </w:rPr>
-        <w:t>[&lt;</w:t>
-      </w:r>
-      <w:r>
-        <w:rPr>
-          <w:rFonts w:ascii="Arial" w:hAnsi="Arial" w:cs="Arial"/>
-          <w:color w:val="0000FF"/>
-          <w:sz w:val="30"/>
-          <w:szCs w:val="30"/>
-          <w:lang w:val="en-US"/>
-        </w:rPr>
-        <w:t>MSSV2 – Họ và tên sinh viên</w:t>
-      </w:r>
-      <w:r>
-        <w:rPr>
-          <w:rFonts w:ascii="Arial" w:hAnsi="Arial" w:cs="Arial"/>
-          <w:color w:val="0000FF"/>
-          <w:sz w:val="30"/>
-          <w:szCs w:val="30"/>
-          <w:lang w:val="en-US"/>
-        </w:rPr>
-        <w:t>&gt;]</w:t>
-      </w:r>
-    </w:p>
-    <w:p>
-      <w:pPr>
-        <w:jc w:val="center"/>
-        <w:rPr>
-          <w:sz w:val="30"/>
-          <w:szCs w:val="30"/>
-          <w:lang w:val="en-US"/>
-        </w:rPr>
         <w:sectPr>
-          <w:headerReference w:type="default" r:id="rId8"/>
-          <w:footerReference w:type="default" r:id="rId9"/>
+          <w:headerReference w:type="default" r:id="rId7"/>
+          <w:footerReference w:type="default" r:id="rId8"/>
           <w:pgSz w:w="11907" w:h="16839" w:code="9"/>
           <w:pgMar w:top="1440" w:right="1440" w:bottom="1440" w:left="1440" w:header="720" w:footer="720" w:gutter="0"/>
           <w:cols w:space="720"/>
@@ -389,52 +325,12 @@
       <w:r>
         <w:rPr>
           <w:rFonts w:ascii="Arial" w:hAnsi="Arial" w:cs="Arial"/>
-          <w:color w:val="0000FF"/>
+          <w:color w:val="403152" w:themeColor="accent4" w:themeShade="80"/>
           <w:sz w:val="30"/>
           <w:szCs w:val="30"/>
           <w:lang w:val="en-US"/>
         </w:rPr>
-        <w:t>[&lt;</w:t>
-      </w:r>
-      <w:r>
-        <w:rPr>
-          <w:rFonts w:ascii="Arial" w:hAnsi="Arial" w:cs="Arial"/>
-          <w:color w:val="0000FF"/>
-          <w:sz w:val="30"/>
-          <w:szCs w:val="30"/>
-          <w:lang w:val="en-US"/>
-        </w:rPr>
-        <w:t>MSSV</w:t>
-      </w:r>
-      <w:r>
-        <w:rPr>
-          <w:rFonts w:ascii="Arial" w:hAnsi="Arial" w:cs="Arial"/>
-          <w:color w:val="0000FF"/>
-          <w:sz w:val="30"/>
-          <w:szCs w:val="30"/>
-          <w:lang w:val="en-US"/>
-        </w:rPr>
-        <w:t>3</w:t>
-      </w:r>
-      <w:r>
-        <w:rPr>
-          <w:rFonts w:ascii="Arial" w:hAnsi="Arial" w:cs="Arial"/>
-          <w:color w:val="0000FF"/>
-          <w:sz w:val="30"/>
-          <w:szCs w:val="30"/>
-          <w:lang w:val="en-US"/>
-        </w:rPr>
-        <w:t xml:space="preserve"> – Họ và tên sinh viên</w:t>
-      </w:r>
-      <w:r>
-        <w:rPr>
-          <w:rFonts w:ascii="Arial" w:hAnsi="Arial" w:cs="Arial"/>
-          <w:color w:val="0000FF"/>
-          <w:sz w:val="30"/>
-          <w:szCs w:val="30"/>
-          <w:lang w:val="en-US"/>
-        </w:rPr>
-        <w:t>&gt;]</w:t>
+        <w:t>1542289 – Nguyễn Thị Trí Tuệ</w:t>
       </w:r>
     </w:p>
     <w:p>
@@ -444,16 +340,16 @@
         <w:rPr>
           <w:rFonts w:ascii="Arial" w:eastAsia="SimSun" w:hAnsi="Arial"/>
           <w:b/>
+          <w:color w:val="403152" w:themeColor="accent4" w:themeShade="80"/>
           <w:sz w:val="36"/>
           <w:lang w:val="en-US"/>
         </w:rPr>
       </w:pPr>
-      <w:bookmarkStart w:id="0" w:name="_GoBack"/>
-      <w:bookmarkEnd w:id="0"/>
       <w:r>
         <w:rPr>
           <w:rFonts w:ascii="Arial" w:eastAsia="SimSun" w:hAnsi="Arial"/>
           <w:b/>
+          <w:color w:val="403152" w:themeColor="accent4" w:themeShade="80"/>
           <w:sz w:val="36"/>
           <w:lang w:val="en-US"/>
         </w:rPr>
@@ -464,6 +360,7 @@
         <w:rPr>
           <w:rFonts w:ascii="Arial" w:eastAsia="SimSun" w:hAnsi="Arial"/>
           <w:b/>
+          <w:color w:val="403152" w:themeColor="accent4" w:themeShade="80"/>
           <w:sz w:val="36"/>
           <w:lang w:val="en-US"/>
         </w:rPr>
@@ -475,6 +372,7 @@
         <w:jc w:val="both"/>
         <w:rPr>
           <w:rFonts w:eastAsia="SimSun"/>
+          <w:color w:val="403152" w:themeColor="accent4" w:themeShade="80"/>
           <w:lang w:val="en-US"/>
         </w:rPr>
       </w:pPr>
@@ -518,6 +416,7 @@
               <w:rPr>
                 <w:rFonts w:eastAsia="SimSun"/>
                 <w:b/>
+                <w:color w:val="403152" w:themeColor="accent4" w:themeShade="80"/>
                 <w:lang w:val="en-US"/>
               </w:rPr>
             </w:pPr>
@@ -525,6 +424,7 @@
               <w:rPr>
                 <w:rFonts w:eastAsia="SimSun"/>
                 <w:b/>
+                <w:color w:val="403152" w:themeColor="accent4" w:themeShade="80"/>
                 <w:lang w:val="en-US"/>
               </w:rPr>
               <w:t>Ngày</w:t>
@@ -549,6 +449,7 @@
               <w:rPr>
                 <w:rFonts w:eastAsia="SimSun"/>
                 <w:b/>
+                <w:color w:val="403152" w:themeColor="accent4" w:themeShade="80"/>
                 <w:lang w:val="en-US"/>
               </w:rPr>
             </w:pPr>
@@ -556,6 +457,7 @@
               <w:rPr>
                 <w:rFonts w:eastAsia="SimSun"/>
                 <w:b/>
+                <w:color w:val="403152" w:themeColor="accent4" w:themeShade="80"/>
                 <w:lang w:val="en-US"/>
               </w:rPr>
               <w:t>Phiên bản</w:t>
@@ -580,6 +482,7 @@
               <w:rPr>
                 <w:rFonts w:eastAsia="SimSun"/>
                 <w:b/>
+                <w:color w:val="403152" w:themeColor="accent4" w:themeShade="80"/>
                 <w:lang w:val="en-US"/>
               </w:rPr>
             </w:pPr>
@@ -587,6 +490,7 @@
               <w:rPr>
                 <w:rFonts w:eastAsia="SimSun"/>
                 <w:b/>
+                <w:color w:val="403152" w:themeColor="accent4" w:themeShade="80"/>
                 <w:lang w:val="en-US"/>
               </w:rPr>
               <w:t>Mô tả</w:t>
@@ -611,6 +515,7 @@
               <w:rPr>
                 <w:rFonts w:eastAsia="SimSun"/>
                 <w:b/>
+                <w:color w:val="403152" w:themeColor="accent4" w:themeShade="80"/>
                 <w:lang w:val="en-US"/>
               </w:rPr>
             </w:pPr>
@@ -618,6 +523,7 @@
               <w:rPr>
                 <w:rFonts w:eastAsia="SimSun"/>
                 <w:b/>
+                <w:color w:val="403152" w:themeColor="accent4" w:themeShade="80"/>
                 <w:lang w:val="en-US"/>
               </w:rPr>
               <w:t>Người thay đổi</w:t>
@@ -643,33 +549,17 @@
               <w:jc w:val="center"/>
               <w:rPr>
                 <w:rFonts w:eastAsia="SimSun"/>
-                <w:color w:val="0000FF"/>
+                <w:color w:val="403152" w:themeColor="accent4" w:themeShade="80"/>
                 <w:lang w:val="en-US"/>
               </w:rPr>
             </w:pPr>
             <w:r>
               <w:rPr>
                 <w:rFonts w:eastAsia="SimSun"/>
-                <w:color w:val="0000FF"/>
+                <w:color w:val="403152" w:themeColor="accent4" w:themeShade="80"/>
                 <w:lang w:val="en-US"/>
               </w:rPr>
-              <w:t>&lt;</w:t>
-            </w:r>
-            <w:r>
-              <w:rPr>
-                <w:rFonts w:eastAsia="SimSun"/>
-                <w:color w:val="0000FF"/>
-                <w:lang w:val="en-US"/>
-              </w:rPr>
-              <w:t>dd/mm/yyyy</w:t>
-            </w:r>
-            <w:r>
-              <w:rPr>
-                <w:rFonts w:eastAsia="SimSun"/>
-                <w:color w:val="0000FF"/>
-                <w:lang w:val="en-US"/>
-              </w:rPr>
-              <w:t>&gt;</w:t>
+              <w:t>12/12/2016</w:t>
             </w:r>
           </w:p>
         </w:tc>
@@ -690,33 +580,17 @@
               <w:jc w:val="center"/>
               <w:rPr>
                 <w:rFonts w:eastAsia="SimSun"/>
-                <w:color w:val="0000FF"/>
+                <w:color w:val="403152" w:themeColor="accent4" w:themeShade="80"/>
                 <w:lang w:val="en-US"/>
               </w:rPr>
             </w:pPr>
             <w:r>
               <w:rPr>
                 <w:rFonts w:eastAsia="SimSun"/>
-                <w:color w:val="0000FF"/>
+                <w:color w:val="403152" w:themeColor="accent4" w:themeShade="80"/>
                 <w:lang w:val="en-US"/>
               </w:rPr>
-              <w:t>&lt;</w:t>
-            </w:r>
-            <w:r>
-              <w:rPr>
-                <w:rFonts w:eastAsia="SimSun"/>
-                <w:color w:val="0000FF"/>
-                <w:lang w:val="en-US"/>
-              </w:rPr>
-              <w:t>x.y</w:t>
-            </w:r>
-            <w:r>
-              <w:rPr>
-                <w:rFonts w:eastAsia="SimSun"/>
-                <w:color w:val="0000FF"/>
-                <w:lang w:val="en-US"/>
-              </w:rPr>
-              <w:t>&gt;</w:t>
+              <w:t>1.0</w:t>
             </w:r>
           </w:p>
         </w:tc>
@@ -737,17 +611,17 @@
               <w:jc w:val="center"/>
               <w:rPr>
                 <w:rFonts w:eastAsia="SimSun"/>
-                <w:color w:val="0000FF"/>
+                <w:color w:val="403152" w:themeColor="accent4" w:themeShade="80"/>
                 <w:lang w:val="en-US"/>
               </w:rPr>
             </w:pPr>
             <w:r>
               <w:rPr>
                 <w:rFonts w:eastAsia="SimSun"/>
-                <w:color w:val="0000FF"/>
+                <w:color w:val="403152" w:themeColor="accent4" w:themeShade="80"/>
                 <w:lang w:val="en-US"/>
               </w:rPr>
-              <w:t>&lt;mô tả phiên bản tài liệu&gt;</w:t>
+              <w:t>Tài liệu mô tả Use case</w:t>
             </w:r>
           </w:p>
         </w:tc>
@@ -768,17 +642,17 @@
               <w:jc w:val="center"/>
               <w:rPr>
                 <w:rFonts w:eastAsia="SimSun"/>
-                <w:color w:val="0000FF"/>
+                <w:color w:val="403152" w:themeColor="accent4" w:themeShade="80"/>
                 <w:lang w:val="en-US"/>
               </w:rPr>
             </w:pPr>
             <w:r>
               <w:rPr>
                 <w:rFonts w:eastAsia="SimSun"/>
-                <w:color w:val="0000FF"/>
+                <w:color w:val="403152" w:themeColor="accent4" w:themeShade="80"/>
                 <w:lang w:val="en-US"/>
               </w:rPr>
-              <w:t>&lt; người thực hiện&gt;</w:t>
+              <w:t>1542289 – Nguyễn Thị Trí Tuệ</w:t>
             </w:r>
           </w:p>
         </w:tc>
@@ -801,6 +675,7 @@
               <w:jc w:val="center"/>
               <w:rPr>
                 <w:rFonts w:eastAsia="SimSun"/>
+                <w:color w:val="403152" w:themeColor="accent4" w:themeShade="80"/>
                 <w:lang w:val="en-US"/>
               </w:rPr>
             </w:pPr>
@@ -823,6 +698,7 @@
               <w:jc w:val="center"/>
               <w:rPr>
                 <w:rFonts w:eastAsia="SimSun"/>
+                <w:color w:val="403152" w:themeColor="accent4" w:themeShade="80"/>
                 <w:lang w:val="en-US"/>
               </w:rPr>
             </w:pPr>
@@ -845,6 +721,7 @@
               <w:jc w:val="both"/>
               <w:rPr>
                 <w:rFonts w:eastAsia="SimSun"/>
+                <w:color w:val="403152" w:themeColor="accent4" w:themeShade="80"/>
                 <w:lang w:val="en-US"/>
               </w:rPr>
             </w:pPr>
@@ -867,6 +744,7 @@
               <w:jc w:val="both"/>
               <w:rPr>
                 <w:rFonts w:eastAsia="SimSun"/>
+                <w:color w:val="403152" w:themeColor="accent4" w:themeShade="80"/>
                 <w:lang w:val="en-US"/>
               </w:rPr>
             </w:pPr>
@@ -891,6 +769,7 @@
               <w:jc w:val="both"/>
               <w:rPr>
                 <w:rFonts w:eastAsia="SimSun"/>
+                <w:color w:val="403152" w:themeColor="accent4" w:themeShade="80"/>
                 <w:lang w:val="en-US"/>
               </w:rPr>
             </w:pPr>
@@ -913,6 +792,7 @@
               <w:jc w:val="both"/>
               <w:rPr>
                 <w:rFonts w:eastAsia="SimSun"/>
+                <w:color w:val="403152" w:themeColor="accent4" w:themeShade="80"/>
                 <w:lang w:val="en-US"/>
               </w:rPr>
             </w:pPr>
@@ -935,6 +815,7 @@
               <w:jc w:val="both"/>
               <w:rPr>
                 <w:rFonts w:eastAsia="SimSun"/>
+                <w:color w:val="403152" w:themeColor="accent4" w:themeShade="80"/>
                 <w:lang w:val="en-US"/>
               </w:rPr>
             </w:pPr>
@@ -957,6 +838,7 @@
               <w:jc w:val="both"/>
               <w:rPr>
                 <w:rFonts w:eastAsia="SimSun"/>
+                <w:color w:val="403152" w:themeColor="accent4" w:themeShade="80"/>
                 <w:lang w:val="en-US"/>
               </w:rPr>
             </w:pPr>
@@ -981,6 +863,7 @@
               <w:jc w:val="both"/>
               <w:rPr>
                 <w:rFonts w:eastAsia="SimSun"/>
+                <w:color w:val="403152" w:themeColor="accent4" w:themeShade="80"/>
                 <w:lang w:val="en-US"/>
               </w:rPr>
             </w:pPr>
@@ -1003,6 +886,7 @@
               <w:jc w:val="both"/>
               <w:rPr>
                 <w:rFonts w:eastAsia="SimSun"/>
+                <w:color w:val="403152" w:themeColor="accent4" w:themeShade="80"/>
                 <w:lang w:val="en-US"/>
               </w:rPr>
             </w:pPr>
@@ -1025,6 +909,7 @@
               <w:jc w:val="both"/>
               <w:rPr>
                 <w:rFonts w:eastAsia="SimSun"/>
+                <w:color w:val="403152" w:themeColor="accent4" w:themeShade="80"/>
                 <w:lang w:val="en-US"/>
               </w:rPr>
             </w:pPr>
@@ -1047,6 +932,7 @@
               <w:jc w:val="both"/>
               <w:rPr>
                 <w:rFonts w:eastAsia="SimSun"/>
+                <w:color w:val="403152" w:themeColor="accent4" w:themeShade="80"/>
                 <w:lang w:val="en-US"/>
               </w:rPr>
             </w:pPr>
@@ -1058,6 +944,7 @@
       <w:pPr>
         <w:pStyle w:val="Title"/>
         <w:rPr>
+          <w:color w:val="403152" w:themeColor="accent4" w:themeShade="80"/>
           <w:lang w:val="en-US"/>
         </w:rPr>
       </w:pPr>
@@ -1066,17 +953,20 @@
       <w:pPr>
         <w:pStyle w:val="Title"/>
         <w:rPr>
+          <w:color w:val="403152" w:themeColor="accent4" w:themeShade="80"/>
           <w:lang w:val="en-US"/>
         </w:rPr>
       </w:pPr>
       <w:r>
         <w:rPr>
+          <w:color w:val="403152" w:themeColor="accent4" w:themeShade="80"/>
           <w:lang w:val="en-US"/>
         </w:rPr>
         <w:br w:type="page"/>
       </w:r>
       <w:r>
         <w:rPr>
+          <w:color w:val="403152" w:themeColor="accent4" w:themeShade="80"/>
           <w:lang w:val="en-US"/>
         </w:rPr>
         <w:lastRenderedPageBreak/>
@@ -1092,6 +982,7 @@
         <w:rPr>
           <w:rFonts w:asciiTheme="minorHAnsi" w:eastAsiaTheme="minorEastAsia" w:hAnsiTheme="minorHAnsi" w:cstheme="minorBidi"/>
           <w:noProof/>
+          <w:color w:val="403152" w:themeColor="accent4" w:themeShade="80"/>
           <w:sz w:val="22"/>
           <w:szCs w:val="22"/>
           <w:lang w:val="en-US"/>
@@ -1099,18 +990,21 @@
       </w:pPr>
       <w:r>
         <w:rPr>
+          <w:color w:val="403152" w:themeColor="accent4" w:themeShade="80"/>
           <w:lang w:val="en-US"/>
         </w:rPr>
         <w:fldChar w:fldCharType="begin"/>
       </w:r>
       <w:r>
         <w:rPr>
+          <w:color w:val="403152" w:themeColor="accent4" w:themeShade="80"/>
           <w:lang w:val="en-US"/>
         </w:rPr>
         <w:instrText xml:space="preserve"> TOC \o "1-2" \h \z \u </w:instrText>
       </w:r>
       <w:r>
         <w:rPr>
+          <w:color w:val="403152" w:themeColor="accent4" w:themeShade="80"/>
           <w:lang w:val="en-US"/>
         </w:rPr>
         <w:fldChar w:fldCharType="separate"/>
@@ -1120,6 +1014,7 @@
           <w:rPr>
             <w:rStyle w:val="Hyperlink"/>
             <w:noProof/>
+            <w:color w:val="403152" w:themeColor="accent4" w:themeShade="80"/>
             <w:lang w:val="en-US"/>
           </w:rPr>
           <w:t>1.</w:t>
@@ -1128,6 +1023,7 @@
           <w:rPr>
             <w:rFonts w:asciiTheme="minorHAnsi" w:eastAsiaTheme="minorEastAsia" w:hAnsiTheme="minorHAnsi" w:cstheme="minorBidi"/>
             <w:noProof/>
+            <w:color w:val="403152" w:themeColor="accent4" w:themeShade="80"/>
             <w:sz w:val="22"/>
             <w:szCs w:val="22"/>
             <w:lang w:val="en-US"/>
@@ -1138,6 +1034,7 @@
           <w:rPr>
             <w:rStyle w:val="Hyperlink"/>
             <w:noProof/>
+            <w:color w:val="403152" w:themeColor="accent4" w:themeShade="80"/>
             <w:lang w:val="en-US"/>
           </w:rPr>
           <w:t>Môi trường phát triển và Môi trường triển khai</w:t>
@@ -1146,6 +1043,7 @@
           <w:rPr>
             <w:noProof/>
             <w:webHidden/>
+            <w:color w:val="403152" w:themeColor="accent4" w:themeShade="80"/>
           </w:rPr>
           <w:tab/>
         </w:r>
@@ -1153,6 +1051,7 @@
           <w:rPr>
             <w:noProof/>
             <w:webHidden/>
+            <w:color w:val="403152" w:themeColor="accent4" w:themeShade="80"/>
           </w:rPr>
           <w:fldChar w:fldCharType="begin"/>
         </w:r>
@@ -1160,6 +1059,7 @@
           <w:rPr>
             <w:noProof/>
             <w:webHidden/>
+            <w:color w:val="403152" w:themeColor="accent4" w:themeShade="80"/>
           </w:rPr>
           <w:instrText xml:space="preserve"> PAGEREF _Toc369451682 \h </w:instrText>
         </w:r>
@@ -1167,12 +1067,14 @@
           <w:rPr>
             <w:noProof/>
             <w:webHidden/>
+            <w:color w:val="403152" w:themeColor="accent4" w:themeShade="80"/>
           </w:rPr>
         </w:r>
         <w:r>
           <w:rPr>
             <w:noProof/>
             <w:webHidden/>
+            <w:color w:val="403152" w:themeColor="accent4" w:themeShade="80"/>
           </w:rPr>
           <w:fldChar w:fldCharType="separate"/>
         </w:r>
@@ -1180,6 +1082,7 @@
           <w:rPr>
             <w:noProof/>
             <w:webHidden/>
+            <w:color w:val="403152" w:themeColor="accent4" w:themeShade="80"/>
           </w:rPr>
           <w:t>3</w:t>
         </w:r>
@@ -1187,6 +1090,7 @@
           <w:rPr>
             <w:noProof/>
             <w:webHidden/>
+            <w:color w:val="403152" w:themeColor="accent4" w:themeShade="80"/>
           </w:rPr>
           <w:fldChar w:fldCharType="end"/>
         </w:r>
@@ -1201,6 +1105,7 @@
         <w:rPr>
           <w:rFonts w:asciiTheme="minorHAnsi" w:eastAsiaTheme="minorEastAsia" w:hAnsiTheme="minorHAnsi" w:cstheme="minorBidi"/>
           <w:noProof/>
+          <w:color w:val="403152" w:themeColor="accent4" w:themeShade="80"/>
           <w:sz w:val="22"/>
           <w:szCs w:val="22"/>
           <w:lang w:val="en-US"/>
@@ -1211,6 +1116,7 @@
           <w:rPr>
             <w:rStyle w:val="Hyperlink"/>
             <w:noProof/>
+            <w:color w:val="403152" w:themeColor="accent4" w:themeShade="80"/>
           </w:rPr>
           <w:t>2.</w:t>
         </w:r>
@@ -1218,6 +1124,7 @@
           <w:rPr>
             <w:rFonts w:asciiTheme="minorHAnsi" w:eastAsiaTheme="minorEastAsia" w:hAnsiTheme="minorHAnsi" w:cstheme="minorBidi"/>
             <w:noProof/>
+            <w:color w:val="403152" w:themeColor="accent4" w:themeShade="80"/>
             <w:sz w:val="22"/>
             <w:szCs w:val="22"/>
             <w:lang w:val="en-US"/>
@@ -1228,14 +1135,34 @@
           <w:rPr>
             <w:rStyle w:val="Hyperlink"/>
             <w:noProof/>
+            <w:color w:val="403152" w:themeColor="accent4" w:themeShade="80"/>
             <w:lang w:val="en-US"/>
           </w:rPr>
-          <w:t>Kết quả đạt được</w:t>
+          <w:t xml:space="preserve">Kết quả </w:t>
+        </w:r>
+        <w:r>
+          <w:rPr>
+            <w:rStyle w:val="Hyperlink"/>
+            <w:noProof/>
+            <w:color w:val="403152" w:themeColor="accent4" w:themeShade="80"/>
+            <w:lang w:val="en-US"/>
+          </w:rPr>
+          <w:t>đ</w:t>
+        </w:r>
+        <w:r>
+          <w:rPr>
+            <w:rStyle w:val="Hyperlink"/>
+            <w:noProof/>
+            <w:color w:val="403152" w:themeColor="accent4" w:themeShade="80"/>
+            <w:lang w:val="en-US"/>
+          </w:rPr>
+          <w:t>ạt được</w:t>
         </w:r>
         <w:r>
           <w:rPr>
             <w:noProof/>
             <w:webHidden/>
+            <w:color w:val="403152" w:themeColor="accent4" w:themeShade="80"/>
           </w:rPr>
           <w:tab/>
         </w:r>
@@ -1243,6 +1170,7 @@
           <w:rPr>
             <w:noProof/>
             <w:webHidden/>
+            <w:color w:val="403152" w:themeColor="accent4" w:themeShade="80"/>
           </w:rPr>
           <w:fldChar w:fldCharType="begin"/>
         </w:r>
@@ -1250,6 +1178,7 @@
           <w:rPr>
             <w:noProof/>
             <w:webHidden/>
+            <w:color w:val="403152" w:themeColor="accent4" w:themeShade="80"/>
           </w:rPr>
           <w:instrText xml:space="preserve"> PAGEREF _Toc369451683 \h </w:instrText>
         </w:r>
@@ -1257,12 +1186,14 @@
           <w:rPr>
             <w:noProof/>
             <w:webHidden/>
+            <w:color w:val="403152" w:themeColor="accent4" w:themeShade="80"/>
           </w:rPr>
         </w:r>
         <w:r>
           <w:rPr>
             <w:noProof/>
             <w:webHidden/>
+            <w:color w:val="403152" w:themeColor="accent4" w:themeShade="80"/>
           </w:rPr>
           <w:fldChar w:fldCharType="separate"/>
         </w:r>
@@ -1270,6 +1201,7 @@
           <w:rPr>
             <w:noProof/>
             <w:webHidden/>
+            <w:color w:val="403152" w:themeColor="accent4" w:themeShade="80"/>
           </w:rPr>
           <w:t>3</w:t>
         </w:r>
@@ -1277,6 +1209,7 @@
           <w:rPr>
             <w:noProof/>
             <w:webHidden/>
+            <w:color w:val="403152" w:themeColor="accent4" w:themeShade="80"/>
           </w:rPr>
           <w:fldChar w:fldCharType="end"/>
         </w:r>
@@ -1291,6 +1224,7 @@
         <w:rPr>
           <w:rFonts w:asciiTheme="minorHAnsi" w:eastAsiaTheme="minorEastAsia" w:hAnsiTheme="minorHAnsi" w:cstheme="minorBidi"/>
           <w:noProof/>
+          <w:color w:val="403152" w:themeColor="accent4" w:themeShade="80"/>
           <w:sz w:val="22"/>
           <w:szCs w:val="22"/>
           <w:lang w:val="en-US"/>
@@ -1301,6 +1235,7 @@
           <w:rPr>
             <w:rStyle w:val="Hyperlink"/>
             <w:noProof/>
+            <w:color w:val="403152" w:themeColor="accent4" w:themeShade="80"/>
             <w:lang w:val="en-US"/>
           </w:rPr>
           <w:t>3.</w:t>
@@ -1309,6 +1244,7 @@
           <w:rPr>
             <w:rFonts w:asciiTheme="minorHAnsi" w:eastAsiaTheme="minorEastAsia" w:hAnsiTheme="minorHAnsi" w:cstheme="minorBidi"/>
             <w:noProof/>
+            <w:color w:val="403152" w:themeColor="accent4" w:themeShade="80"/>
             <w:sz w:val="22"/>
             <w:szCs w:val="22"/>
             <w:lang w:val="en-US"/>
@@ -1319,6 +1255,7 @@
           <w:rPr>
             <w:rStyle w:val="Hyperlink"/>
             <w:noProof/>
+            <w:color w:val="403152" w:themeColor="accent4" w:themeShade="80"/>
             <w:lang w:val="en-US"/>
           </w:rPr>
           <w:t>Hướng phát triển</w:t>
@@ -1327,6 +1264,7 @@
           <w:rPr>
             <w:noProof/>
             <w:webHidden/>
+            <w:color w:val="403152" w:themeColor="accent4" w:themeShade="80"/>
           </w:rPr>
           <w:tab/>
         </w:r>
@@ -1334,6 +1272,7 @@
           <w:rPr>
             <w:noProof/>
             <w:webHidden/>
+            <w:color w:val="403152" w:themeColor="accent4" w:themeShade="80"/>
           </w:rPr>
           <w:fldChar w:fldCharType="begin"/>
         </w:r>
@@ -1341,6 +1280,7 @@
           <w:rPr>
             <w:noProof/>
             <w:webHidden/>
+            <w:color w:val="403152" w:themeColor="accent4" w:themeShade="80"/>
           </w:rPr>
           <w:instrText xml:space="preserve"> PAGEREF _Toc369451684 \h </w:instrText>
         </w:r>
@@ -1348,12 +1288,14 @@
           <w:rPr>
             <w:noProof/>
             <w:webHidden/>
+            <w:color w:val="403152" w:themeColor="accent4" w:themeShade="80"/>
           </w:rPr>
         </w:r>
         <w:r>
           <w:rPr>
             <w:noProof/>
             <w:webHidden/>
+            <w:color w:val="403152" w:themeColor="accent4" w:themeShade="80"/>
           </w:rPr>
           <w:fldChar w:fldCharType="separate"/>
         </w:r>
@@ -1361,6 +1303,7 @@
           <w:rPr>
             <w:noProof/>
             <w:webHidden/>
+            <w:color w:val="403152" w:themeColor="accent4" w:themeShade="80"/>
           </w:rPr>
           <w:t>4</w:t>
         </w:r>
@@ -1368,6 +1311,7 @@
           <w:rPr>
             <w:noProof/>
             <w:webHidden/>
+            <w:color w:val="403152" w:themeColor="accent4" w:themeShade="80"/>
           </w:rPr>
           <w:fldChar w:fldCharType="end"/>
         </w:r>
@@ -1378,11 +1322,13 @@
         <w:pStyle w:val="BodyText"/>
         <w:jc w:val="both"/>
         <w:rPr>
+          <w:color w:val="403152" w:themeColor="accent4" w:themeShade="80"/>
           <w:lang w:val="en-US"/>
         </w:rPr>
       </w:pPr>
       <w:r>
         <w:rPr>
+          <w:color w:val="403152" w:themeColor="accent4" w:themeShade="80"/>
           <w:lang w:val="en-US"/>
         </w:rPr>
         <w:fldChar w:fldCharType="end"/>
@@ -1393,11 +1339,13 @@
         <w:widowControl/>
         <w:spacing w:line="240" w:lineRule="auto"/>
         <w:rPr>
+          <w:color w:val="403152" w:themeColor="accent4" w:themeShade="80"/>
           <w:lang w:val="en-US"/>
         </w:rPr>
       </w:pPr>
       <w:r>
         <w:rPr>
+          <w:color w:val="403152" w:themeColor="accent4" w:themeShade="80"/>
           <w:lang w:val="en-US"/>
         </w:rPr>
         <w:br w:type="page"/>
@@ -1409,265 +1357,22 @@
         <w:spacing w:line="360" w:lineRule="auto"/>
         <w:jc w:val="both"/>
         <w:rPr>
-          <w:lang w:val="en-US"/>
-        </w:rPr>
-      </w:pPr>
-      <w:bookmarkStart w:id="1" w:name="_Toc176926430"/>
-      <w:bookmarkStart w:id="2" w:name="_Toc369451682"/>
+          <w:color w:val="403152" w:themeColor="accent4" w:themeShade="80"/>
+          <w:lang w:val="en-US"/>
+        </w:rPr>
+      </w:pPr>
+      <w:bookmarkStart w:id="0" w:name="_Toc176926430"/>
+      <w:bookmarkStart w:id="1" w:name="_Toc369451682"/>
       <w:r>
         <w:rPr>
+          <w:color w:val="403152" w:themeColor="accent4" w:themeShade="80"/>
           <w:lang w:val="en-US"/>
         </w:rPr>
         <w:lastRenderedPageBreak/>
         <w:t>Môi trường phát triển và Môi trường triển khai</w:t>
       </w:r>
+      <w:bookmarkEnd w:id="0"/>
       <w:bookmarkEnd w:id="1"/>
-      <w:bookmarkEnd w:id="2"/>
-    </w:p>
-    <w:p>
-      <w:pPr>
-        <w:spacing w:line="360" w:lineRule="auto"/>
-        <w:rPr>
-          <w:i/>
-          <w:color w:val="0000FF"/>
-          <w:lang w:val="en-US"/>
-        </w:rPr>
-      </w:pPr>
-      <w:r>
-        <w:rPr>
-          <w:i/>
-          <w:color w:val="0000FF"/>
-          <w:lang w:val="en-US"/>
-        </w:rPr>
-        <w:t xml:space="preserve">Anh/Chị hãy ghi rõ </w:t>
-      </w:r>
-      <w:r>
-        <w:rPr>
-          <w:b/>
-          <w:i/>
-          <w:color w:val="0000FF"/>
-          <w:u w:val="single"/>
-          <w:lang w:val="en-US"/>
-        </w:rPr>
-        <w:t xml:space="preserve">Môi trường </w:t>
-      </w:r>
-      <w:r>
-        <w:rPr>
-          <w:b/>
-          <w:i/>
-          <w:color w:val="0000FF"/>
-          <w:u w:val="single"/>
-          <w:lang w:val="en-US"/>
-        </w:rPr>
-        <w:t>phát triển ứng dụng</w:t>
-      </w:r>
-      <w:r>
-        <w:rPr>
-          <w:i/>
-          <w:color w:val="0000FF"/>
-          <w:lang w:val="en-US"/>
-        </w:rPr>
-        <w:t xml:space="preserve"> (chính là môi trường đã sử dụng để thực hiện đề tài):</w:t>
-      </w:r>
-    </w:p>
-    <w:p>
-      <w:pPr>
-        <w:numPr>
-          <w:ilvl w:val="0"/>
-          <w:numId w:val="37"/>
-        </w:numPr>
-        <w:spacing w:line="360" w:lineRule="auto"/>
-        <w:rPr>
-          <w:i/>
-          <w:color w:val="0000FF"/>
-          <w:lang w:val="en-US"/>
-        </w:rPr>
-      </w:pPr>
-      <w:r>
-        <w:rPr>
-          <w:i/>
-          <w:color w:val="0000FF"/>
-          <w:lang w:val="en-US"/>
-        </w:rPr>
-        <w:t>Hệ điều hành</w:t>
-      </w:r>
-    </w:p>
-    <w:p>
-      <w:pPr>
-        <w:numPr>
-          <w:ilvl w:val="0"/>
-          <w:numId w:val="37"/>
-        </w:numPr>
-        <w:spacing w:line="360" w:lineRule="auto"/>
-        <w:rPr>
-          <w:i/>
-          <w:color w:val="0000FF"/>
-          <w:lang w:val="en-US"/>
-        </w:rPr>
-      </w:pPr>
-      <w:r>
-        <w:rPr>
-          <w:i/>
-          <w:color w:val="0000FF"/>
-          <w:lang w:val="en-US"/>
-        </w:rPr>
-        <w:t>Hệ quản trị cơ sở dữ liệu (nếu có dùng)</w:t>
-      </w:r>
-    </w:p>
-    <w:p>
-      <w:pPr>
-        <w:numPr>
-          <w:ilvl w:val="0"/>
-          <w:numId w:val="37"/>
-        </w:numPr>
-        <w:spacing w:line="360" w:lineRule="auto"/>
-        <w:rPr>
-          <w:i/>
-          <w:color w:val="0000FF"/>
-          <w:lang w:val="en-US"/>
-        </w:rPr>
-      </w:pPr>
-      <w:r>
-        <w:rPr>
-          <w:i/>
-          <w:color w:val="0000FF"/>
-          <w:lang w:val="en-US"/>
-        </w:rPr>
-        <w:t>Công cụ dùng để phân tích, thiết kế (ví dụ Rational Rose…)</w:t>
-      </w:r>
-    </w:p>
-    <w:p>
-      <w:pPr>
-        <w:numPr>
-          <w:ilvl w:val="0"/>
-          <w:numId w:val="37"/>
-        </w:numPr>
-        <w:spacing w:line="360" w:lineRule="auto"/>
-        <w:rPr>
-          <w:i/>
-          <w:color w:val="0000FF"/>
-          <w:lang w:val="en-US"/>
-        </w:rPr>
-      </w:pPr>
-      <w:r>
-        <w:rPr>
-          <w:i/>
-          <w:color w:val="0000FF"/>
-          <w:lang w:val="en-US"/>
-        </w:rPr>
-        <w:t xml:space="preserve">Công cụ đã dùng để xây dựng </w:t>
-      </w:r>
-      <w:r>
-        <w:rPr>
-          <w:i/>
-          <w:color w:val="0000FF"/>
-          <w:lang w:val="en-US"/>
-        </w:rPr>
-        <w:t xml:space="preserve">ứng dụng </w:t>
-      </w:r>
-      <w:r>
-        <w:rPr>
-          <w:i/>
-          <w:color w:val="0000FF"/>
-          <w:lang w:val="en-US"/>
-        </w:rPr>
-        <w:t xml:space="preserve">(ví dụ: Visual Studio.NET 2005) </w:t>
-      </w:r>
-    </w:p>
-    <w:p>
-      <w:pPr>
-        <w:numPr>
-          <w:ilvl w:val="0"/>
-          <w:numId w:val="37"/>
-        </w:numPr>
-        <w:spacing w:line="360" w:lineRule="auto"/>
-        <w:rPr>
-          <w:i/>
-          <w:color w:val="0000FF"/>
-          <w:lang w:val="en-US"/>
-        </w:rPr>
-      </w:pPr>
-      <w:r>
-        <w:rPr>
-          <w:i/>
-          <w:color w:val="0000FF"/>
-          <w:lang w:val="en-US"/>
-        </w:rPr>
-        <w:t>Các thư viện đã sử dụng (ví dụ: Infragistics, Janus…)</w:t>
-      </w:r>
-    </w:p>
-    <w:p>
-      <w:pPr>
-        <w:spacing w:line="360" w:lineRule="auto"/>
-        <w:jc w:val="both"/>
-        <w:rPr>
-          <w:i/>
-          <w:color w:val="0000FF"/>
-          <w:lang w:val="en-US"/>
-        </w:rPr>
-      </w:pPr>
-      <w:r>
-        <w:rPr>
-          <w:i/>
-          <w:color w:val="0000FF"/>
-          <w:lang w:val="en-US"/>
-        </w:rPr>
-        <w:t xml:space="preserve">Anh/Chị cũng ghi rõ </w:t>
-      </w:r>
-      <w:r>
-        <w:rPr>
-          <w:b/>
-          <w:i/>
-          <w:color w:val="0000FF"/>
-          <w:u w:val="single"/>
-          <w:lang w:val="en-US"/>
-        </w:rPr>
-        <w:t xml:space="preserve">Môi trường </w:t>
-      </w:r>
-      <w:r>
-        <w:rPr>
-          <w:b/>
-          <w:i/>
-          <w:color w:val="0000FF"/>
-          <w:u w:val="single"/>
-          <w:lang w:val="en-US"/>
-        </w:rPr>
-        <w:t>triển khai ứng dụng</w:t>
-      </w:r>
-      <w:r>
-        <w:rPr>
-          <w:i/>
-          <w:color w:val="0000FF"/>
-          <w:lang w:val="en-US"/>
-        </w:rPr>
-        <w:t xml:space="preserve"> (cụ thể là muốn chạy được ứng dụng của Anh/Chị thì cần phải thiết lập cấu hình máy tính như thế nào, cần cài đặt những phần mềm hỗ trợ hay thư viện  gì…)</w:t>
-      </w:r>
-      <w:r>
-        <w:rPr>
-          <w:i/>
-          <w:color w:val="0000FF"/>
-          <w:lang w:val="en-US"/>
-        </w:rPr>
-        <w:t xml:space="preserve"> </w:t>
-      </w:r>
-    </w:p>
-    <w:p>
-      <w:pPr>
-        <w:spacing w:line="360" w:lineRule="auto"/>
-        <w:rPr>
-          <w:i/>
-          <w:color w:val="0000FF"/>
-          <w:lang w:val="en-US"/>
-        </w:rPr>
-      </w:pPr>
-      <w:r>
-        <w:rPr>
-          <w:i/>
-          <w:color w:val="0000FF"/>
-          <w:lang w:val="en-US"/>
-        </w:rPr>
-        <w:t>Ví dụ:</w:t>
-      </w:r>
     </w:p>
     <w:p>
       <w:pPr>
@@ -1679,7 +1384,7 @@
         <w:rPr>
           <w:b/>
           <w:i/>
-          <w:color w:val="0000FF"/>
+          <w:color w:val="403152" w:themeColor="accent4" w:themeShade="80"/>
           <w:lang w:val="en-US"/>
         </w:rPr>
       </w:pPr>
@@ -1687,7 +1392,7 @@
         <w:rPr>
           <w:b/>
           <w:i/>
-          <w:color w:val="0000FF"/>
+          <w:color w:val="403152" w:themeColor="accent4" w:themeShade="80"/>
           <w:lang w:val="en-US"/>
         </w:rPr>
         <w:t>Môi trường phát triển ứng dụng:</w:t>
@@ -1702,17 +1407,17 @@
         <w:spacing w:line="360" w:lineRule="auto"/>
         <w:rPr>
           <w:i/>
-          <w:color w:val="0000FF"/>
+          <w:color w:val="403152" w:themeColor="accent4" w:themeShade="80"/>
           <w:lang w:val="en-US"/>
         </w:rPr>
       </w:pPr>
       <w:r>
         <w:rPr>
           <w:i/>
-          <w:color w:val="0000FF"/>
-          <w:lang w:val="en-US"/>
-        </w:rPr>
-        <w:t>Hệ điều hành: Microsoft Windows XP (SP2)</w:t>
+          <w:color w:val="403152" w:themeColor="accent4" w:themeShade="80"/>
+          <w:lang w:val="en-US"/>
+        </w:rPr>
+        <w:t>Hệ điều hành: Window10</w:t>
       </w:r>
     </w:p>
     <w:p>
@@ -1724,17 +1429,17 @@
         <w:spacing w:line="360" w:lineRule="auto"/>
         <w:rPr>
           <w:i/>
-          <w:color w:val="0000FF"/>
+          <w:color w:val="403152" w:themeColor="accent4" w:themeShade="80"/>
           <w:lang w:val="en-US"/>
         </w:rPr>
       </w:pPr>
       <w:r>
         <w:rPr>
           <w:i/>
-          <w:color w:val="0000FF"/>
-          <w:lang w:val="en-US"/>
-        </w:rPr>
-        <w:t>Hệ quản trị cơ sở dữ liệu: không dùng</w:t>
+          <w:color w:val="403152" w:themeColor="accent4" w:themeShade="80"/>
+          <w:lang w:val="en-US"/>
+        </w:rPr>
+        <w:t>Hệ quản trị cơ sở dữ liệu : MySQL</w:t>
       </w:r>
     </w:p>
     <w:p>
@@ -1746,17 +1451,17 @@
         <w:spacing w:line="360" w:lineRule="auto"/>
         <w:rPr>
           <w:i/>
-          <w:color w:val="0000FF"/>
+          <w:color w:val="403152" w:themeColor="accent4" w:themeShade="80"/>
           <w:lang w:val="en-US"/>
         </w:rPr>
       </w:pPr>
       <w:r>
         <w:rPr>
           <w:i/>
-          <w:color w:val="0000FF"/>
-          <w:lang w:val="en-US"/>
-        </w:rPr>
-        <w:t>Công cụ phân tích thiết kế: Rational Rose 2002</w:t>
+          <w:color w:val="403152" w:themeColor="accent4" w:themeShade="80"/>
+          <w:lang w:val="en-US"/>
+        </w:rPr>
+        <w:t>Công cụ dùng để phân tích, thiết kế: Visual Studio.NET 2015.</w:t>
       </w:r>
     </w:p>
     <w:p>
@@ -1768,17 +1473,17 @@
         <w:spacing w:line="360" w:lineRule="auto"/>
         <w:rPr>
           <w:i/>
-          <w:color w:val="0000FF"/>
+          <w:color w:val="403152" w:themeColor="accent4" w:themeShade="80"/>
           <w:lang w:val="en-US"/>
         </w:rPr>
       </w:pPr>
       <w:r>
         <w:rPr>
           <w:i/>
-          <w:color w:val="0000FF"/>
-          <w:lang w:val="en-US"/>
-        </w:rPr>
-        <w:t>Công cụ xây dựng ứng dụng: Visual Studio.NET 2005</w:t>
+          <w:color w:val="403152" w:themeColor="accent4" w:themeShade="80"/>
+          <w:lang w:val="en-US"/>
+        </w:rPr>
+        <w:t>Công cụ đã dùng để xây dựng ứng dụng : Eclipse IDE for Java Developers - Version: Neon Release (4.6.0)</w:t>
       </w:r>
     </w:p>
     <w:p>
@@ -1790,17 +1495,17 @@
         <w:spacing w:line="360" w:lineRule="auto"/>
         <w:rPr>
           <w:i/>
-          <w:color w:val="0000FF"/>
+          <w:color w:val="403152" w:themeColor="accent4" w:themeShade="80"/>
           <w:lang w:val="en-US"/>
         </w:rPr>
       </w:pPr>
       <w:r>
         <w:rPr>
           <w:i/>
-          <w:color w:val="0000FF"/>
-          <w:lang w:val="en-US"/>
-        </w:rPr>
-        <w:t>Các thư viện đã dùng: Infragistics 2006 Vol. 1</w:t>
+          <w:color w:val="403152" w:themeColor="accent4" w:themeShade="80"/>
+          <w:lang w:val="en-US"/>
+        </w:rPr>
+        <w:t xml:space="preserve">Các thư viện đã sử dụng : hibernate, log4j, jfoenix. </w:t>
       </w:r>
     </w:p>
     <w:p>
@@ -1813,7 +1518,7 @@
         <w:rPr>
           <w:b/>
           <w:i/>
-          <w:color w:val="0000FF"/>
+          <w:color w:val="403152" w:themeColor="accent4" w:themeShade="80"/>
           <w:lang w:val="en-US"/>
         </w:rPr>
       </w:pPr>
@@ -1821,7 +1526,7 @@
         <w:rPr>
           <w:b/>
           <w:i/>
-          <w:color w:val="0000FF"/>
+          <w:color w:val="403152" w:themeColor="accent4" w:themeShade="80"/>
           <w:lang w:val="en-US"/>
         </w:rPr>
         <w:t>Môi trường triển khai ứng dụng:</w:t>
@@ -1836,17 +1541,41 @@
         <w:spacing w:line="360" w:lineRule="auto"/>
         <w:rPr>
           <w:i/>
-          <w:color w:val="0000FF"/>
+          <w:color w:val="403152" w:themeColor="accent4" w:themeShade="80"/>
           <w:lang w:val="en-US"/>
         </w:rPr>
       </w:pPr>
       <w:r>
         <w:rPr>
           <w:i/>
-          <w:color w:val="0000FF"/>
-          <w:lang w:val="en-US"/>
-        </w:rPr>
-        <w:t xml:space="preserve">Hệ điều hành: Microsoft Windows </w:t>
+          <w:color w:val="403152" w:themeColor="accent4" w:themeShade="80"/>
+          <w:lang w:val="en-US"/>
+        </w:rPr>
+        <w:t xml:space="preserve">Hệ điều hành: </w:t>
+      </w:r>
+      <w:r>
+        <w:rPr>
+          <w:i/>
+          <w:color w:val="403152" w:themeColor="accent4" w:themeShade="80"/>
+          <w:lang w:val="en-US"/>
+        </w:rPr>
+        <w:t>Window10</w:t>
+      </w:r>
+      <w:r>
+        <w:rPr>
+          <w:i/>
+          <w:color w:val="403152" w:themeColor="accent4" w:themeShade="80"/>
+          <w:lang w:val="en-US"/>
+        </w:rPr>
+        <w:t>/8</w:t>
+      </w:r>
+      <w:r>
+        <w:rPr>
+          <w:i/>
+          <w:color w:val="403152" w:themeColor="accent4" w:themeShade="80"/>
+          <w:lang w:val="en-US"/>
+        </w:rPr>
+        <w:t>, Ubuntu</w:t>
       </w:r>
     </w:p>
     <w:p>
@@ -1858,17 +1587,33 @@
         <w:spacing w:line="360" w:lineRule="auto"/>
         <w:rPr>
           <w:i/>
-          <w:color w:val="0000FF"/>
+          <w:color w:val="403152" w:themeColor="accent4" w:themeShade="80"/>
           <w:lang w:val="en-US"/>
         </w:rPr>
       </w:pPr>
       <w:r>
         <w:rPr>
           <w:i/>
-          <w:color w:val="0000FF"/>
-          <w:lang w:val="en-US"/>
-        </w:rPr>
-        <w:t>Cần cài đặt .Net Framework 2.0</w:t>
+          <w:color w:val="403152" w:themeColor="accent4" w:themeShade="80"/>
+          <w:lang w:val="en-US"/>
+        </w:rPr>
+        <w:t>Cần cài đặt</w:t>
+      </w:r>
+      <w:r>
+        <w:rPr>
+          <w:i/>
+          <w:color w:val="403152" w:themeColor="accent4" w:themeShade="80"/>
+          <w:lang w:val="en-US"/>
+        </w:rPr>
+        <w:t xml:space="preserve">: </w:t>
+      </w:r>
+      <w:r>
+        <w:rPr>
+          <w:i/>
+          <w:color w:val="403152" w:themeColor="accent4" w:themeShade="80"/>
+          <w:lang w:val="en-US"/>
+        </w:rPr>
+        <w:t xml:space="preserve"> java 1.8</w:t>
       </w:r>
     </w:p>
     <w:p>
@@ -1881,17 +1626,25 @@
         <w:jc w:val="both"/>
         <w:rPr>
           <w:i/>
-          <w:color w:val="0000FF"/>
+          <w:color w:val="403152" w:themeColor="accent4" w:themeShade="80"/>
           <w:lang w:val="en-US"/>
         </w:rPr>
       </w:pPr>
       <w:r>
         <w:rPr>
           <w:i/>
-          <w:color w:val="0000FF"/>
-          <w:lang w:val="en-US"/>
-        </w:rPr>
-        <w:t>Khi chạy ứng dụng, cần chép và cài đặt đầy đủ các tập tin DLL của thư viện Infragistics 2006 Vol. 1</w:t>
+          <w:color w:val="403152" w:themeColor="accent4" w:themeShade="80"/>
+          <w:lang w:val="en-US"/>
+        </w:rPr>
+        <w:t xml:space="preserve">Khi chạy ứng dụng, cần chép và cài đặt đầy đủ </w:t>
+      </w:r>
+      <w:r>
+        <w:rPr>
+          <w:i/>
+          <w:color w:val="403152" w:themeColor="accent4" w:themeShade="80"/>
+          <w:lang w:val="en-US"/>
+        </w:rPr>
+        <w:t>Mysql</w:t>
       </w:r>
     </w:p>
     <w:p>
@@ -1899,114 +1652,63 @@
         <w:pStyle w:val="Heading1"/>
         <w:spacing w:line="360" w:lineRule="auto"/>
         <w:jc w:val="both"/>
-      </w:pPr>
-      <w:bookmarkStart w:id="3" w:name="_Toc176926431"/>
-      <w:bookmarkStart w:id="4" w:name="_Toc369451683"/>
+        <w:rPr>
+          <w:color w:val="403152" w:themeColor="accent4" w:themeShade="80"/>
+          <w:lang w:val="en-US"/>
+        </w:rPr>
+      </w:pPr>
+      <w:bookmarkStart w:id="2" w:name="_Toc176926431"/>
+      <w:bookmarkStart w:id="3" w:name="_Toc369451683"/>
       <w:r>
         <w:rPr>
+          <w:color w:val="403152" w:themeColor="accent4" w:themeShade="80"/>
           <w:lang w:val="en-US"/>
         </w:rPr>
         <w:t>Kết quả đạt được</w:t>
       </w:r>
+      <w:bookmarkEnd w:id="2"/>
       <w:bookmarkEnd w:id="3"/>
-      <w:bookmarkEnd w:id="4"/>
-    </w:p>
-    <w:p>
-      <w:pPr>
-        <w:spacing w:line="360" w:lineRule="auto"/>
-        <w:jc w:val="both"/>
-        <w:rPr>
-          <w:i/>
-          <w:color w:val="0000FF"/>
+    </w:p>
+    <w:p>
+      <w:pPr>
+        <w:pStyle w:val="ListParagraph"/>
+        <w:numPr>
+          <w:ilvl w:val="1"/>
+          <w:numId w:val="38"/>
+        </w:numPr>
+        <w:rPr>
+          <w:lang w:val="en-US"/>
         </w:rPr>
       </w:pPr>
       <w:r>
         <w:rPr>
-          <w:i/>
-          <w:color w:val="0000FF"/>
-        </w:rPr>
-        <w:t xml:space="preserve">Anh/Chị cần nêu </w:t>
+          <w:lang w:val="en-US"/>
+        </w:rPr>
+        <w:t>Thực hiện đầy đủ các use – case.</w:t>
+      </w:r>
+    </w:p>
+    <w:p>
+      <w:pPr>
+        <w:pStyle w:val="ListParagraph"/>
+        <w:numPr>
+          <w:ilvl w:val="1"/>
+          <w:numId w:val="38"/>
+        </w:numPr>
+        <w:rPr>
+          <w:lang w:val="en-US"/>
+        </w:rPr>
+      </w:pPr>
+      <w:r>
+        <w:rPr>
+          <w:lang w:val="en-US"/>
+        </w:rPr>
+        <w:t>Bước đầu làm quen với kiến trúc và phân tích hệ thống</w:t>
       </w:r>
       <w:r>
         <w:rPr>
-          <w:b/>
-          <w:i/>
-          <w:color w:val="0000FF"/>
-          <w:u w:val="single"/>
-        </w:rPr>
-        <w:t>đầy đủ, chi tiết</w:t>
-      </w:r>
-      <w:r>
-        <w:rPr>
-          <w:i/>
-          <w:color w:val="0000FF"/>
-        </w:rPr>
-        <w:t xml:space="preserve"> kế</w:t>
-      </w:r>
-      <w:r>
-        <w:rPr>
-          <w:i/>
-          <w:color w:val="0000FF"/>
-        </w:rPr>
-        <w:t>t quả đã đạt được trong đề tài</w:t>
-      </w:r>
-      <w:r>
-        <w:rPr>
-          <w:i/>
-          <w:color w:val="0000FF"/>
-        </w:rPr>
-        <w:t>: đã phân tích, thiết kế chi tiết những chức năng nào, những chức năng nào đã cài đặt hoàn chỉnh, những chức năng nào đã cài đặt nhưng chưa hoàn chỉnh, những chức năng nào chỉ có giao diện nhưng chưa xử lý</w:t>
-      </w:r>
-    </w:p>
-    <w:p>
-      <w:pPr>
-        <w:spacing w:line="360" w:lineRule="auto"/>
-        <w:rPr>
-          <w:i/>
-          <w:color w:val="0000FF"/>
-        </w:rPr>
-      </w:pPr>
-      <w:r>
-        <w:rPr>
-          <w:i/>
-          <w:color w:val="0000FF"/>
-        </w:rPr>
-        <w:t xml:space="preserve">Cần nhấn mạnh rõ những </w:t>
-      </w:r>
-      <w:r>
-        <w:rPr>
-          <w:i/>
-          <w:color w:val="0000FF"/>
-        </w:rPr>
-        <w:t>điểm đặc sắc của đề tài (ví dụ: có kh</w:t>
-      </w:r>
-      <w:r>
-        <w:rPr>
-          <w:i/>
-          <w:color w:val="0000FF"/>
-        </w:rPr>
-        <w:t>ả năng thay đổi skin, có khả năng bổ sung tính năng “động” dưới dạng plug-in, cho phép thay đổi loại CSDL</w:t>
-      </w:r>
-      <w:r>
-        <w:rPr>
-          <w:i/>
-          <w:color w:val="0000FF"/>
-        </w:rPr>
-        <w:t>, ứng dụng được xây dựng theo kiến trúc MVC/.</w:t>
-      </w:r>
-      <w:r>
-        <w:rPr>
-          <w:i/>
-          <w:color w:val="0000FF"/>
-        </w:rPr>
-        <w:t>Net Tier</w:t>
-      </w:r>
-      <w:r>
-        <w:rPr>
-          <w:i/>
-          <w:color w:val="0000FF"/>
-        </w:rPr>
-        <w:t xml:space="preserve"> …)</w:t>
+          <w:lang w:val="en-US"/>
+        </w:rPr>
+        <w:t xml:space="preserve">. </w:t>
       </w:r>
     </w:p>
     <w:p>
@@ -2015,41 +1717,168 @@
         <w:spacing w:line="360" w:lineRule="auto"/>
         <w:jc w:val="both"/>
         <w:rPr>
-          <w:lang w:val="en-US"/>
-        </w:rPr>
-      </w:pPr>
-      <w:bookmarkStart w:id="5" w:name="_Toc176926432"/>
-      <w:bookmarkStart w:id="6" w:name="_Toc369451684"/>
+          <w:color w:val="403152" w:themeColor="accent4" w:themeShade="80"/>
+          <w:lang w:val="en-US"/>
+        </w:rPr>
+      </w:pPr>
+      <w:bookmarkStart w:id="4" w:name="_Toc176926432"/>
+      <w:bookmarkStart w:id="5" w:name="_Toc369451684"/>
       <w:r>
         <w:rPr>
-          <w:lang w:val="en-US"/>
-        </w:rPr>
-        <w:lastRenderedPageBreak/>
+          <w:color w:val="403152" w:themeColor="accent4" w:themeShade="80"/>
+          <w:lang w:val="en-US"/>
+        </w:rPr>
         <w:t>Hướng phát triển</w:t>
       </w:r>
+      <w:bookmarkEnd w:id="4"/>
       <w:bookmarkEnd w:id="5"/>
+    </w:p>
+    <w:p>
+      <w:pPr>
+        <w:rPr>
+          <w:i/>
+          <w:color w:val="403152" w:themeColor="accent4" w:themeShade="80"/>
+          <w:lang w:val="en-US"/>
+        </w:rPr>
+      </w:pPr>
+      <w:r>
+        <w:rPr>
+          <w:i/>
+          <w:color w:val="403152" w:themeColor="accent4" w:themeShade="80"/>
+          <w:lang w:val="en-US"/>
+        </w:rPr>
+        <w:t>Phần Mềm có thể được phát triển</w:t>
+      </w:r>
+      <w:r>
+        <w:rPr>
+          <w:i/>
+          <w:color w:val="403152" w:themeColor="accent4" w:themeShade="80"/>
+          <w:lang w:val="en-US"/>
+        </w:rPr>
+        <w:t xml:space="preserve"> thành sản phẩm thực tế: Tất cả yêu cầu của chương trình đều được lấy thực tế.</w:t>
+      </w:r>
+    </w:p>
+    <w:p>
+      <w:pPr>
+        <w:pStyle w:val="Heading1"/>
+        <w:rPr>
+          <w:lang w:val="en-US"/>
+        </w:rPr>
+      </w:pPr>
+      <w:r>
+        <w:rPr>
+          <w:lang w:val="en-US"/>
+        </w:rPr>
+        <w:t xml:space="preserve">Điểm nổi bật của dự án: </w:t>
+      </w:r>
+    </w:p>
+    <w:p>
+      <w:pPr>
+        <w:pStyle w:val="ListParagraph"/>
+        <w:numPr>
+          <w:ilvl w:val="0"/>
+          <w:numId w:val="40"/>
+        </w:numPr>
+        <w:rPr>
+          <w:lang w:val="en-US"/>
+        </w:rPr>
+      </w:pPr>
+      <w:r>
+        <w:rPr>
+          <w:lang w:val="en-US"/>
+        </w:rPr>
+        <w:t>Sử dụng kiến trúc MVC xây dựng hệ thống</w:t>
+      </w:r>
+    </w:p>
+    <w:p>
+      <w:pPr>
+        <w:pStyle w:val="ListParagraph"/>
+        <w:numPr>
+          <w:ilvl w:val="0"/>
+          <w:numId w:val="40"/>
+        </w:numPr>
+        <w:rPr>
+          <w:lang w:val="en-US"/>
+        </w:rPr>
+      </w:pPr>
+      <w:r>
+        <w:rPr>
+          <w:lang w:val="en-US"/>
+        </w:rPr>
+        <w:t xml:space="preserve">Sử dụng JavaFx làm view </w:t>
+      </w:r>
+      <w:r>
+        <w:rPr>
+          <w:lang w:val="en-US"/>
+        </w:rPr>
+        <w:t>– giao diện đẹp</w:t>
+      </w:r>
+      <w:r>
+        <w:rPr>
+          <w:lang w:val="en-US"/>
+        </w:rPr>
+        <w:t xml:space="preserve">, </w:t>
+      </w:r>
+      <w:r>
+        <w:rPr>
+          <w:lang w:val="en-US"/>
+        </w:rPr>
+        <w:t>màu sắc</w:t>
+      </w:r>
+      <w:r>
+        <w:rPr>
+          <w:lang w:val="en-US"/>
+        </w:rPr>
+        <w:t xml:space="preserve"> dễ nhìn. </w:t>
+      </w:r>
+    </w:p>
+    <w:p>
+      <w:pPr>
+        <w:pStyle w:val="ListParagraph"/>
+        <w:numPr>
+          <w:ilvl w:val="0"/>
+          <w:numId w:val="40"/>
+        </w:numPr>
+        <w:rPr>
+          <w:lang w:val="en-US"/>
+        </w:rPr>
+      </w:pPr>
+      <w:r>
+        <w:rPr>
+          <w:lang w:val="en-US"/>
+        </w:rPr>
+        <w:t xml:space="preserve">Sử dụng hibernate </w:t>
+      </w:r>
+      <w:r>
+        <w:rPr>
+          <w:lang w:val="en-US"/>
+        </w:rPr>
+        <w:t>để thao tác dữ liệu</w:t>
+      </w:r>
+      <w:bookmarkStart w:id="6" w:name="_GoBack"/>
       <w:bookmarkEnd w:id="6"/>
     </w:p>
     <w:p>
       <w:pPr>
         <w:rPr>
           <w:i/>
-          <w:color w:val="0000FF"/>
-          <w:lang w:val="en-US"/>
-        </w:rPr>
-      </w:pPr>
-      <w:r>
+          <w:color w:val="403152" w:themeColor="accent4" w:themeShade="80"/>
+          <w:lang w:val="en-US"/>
+        </w:rPr>
+      </w:pPr>
+    </w:p>
+    <w:p>
+      <w:pPr>
         <w:rPr>
           <w:i/>
-          <w:color w:val="0000FF"/>
-          <w:lang w:val="en-US"/>
-        </w:rPr>
-        <w:t>Anh/Chị hãy nêu ra hướng phát triển (nếu có) của đề tài</w:t>
-      </w:r>
+          <w:color w:val="403152" w:themeColor="accent4" w:themeShade="80"/>
+          <w:lang w:val="en-US"/>
+        </w:rPr>
+      </w:pPr>
     </w:p>
     <w:sectPr>
-      <w:headerReference w:type="default" r:id="rId10"/>
-      <w:footerReference w:type="default" r:id="rId11"/>
+      <w:headerReference w:type="default" r:id="rId9"/>
+      <w:footerReference w:type="default" r:id="rId10"/>
       <w:pgSz w:w="11907" w:h="16839" w:code="9"/>
       <w:pgMar w:top="1440" w:right="1440" w:bottom="1440" w:left="1440" w:header="720" w:footer="720" w:gutter="0"/>
       <w:pgNumType w:start="1"/>
@@ -2061,7 +1890,7 @@
 </file>
 
 <file path=word/endnotes.xml><?xml version="1.0" encoding="utf-8"?>
-<w:endnotes xmlns:wpc="http://schemas.microsoft.com/office/word/2010/wordprocessingCanvas" xmlns:mc="http://schemas.openxmlformats.org/markup-compatibility/2006" xmlns:o="urn:schemas-microsoft-com:office:office" xmlns:r="http://schemas.openxmlformats.org/officeDocument/2006/relationships" xmlns:m="http://schemas.openxmlformats.org/officeDocument/2006/math" xmlns:v="urn:schemas-microsoft-com:vml" xmlns:wp14="http://schemas.microsoft.com/office/word/2010/wordprocessingDrawing" xmlns:wp="http://schemas.openxmlformats.org/drawingml/2006/wordprocessingDrawing" xmlns:w10="urn:schemas-microsoft-com:office:word" xmlns:w="http://schemas.openxmlformats.org/wordprocessingml/2006/main" xmlns:w14="http://schemas.microsoft.com/office/word/2010/wordml" xmlns:wpg="http://schemas.microsoft.com/office/word/2010/wordprocessingGroup" xmlns:wpi="http://schemas.microsoft.com/office/word/2010/wordprocessingInk" xmlns:wne="http://schemas.microsoft.com/office/word/2006/wordml" xmlns:wps="http://schemas.microsoft.com/office/word/2010/wordprocessingShape" mc:Ignorable="w14 wp14">
+<w:endnotes xmlns:wpc="http://schemas.microsoft.com/office/word/2010/wordprocessingCanvas" xmlns:cx="http://schemas.microsoft.com/office/drawing/2014/chartex" xmlns:cx1="http://schemas.microsoft.com/office/drawing/2015/9/8/chartex" xmlns:cx2="http://schemas.microsoft.com/office/drawing/2015/10/21/chartex" xmlns:cx3="http://schemas.microsoft.com/office/drawing/2016/5/9/chartex" xmlns:cx4="http://schemas.microsoft.com/office/drawing/2016/5/10/chartex" xmlns:cx5="http://schemas.microsoft.com/office/drawing/2016/5/11/chartex" xmlns:mc="http://schemas.openxmlformats.org/markup-compatibility/2006" xmlns:o="urn:schemas-microsoft-com:office:office" xmlns:r="http://schemas.openxmlformats.org/officeDocument/2006/relationships" xmlns:m="http://schemas.openxmlformats.org/officeDocument/2006/math" xmlns:v="urn:schemas-microsoft-com:vml" xmlns:wp14="http://schemas.microsoft.com/office/word/2010/wordprocessingDrawing" xmlns:wp="http://schemas.openxmlformats.org/drawingml/2006/wordprocessingDrawing" xmlns:w10="urn:schemas-microsoft-com:office:word" xmlns:w="http://schemas.openxmlformats.org/wordprocessingml/2006/main" xmlns:w14="http://schemas.microsoft.com/office/word/2010/wordml" xmlns:w15="http://schemas.microsoft.com/office/word/2012/wordml" xmlns:w16se="http://schemas.microsoft.com/office/word/2015/wordml/symex" xmlns:wpg="http://schemas.microsoft.com/office/word/2010/wordprocessingGroup" xmlns:wpi="http://schemas.microsoft.com/office/word/2010/wordprocessingInk" xmlns:wne="http://schemas.microsoft.com/office/word/2006/wordml" xmlns:wps="http://schemas.microsoft.com/office/word/2010/wordprocessingShape" mc:Ignorable="w14 w15 w16se wp14">
   <w:endnote w:type="separator" w:id="-1">
     <w:p>
       <w:r>
@@ -2080,7 +1909,7 @@
 </file>
 
 <file path=word/footer1.xml><?xml version="1.0" encoding="utf-8"?>
-<w:ftr xmlns:wpc="http://schemas.microsoft.com/office/word/2010/wordprocessingCanvas" xmlns:mc="http://schemas.openxmlformats.org/markup-compatibility/2006" xmlns:o="urn:schemas-microsoft-com:office:office" xmlns:r="http://schemas.openxmlformats.org/officeDocument/2006/relationships" xmlns:m="http://schemas.openxmlformats.org/officeDocument/2006/math" xmlns:v="urn:schemas-microsoft-com:vml" xmlns:wp14="http://schemas.microsoft.com/office/word/2010/wordprocessingDrawing" xmlns:wp="http://schemas.openxmlformats.org/drawingml/2006/wordprocessingDrawing" xmlns:w10="urn:schemas-microsoft-com:office:word" xmlns:w="http://schemas.openxmlformats.org/wordprocessingml/2006/main" xmlns:w14="http://schemas.microsoft.com/office/word/2010/wordml" xmlns:wpg="http://schemas.microsoft.com/office/word/2010/wordprocessingGroup" xmlns:wpi="http://schemas.microsoft.com/office/word/2010/wordprocessingInk" xmlns:wne="http://schemas.microsoft.com/office/word/2006/wordml" xmlns:wps="http://schemas.microsoft.com/office/word/2010/wordprocessingShape" mc:Ignorable="w14 wp14">
+<w:ftr xmlns:wpc="http://schemas.microsoft.com/office/word/2010/wordprocessingCanvas" xmlns:cx="http://schemas.microsoft.com/office/drawing/2014/chartex" xmlns:cx1="http://schemas.microsoft.com/office/drawing/2015/9/8/chartex" xmlns:cx2="http://schemas.microsoft.com/office/drawing/2015/10/21/chartex" xmlns:cx3="http://schemas.microsoft.com/office/drawing/2016/5/9/chartex" xmlns:cx4="http://schemas.microsoft.com/office/drawing/2016/5/10/chartex" xmlns:cx5="http://schemas.microsoft.com/office/drawing/2016/5/11/chartex" xmlns:mc="http://schemas.openxmlformats.org/markup-compatibility/2006" xmlns:o="urn:schemas-microsoft-com:office:office" xmlns:r="http://schemas.openxmlformats.org/officeDocument/2006/relationships" xmlns:m="http://schemas.openxmlformats.org/officeDocument/2006/math" xmlns:v="urn:schemas-microsoft-com:vml" xmlns:wp14="http://schemas.microsoft.com/office/word/2010/wordprocessingDrawing" xmlns:wp="http://schemas.openxmlformats.org/drawingml/2006/wordprocessingDrawing" xmlns:w10="urn:schemas-microsoft-com:office:word" xmlns:w="http://schemas.openxmlformats.org/wordprocessingml/2006/main" xmlns:w14="http://schemas.microsoft.com/office/word/2010/wordml" xmlns:w15="http://schemas.microsoft.com/office/word/2012/wordml" xmlns:w16se="http://schemas.microsoft.com/office/word/2015/wordml/symex" xmlns:wpg="http://schemas.microsoft.com/office/word/2010/wordprocessingGroup" xmlns:wpi="http://schemas.microsoft.com/office/word/2010/wordprocessingInk" xmlns:wne="http://schemas.microsoft.com/office/word/2006/wordml" xmlns:wps="http://schemas.microsoft.com/office/word/2010/wordprocessingShape" mc:Ignorable="w14 w15 w16se wp14">
   <w:p>
     <w:pPr>
       <w:pStyle w:val="Footer"/>
@@ -2088,10 +1917,10 @@
     <w:r>
       <w:rPr>
         <w:noProof/>
-        <w:lang w:val="en-US"/>
+        <w:lang w:val="en-US" w:eastAsia="zh-TW"/>
       </w:rPr>
       <w:drawing>
-        <wp:anchor distT="0" distB="0" distL="114300" distR="114300" simplePos="0" relativeHeight="251668480" behindDoc="0" locked="0" layoutInCell="1" allowOverlap="1" wp14:anchorId="6E77CCDC" wp14:editId="04FAFBB4">
+        <wp:anchor distT="0" distB="0" distL="114300" distR="114300" simplePos="0" relativeHeight="251660288" behindDoc="0" locked="0" layoutInCell="1" allowOverlap="1" wp14:anchorId="6E77CCDC" wp14:editId="04FAFBB4">
           <wp:simplePos x="0" y="0"/>
           <wp:positionH relativeFrom="column">
             <wp:posOffset>-917906</wp:posOffset>
@@ -2169,7 +1998,7 @@
 </file>
 
 <file path=word/footer2.xml><?xml version="1.0" encoding="utf-8"?>
-<w:ftr xmlns:wpc="http://schemas.microsoft.com/office/word/2010/wordprocessingCanvas" xmlns:mc="http://schemas.openxmlformats.org/markup-compatibility/2006" xmlns:o="urn:schemas-microsoft-com:office:office" xmlns:r="http://schemas.openxmlformats.org/officeDocument/2006/relationships" xmlns:m="http://schemas.openxmlformats.org/officeDocument/2006/math" xmlns:v="urn:schemas-microsoft-com:vml" xmlns:wp14="http://schemas.microsoft.com/office/word/2010/wordprocessingDrawing" xmlns:wp="http://schemas.openxmlformats.org/drawingml/2006/wordprocessingDrawing" xmlns:w10="urn:schemas-microsoft-com:office:word" xmlns:w="http://schemas.openxmlformats.org/wordprocessingml/2006/main" xmlns:w14="http://schemas.microsoft.com/office/word/2010/wordml" xmlns:wpg="http://schemas.microsoft.com/office/word/2010/wordprocessingGroup" xmlns:wpi="http://schemas.microsoft.com/office/word/2010/wordprocessingInk" xmlns:wne="http://schemas.microsoft.com/office/word/2006/wordml" xmlns:wps="http://schemas.microsoft.com/office/word/2010/wordprocessingShape" mc:Ignorable="w14 wp14">
+<w:ftr xmlns:wpc="http://schemas.microsoft.com/office/word/2010/wordprocessingCanvas" xmlns:cx="http://schemas.microsoft.com/office/drawing/2014/chartex" xmlns:cx1="http://schemas.microsoft.com/office/drawing/2015/9/8/chartex" xmlns:cx2="http://schemas.microsoft.com/office/drawing/2015/10/21/chartex" xmlns:cx3="http://schemas.microsoft.com/office/drawing/2016/5/9/chartex" xmlns:cx4="http://schemas.microsoft.com/office/drawing/2016/5/10/chartex" xmlns:cx5="http://schemas.microsoft.com/office/drawing/2016/5/11/chartex" xmlns:mc="http://schemas.openxmlformats.org/markup-compatibility/2006" xmlns:o="urn:schemas-microsoft-com:office:office" xmlns:r="http://schemas.openxmlformats.org/officeDocument/2006/relationships" xmlns:m="http://schemas.openxmlformats.org/officeDocument/2006/math" xmlns:v="urn:schemas-microsoft-com:vml" xmlns:wp14="http://schemas.microsoft.com/office/word/2010/wordprocessingDrawing" xmlns:wp="http://schemas.openxmlformats.org/drawingml/2006/wordprocessingDrawing" xmlns:w10="urn:schemas-microsoft-com:office:word" xmlns:w="http://schemas.openxmlformats.org/wordprocessingml/2006/main" xmlns:w14="http://schemas.microsoft.com/office/word/2010/wordml" xmlns:w15="http://schemas.microsoft.com/office/word/2012/wordml" xmlns:w16se="http://schemas.microsoft.com/office/word/2015/wordml/symex" xmlns:wpg="http://schemas.microsoft.com/office/word/2010/wordprocessingGroup" xmlns:wpi="http://schemas.microsoft.com/office/word/2010/wordprocessingInk" xmlns:wne="http://schemas.microsoft.com/office/word/2006/wordml" xmlns:wps="http://schemas.microsoft.com/office/word/2010/wordprocessingShape" mc:Ignorable="w14 w15 w16se wp14">
   <w:tbl>
     <w:tblPr>
       <w:tblW w:w="0" w:type="auto"/>
@@ -2208,10 +2037,10 @@
           <w:r>
             <w:rPr>
               <w:noProof/>
-              <w:lang w:val="en-US"/>
+              <w:lang w:val="en-US" w:eastAsia="zh-TW"/>
             </w:rPr>
             <w:drawing>
-              <wp:anchor distT="0" distB="0" distL="114300" distR="114300" simplePos="0" relativeHeight="251661312" behindDoc="1" locked="0" layoutInCell="1" allowOverlap="1" wp14:anchorId="7BFC3009" wp14:editId="14CBC26E">
+              <wp:anchor distT="0" distB="0" distL="114300" distR="114300" simplePos="0" relativeHeight="251656704" behindDoc="1" locked="0" layoutInCell="1" allowOverlap="1" wp14:anchorId="7BFC3009" wp14:editId="14CBC26E">
                 <wp:simplePos x="0" y="0"/>
                 <wp:positionH relativeFrom="column">
                   <wp:posOffset>-913075</wp:posOffset>
@@ -2320,7 +2149,7 @@
               <w:rStyle w:val="PageNumber"/>
               <w:noProof/>
             </w:rPr>
-            <w:t>2</w:t>
+            <w:t>3</w:t>
           </w:r>
           <w:r>
             <w:rPr>
@@ -2341,7 +2170,7 @@
 </file>
 
 <file path=word/footnotes.xml><?xml version="1.0" encoding="utf-8"?>
-<w:footnotes xmlns:wpc="http://schemas.microsoft.com/office/word/2010/wordprocessingCanvas" xmlns:mc="http://schemas.openxmlformats.org/markup-compatibility/2006" xmlns:o="urn:schemas-microsoft-com:office:office" xmlns:r="http://schemas.openxmlformats.org/officeDocument/2006/relationships" xmlns:m="http://schemas.openxmlformats.org/officeDocument/2006/math" xmlns:v="urn:schemas-microsoft-com:vml" xmlns:wp14="http://schemas.microsoft.com/office/word/2010/wordprocessingDrawing" xmlns:wp="http://schemas.openxmlformats.org/drawingml/2006/wordprocessingDrawing" xmlns:w10="urn:schemas-microsoft-com:office:word" xmlns:w="http://schemas.openxmlformats.org/wordprocessingml/2006/main" xmlns:w14="http://schemas.microsoft.com/office/word/2010/wordml" xmlns:wpg="http://schemas.microsoft.com/office/word/2010/wordprocessingGroup" xmlns:wpi="http://schemas.microsoft.com/office/word/2010/wordprocessingInk" xmlns:wne="http://schemas.microsoft.com/office/word/2006/wordml" xmlns:wps="http://schemas.microsoft.com/office/word/2010/wordprocessingShape" mc:Ignorable="w14 wp14">
+<w:footnotes xmlns:wpc="http://schemas.microsoft.com/office/word/2010/wordprocessingCanvas" xmlns:cx="http://schemas.microsoft.com/office/drawing/2014/chartex" xmlns:cx1="http://schemas.microsoft.com/office/drawing/2015/9/8/chartex" xmlns:cx2="http://schemas.microsoft.com/office/drawing/2015/10/21/chartex" xmlns:cx3="http://schemas.microsoft.com/office/drawing/2016/5/9/chartex" xmlns:cx4="http://schemas.microsoft.com/office/drawing/2016/5/10/chartex" xmlns:cx5="http://schemas.microsoft.com/office/drawing/2016/5/11/chartex" xmlns:mc="http://schemas.openxmlformats.org/markup-compatibility/2006" xmlns:o="urn:schemas-microsoft-com:office:office" xmlns:r="http://schemas.openxmlformats.org/officeDocument/2006/relationships" xmlns:m="http://schemas.openxmlformats.org/officeDocument/2006/math" xmlns:v="urn:schemas-microsoft-com:vml" xmlns:wp14="http://schemas.microsoft.com/office/word/2010/wordprocessingDrawing" xmlns:wp="http://schemas.openxmlformats.org/drawingml/2006/wordprocessingDrawing" xmlns:w10="urn:schemas-microsoft-com:office:word" xmlns:w="http://schemas.openxmlformats.org/wordprocessingml/2006/main" xmlns:w14="http://schemas.microsoft.com/office/word/2010/wordml" xmlns:w15="http://schemas.microsoft.com/office/word/2012/wordml" xmlns:w16se="http://schemas.microsoft.com/office/word/2015/wordml/symex" xmlns:wpg="http://schemas.microsoft.com/office/word/2010/wordprocessingGroup" xmlns:wpi="http://schemas.microsoft.com/office/word/2010/wordprocessingInk" xmlns:wne="http://schemas.microsoft.com/office/word/2006/wordml" xmlns:wps="http://schemas.microsoft.com/office/word/2010/wordprocessingShape" mc:Ignorable="w14 w15 w16se wp14">
   <w:footnote w:type="separator" w:id="-1">
     <w:p>
       <w:r>
@@ -2360,7 +2189,7 @@
 </file>
 
 <file path=word/header1.xml><?xml version="1.0" encoding="utf-8"?>
-<w:hdr xmlns:wpc="http://schemas.microsoft.com/office/word/2010/wordprocessingCanvas" xmlns:mc="http://schemas.openxmlformats.org/markup-compatibility/2006" xmlns:o="urn:schemas-microsoft-com:office:office" xmlns:r="http://schemas.openxmlformats.org/officeDocument/2006/relationships" xmlns:m="http://schemas.openxmlformats.org/officeDocument/2006/math" xmlns:v="urn:schemas-microsoft-com:vml" xmlns:wp14="http://schemas.microsoft.com/office/word/2010/wordprocessingDrawing" xmlns:wp="http://schemas.openxmlformats.org/drawingml/2006/wordprocessingDrawing" xmlns:w10="urn:schemas-microsoft-com:office:word" xmlns:w="http://schemas.openxmlformats.org/wordprocessingml/2006/main" xmlns:w14="http://schemas.microsoft.com/office/word/2010/wordml" xmlns:wpg="http://schemas.microsoft.com/office/word/2010/wordprocessingGroup" xmlns:wpi="http://schemas.microsoft.com/office/word/2010/wordprocessingInk" xmlns:wne="http://schemas.microsoft.com/office/word/2006/wordml" xmlns:wps="http://schemas.microsoft.com/office/word/2010/wordprocessingShape" mc:Ignorable="w14 wp14">
+<w:hdr xmlns:wpc="http://schemas.microsoft.com/office/word/2010/wordprocessingCanvas" xmlns:cx="http://schemas.microsoft.com/office/drawing/2014/chartex" xmlns:cx1="http://schemas.microsoft.com/office/drawing/2015/9/8/chartex" xmlns:cx2="http://schemas.microsoft.com/office/drawing/2015/10/21/chartex" xmlns:cx3="http://schemas.microsoft.com/office/drawing/2016/5/9/chartex" xmlns:cx4="http://schemas.microsoft.com/office/drawing/2016/5/10/chartex" xmlns:cx5="http://schemas.microsoft.com/office/drawing/2016/5/11/chartex" xmlns:mc="http://schemas.openxmlformats.org/markup-compatibility/2006" xmlns:o="urn:schemas-microsoft-com:office:office" xmlns:r="http://schemas.openxmlformats.org/officeDocument/2006/relationships" xmlns:m="http://schemas.openxmlformats.org/officeDocument/2006/math" xmlns:v="urn:schemas-microsoft-com:vml" xmlns:wp14="http://schemas.microsoft.com/office/word/2010/wordprocessingDrawing" xmlns:wp="http://schemas.openxmlformats.org/drawingml/2006/wordprocessingDrawing" xmlns:w10="urn:schemas-microsoft-com:office:word" xmlns:w="http://schemas.openxmlformats.org/wordprocessingml/2006/main" xmlns:w14="http://schemas.microsoft.com/office/word/2010/wordml" xmlns:w15="http://schemas.microsoft.com/office/word/2012/wordml" xmlns:w16se="http://schemas.microsoft.com/office/word/2015/wordml/symex" xmlns:wpg="http://schemas.microsoft.com/office/word/2010/wordprocessingGroup" xmlns:wpi="http://schemas.microsoft.com/office/word/2010/wordprocessingInk" xmlns:wne="http://schemas.microsoft.com/office/word/2006/wordml" xmlns:wps="http://schemas.microsoft.com/office/word/2010/wordprocessingShape" mc:Ignorable="w14 w15 w16se wp14">
   <w:p>
     <w:pPr>
       <w:pStyle w:val="Header"/>
@@ -2368,12 +2197,12 @@
     <w:r>
       <w:rPr>
         <w:noProof/>
-        <w:lang w:val="en-US"/>
+        <w:lang w:val="en-US" w:eastAsia="zh-TW"/>
       </w:rPr>
       <mc:AlternateContent>
         <mc:Choice Requires="wps">
           <w:drawing>
-            <wp:anchor distT="0" distB="0" distL="114300" distR="114300" simplePos="0" relativeHeight="251665408" behindDoc="0" locked="0" layoutInCell="1" allowOverlap="1" wp14:anchorId="5FDB20C6" wp14:editId="7485477C">
+            <wp:anchor distT="0" distB="0" distL="114300" distR="114300" simplePos="0" relativeHeight="251656192" behindDoc="0" locked="0" layoutInCell="1" allowOverlap="1" wp14:anchorId="5FDB20C6" wp14:editId="7485477C">
               <wp:simplePos x="0" y="0"/>
               <wp:positionH relativeFrom="page">
                 <wp:posOffset>-1</wp:posOffset>
@@ -2513,7 +2342,7 @@
         </mc:Choice>
         <mc:Fallback>
           <w:pict>
-            <v:shape id="Freeform 1" o:spid="_x0000_s1026" style="position:absolute;margin-left:0;margin-top:0;width:93.15pt;height:814.55pt;flip:x;z-index:251665408;visibility:visible;mso-wrap-style:square;mso-width-percent:0;mso-height-percent:0;mso-wrap-distance-left:9pt;mso-wrap-distance-top:0;mso-wrap-distance-right:9pt;mso-wrap-distance-bottom:0;mso-position-horizontal:absolute;mso-position-horizontal-relative:page;mso-position-vertical:absolute;mso-position-vertical-relative:page;mso-width-percent:0;mso-height-percent:0;mso-width-relative:page;mso-height-relative:page;v-text-anchor:top" coordsize="502,3168" o:gfxdata="UEsDBBQABgAIAAAAIQC2gziS/gAAAOEBAAATAAAAW0NvbnRlbnRfVHlwZXNdLnhtbJSRQU7DMBBF&#10;90jcwfIWJU67QAgl6YK0S0CoHGBkTxKLZGx5TGhvj5O2G0SRWNoz/78nu9wcxkFMGNg6quQqL6RA&#10;0s5Y6ir5vt9lD1JwBDIwOMJKHpHlpr69KfdHjyxSmriSfYz+USnWPY7AufNIadK6MEJMx9ApD/oD&#10;OlTrorhX2lFEilmcO2RdNtjC5xDF9pCuTyYBB5bi6bQ4syoJ3g9WQ0ymaiLzg5KdCXlKLjvcW893&#10;SUOqXwnz5DrgnHtJTxOsQfEKIT7DmDSUCaxw7Rqn8787ZsmRM9e2VmPeBN4uqYvTtW7jvijg9N/y&#10;JsXecLq0q+WD6m8AAAD//wMAUEsDBBQABgAIAAAAIQA4/SH/1gAAAJQBAAALAAAAX3JlbHMvLnJl&#10;bHOkkMFqwzAMhu+DvYPRfXGawxijTi+j0GvpHsDYimMaW0Yy2fr2M4PBMnrbUb/Q94l/f/hMi1qR&#10;JVI2sOt6UJgd+ZiDgffL8ekFlFSbvV0oo4EbChzGx4f9GRdb25HMsYhqlCwG5lrLq9biZkxWOiqY&#10;22YiTra2kYMu1l1tQD30/bPm3wwYN0x18gb45AdQl1tp5j/sFB2T0FQ7R0nTNEV3j6o9feQzro1i&#10;OWA14Fm+Q8a1a8+Bvu/d/dMb2JY5uiPbhG/ktn4cqGU/er3pcvwCAAD//wMAUEsDBBQABgAIAAAA&#10;IQC18elHTQQAAPEKAAAOAAAAZHJzL2Uyb0RvYy54bWysVttu4zYQfS/QfyD0WMDR3ZKMOIv41hZI&#10;2wWSos+0RFlEZVElacvZov/eGUq05WySBovagMDL4Zkrh3P76bSvyZFJxUUzd/wbzyGsyUXBm93c&#10;+f1pM0kdojRtClqLhs2dZ6acT3fff3fbtTMWiErUBZMESBo169q5U2ndzlxX5RXbU3UjWtbAZink&#10;nmqYyp1bSNoB+752A8+bup2QRStFzpSC1VW/6dwZ/rJkuf6tLBXTpJ47oJs2X2m+W/y6d7d0tpO0&#10;rXg+qEG/QYs95Q0IPVOtqKbkIPlXVHueS6FEqW9ysXdFWfKcGRvAGt97Yc1jRVtmbAHnqPbsJvX/&#10;0ea/Hj9Lwou5EzqkoXsI0UYyhg4nPnqna9UMQI/tZ4n2qfZB5H8q2HCvdnCiAEO23S+iABZ60MJ4&#10;5FQCVVnz9ifID7MCVpOTCcHzOQTspEkOi76fhp4XOySHPd8Lo2gaJaiHS2fIhDrkB6V/ZMKM6fFB&#10;6T6IBYxMCIrBkCcIeLmvIZ4/uCT2AtLhdwj5GeSPQB6pSOhP05eYYITJwtd5wH9nYW/xRFeYV9UB&#10;0880qMobGk1HsDdNS0agd7jgip5FvsmVjUBj8yAuO+t5Wtlg5KdmiAaMCMVi4JnYt0Jh7DE0EOAn&#10;k2JAASgT2dfB4H4Eh0MevA8GHyM4/hAY3Ihgm2HvM4OfEJyNmXvdB1sllJuXhUY6BArNts+olmp0&#10;EZqKQ9LNHcxIUsH1w7TDjb04sidhIBpdZQAg19QqEHfZzw9bni/YlzE6gzS0YBBiGP5rDW24orqe&#10;9SR+1PsqTE0YLHcY9AL9zBuKaQ/v42vv0ockWEPtISvio+tfCambsWcsjfWj3c1roVhfYDAmptKc&#10;42Q4L9UGHopiw+uaSKH/4LoyBdqWtZ0aQrtTBNLcZrySu+2yluRI4QlKV4twbUoQMO8URtmifQ9/&#10;JgWujvibKEtWQ87hEXNyEFXz4XbFUX+cqJzWDMq5vVlWZRRVm0vWCDSht7hfYeahBEpTSKEUD+xY&#10;lM0j9nfmB5G3CLLJZpomk2gTxZMs8dKJ52eLbOpFWbTa/IO6+9Gs4kXBmgfeMPug+tHHHqzhae+f&#10;QvOk4g3J4iDu3SJqbtyPtlz5KPDhbwOrxjApDk1hzKoYLdbDWFNe92P3WmPjXTAbJVysv9/EXhKF&#10;6SRJ4nAShWtvskg3y8n90p9Ok/ViuVj719avjUeh1JnGBmR8qwOMIjY8OBEHzeRjVXSk4EpD3Yiz&#10;AJ6wgkNTEyRDEtB6B91YrqH4XGfqK/mVLtNpalPyzN474iJ45KfBtourICFtzpimAPuAvnHYiuIZ&#10;egLQAW8D9okwqIT84pAOeq65o/46UMkcUv/cwIXJ/CgCmDaTKE4gpESOd7bjHdrkQDV3tAMPDA6X&#10;GmZw5NBKvqtAUt9uNOIeepGSY3Yb/Xqthgn0VcaSoQfExm08N6hLp3r3LwAAAP//AwBQSwMEFAAG&#10;AAgAAAAhALaP5bTcAAAABgEAAA8AAABkcnMvZG93bnJldi54bWxMj8FOwzAQRO9I/IO1SNyo0yJF&#10;SYhTtUUFxAVR+AA3XpJQex3Fbpv8PVsucFnNalYzb8vl6Kw44RA6TwrmswQEUu1NR42Cz4/tXQYi&#10;RE1GW0+oYMIAy+r6qtSF8Wd6x9MuNoJDKBRaQRtjX0gZ6hadDjPfI7H35QenI69DI82gzxzurFwk&#10;SSqd7ogbWt3jpsX6sDs6Bfl3Xq+fsymMr092euzc9uUtWKVub8bVA4iIY/w7hgs+o0PFTHt/JBOE&#10;VcCPxN958bL0HsSeRbrI5yCrUv7Hr34AAAD//wMAUEsBAi0AFAAGAAgAAAAhALaDOJL+AAAA4QEA&#10;ABMAAAAAAAAAAAAAAAAAAAAAAFtDb250ZW50X1R5cGVzXS54bWxQSwECLQAUAAYACAAAACEAOP0h&#10;/9YAAACUAQAACwAAAAAAAAAAAAAAAAAvAQAAX3JlbHMvLnJlbHNQSwECLQAUAAYACAAAACEAtfHp&#10;R00EAADxCgAADgAAAAAAAAAAAAAAAAAuAgAAZHJzL2Uyb0RvYy54bWxQSwECLQAUAAYACAAAACEA&#10;to/ltNwAAAAGAQAADwAAAAAAAAAAAAAAAACnBgAAZHJzL2Rvd25yZXYueG1sUEsFBgAAAAAEAAQA&#10;8wAAALAHAAAAAA==&#10;" path="m502,c93,,93,,93,,146,383,323,1900,,3168v502,,502,,502,l502,xe" fillcolor="#8db3e2" stroked="f" strokecolor="#212120">
+            <v:shape w14:anchorId="11FFAB86" id="Freeform 1" o:spid="_x0000_s1026" style="position:absolute;margin-left:0;margin-top:0;width:93.15pt;height:814.55pt;flip:x;z-index:251656192;visibility:visible;mso-wrap-style:square;mso-width-percent:0;mso-height-percent:0;mso-wrap-distance-left:9pt;mso-wrap-distance-top:0;mso-wrap-distance-right:9pt;mso-wrap-distance-bottom:0;mso-position-horizontal:absolute;mso-position-horizontal-relative:page;mso-position-vertical:absolute;mso-position-vertical-relative:page;mso-width-percent:0;mso-height-percent:0;mso-width-relative:page;mso-height-relative:page;v-text-anchor:top" coordsize="502,3168" o:gfxdata="UEsDBBQABgAIAAAAIQC2gziS/gAAAOEBAAATAAAAW0NvbnRlbnRfVHlwZXNdLnhtbJSRQU7DMBBF&#10;90jcwfIWJU67QAgl6YK0S0CoHGBkTxKLZGx5TGhvj5O2G0SRWNoz/78nu9wcxkFMGNg6quQqL6RA&#10;0s5Y6ir5vt9lD1JwBDIwOMJKHpHlpr69KfdHjyxSmriSfYz+USnWPY7AufNIadK6MEJMx9ApD/oD&#10;OlTrorhX2lFEilmcO2RdNtjC5xDF9pCuTyYBB5bi6bQ4syoJ3g9WQ0ymaiLzg5KdCXlKLjvcW893&#10;SUOqXwnz5DrgnHtJTxOsQfEKIT7DmDSUCaxw7Rqn8787ZsmRM9e2VmPeBN4uqYvTtW7jvijg9N/y&#10;JsXecLq0q+WD6m8AAAD//wMAUEsDBBQABgAIAAAAIQA4/SH/1gAAAJQBAAALAAAAX3JlbHMvLnJl&#10;bHOkkMFqwzAMhu+DvYPRfXGawxijTi+j0GvpHsDYimMaW0Yy2fr2M4PBMnrbUb/Q94l/f/hMi1qR&#10;JVI2sOt6UJgd+ZiDgffL8ekFlFSbvV0oo4EbChzGx4f9GRdb25HMsYhqlCwG5lrLq9biZkxWOiqY&#10;22YiTra2kYMu1l1tQD30/bPm3wwYN0x18gb45AdQl1tp5j/sFB2T0FQ7R0nTNEV3j6o9feQzro1i&#10;OWA14Fm+Q8a1a8+Bvu/d/dMb2JY5uiPbhG/ktn4cqGU/er3pcvwCAAD//wMAUEsDBBQABgAIAAAA&#10;IQC18elHTQQAAPEKAAAOAAAAZHJzL2Uyb0RvYy54bWysVttu4zYQfS/QfyD0WMDR3ZKMOIv41hZI&#10;2wWSos+0RFlEZVElacvZov/eGUq05WySBovagMDL4Zkrh3P76bSvyZFJxUUzd/wbzyGsyUXBm93c&#10;+f1pM0kdojRtClqLhs2dZ6acT3fff3fbtTMWiErUBZMESBo169q5U2ndzlxX5RXbU3UjWtbAZink&#10;nmqYyp1bSNoB+752A8+bup2QRStFzpSC1VW/6dwZ/rJkuf6tLBXTpJ47oJs2X2m+W/y6d7d0tpO0&#10;rXg+qEG/QYs95Q0IPVOtqKbkIPlXVHueS6FEqW9ysXdFWfKcGRvAGt97Yc1jRVtmbAHnqPbsJvX/&#10;0ea/Hj9Lwou5EzqkoXsI0UYyhg4nPnqna9UMQI/tZ4n2qfZB5H8q2HCvdnCiAEO23S+iABZ60MJ4&#10;5FQCVVnz9ifID7MCVpOTCcHzOQTspEkOi76fhp4XOySHPd8Lo2gaJaiHS2fIhDrkB6V/ZMKM6fFB&#10;6T6IBYxMCIrBkCcIeLmvIZ4/uCT2AtLhdwj5GeSPQB6pSOhP05eYYITJwtd5wH9nYW/xRFeYV9UB&#10;0880qMobGk1HsDdNS0agd7jgip5FvsmVjUBj8yAuO+t5Wtlg5KdmiAaMCMVi4JnYt0Jh7DE0EOAn&#10;k2JAASgT2dfB4H4Eh0MevA8GHyM4/hAY3Ihgm2HvM4OfEJyNmXvdB1sllJuXhUY6BArNts+olmp0&#10;EZqKQ9LNHcxIUsH1w7TDjb04sidhIBpdZQAg19QqEHfZzw9bni/YlzE6gzS0YBBiGP5rDW24orqe&#10;9SR+1PsqTE0YLHcY9AL9zBuKaQ/v42vv0ockWEPtISvio+tfCambsWcsjfWj3c1roVhfYDAmptKc&#10;42Q4L9UGHopiw+uaSKH/4LoyBdqWtZ0aQrtTBNLcZrySu+2yluRI4QlKV4twbUoQMO8URtmifQ9/&#10;JgWujvibKEtWQ87hEXNyEFXz4XbFUX+cqJzWDMq5vVlWZRRVm0vWCDSht7hfYeahBEpTSKEUD+xY&#10;lM0j9nfmB5G3CLLJZpomk2gTxZMs8dKJ52eLbOpFWbTa/IO6+9Gs4kXBmgfeMPug+tHHHqzhae+f&#10;QvOk4g3J4iDu3SJqbtyPtlz5KPDhbwOrxjApDk1hzKoYLdbDWFNe92P3WmPjXTAbJVysv9/EXhKF&#10;6SRJ4nAShWtvskg3y8n90p9Ok/ViuVj719avjUeh1JnGBmR8qwOMIjY8OBEHzeRjVXSk4EpD3Yiz&#10;AJ6wgkNTEyRDEtB6B91YrqH4XGfqK/mVLtNpalPyzN474iJ45KfBtourICFtzpimAPuAvnHYiuIZ&#10;egLQAW8D9okwqIT84pAOeq65o/46UMkcUv/cwIXJ/CgCmDaTKE4gpESOd7bjHdrkQDV3tAMPDA6X&#10;GmZw5NBKvqtAUt9uNOIeepGSY3Yb/Xqthgn0VcaSoQfExm08N6hLp3r3LwAAAP//AwBQSwMEFAAG&#10;AAgAAAAhALaP5bTcAAAABgEAAA8AAABkcnMvZG93bnJldi54bWxMj8FOwzAQRO9I/IO1SNyo0yJF&#10;SYhTtUUFxAVR+AA3XpJQex3Fbpv8PVsucFnNalYzb8vl6Kw44RA6TwrmswQEUu1NR42Cz4/tXQYi&#10;RE1GW0+oYMIAy+r6qtSF8Wd6x9MuNoJDKBRaQRtjX0gZ6hadDjPfI7H35QenI69DI82gzxzurFwk&#10;SSqd7ogbWt3jpsX6sDs6Bfl3Xq+fsymMr092euzc9uUtWKVub8bVA4iIY/w7hgs+o0PFTHt/JBOE&#10;VcCPxN958bL0HsSeRbrI5yCrUv7Hr34AAAD//wMAUEsBAi0AFAAGAAgAAAAhALaDOJL+AAAA4QEA&#10;ABMAAAAAAAAAAAAAAAAAAAAAAFtDb250ZW50X1R5cGVzXS54bWxQSwECLQAUAAYACAAAACEAOP0h&#10;/9YAAACUAQAACwAAAAAAAAAAAAAAAAAvAQAAX3JlbHMvLnJlbHNQSwECLQAUAAYACAAAACEAtfHp&#10;R00EAADxCgAADgAAAAAAAAAAAAAAAAAuAgAAZHJzL2Uyb0RvYy54bWxQSwECLQAUAAYACAAAACEA&#10;to/ltNwAAAAGAQAADwAAAAAAAAAAAAAAAACnBgAAZHJzL2Rvd25yZXYueG1sUEsFBgAAAAAEAAQA&#10;8wAAALAHAAAAAA==&#10;" path="m502,c93,,93,,93,,146,383,323,1900,,3168v502,,502,,502,l502,xe" fillcolor="#8db3e2" stroked="f" strokecolor="#212120">
               <v:fill color2="#1f497d" rotate="t" focus="100%" type="gradient"/>
               <v:shadow color="#8c8682"/>
               <v:path arrowok="t" o:connecttype="custom" o:connectlocs="1183005,0;219162,0;0,10344647;1183005,10344647;1183005,0" o:connectangles="0,0,0,0,0"/>
@@ -2526,10 +2355,10 @@
     <w:r>
       <w:rPr>
         <w:noProof/>
-        <w:lang w:val="en-US"/>
+        <w:lang w:val="en-US" w:eastAsia="zh-TW"/>
       </w:rPr>
       <w:drawing>
-        <wp:anchor distT="0" distB="0" distL="114300" distR="114300" simplePos="0" relativeHeight="251666432" behindDoc="0" locked="0" layoutInCell="1" allowOverlap="1" wp14:anchorId="38144E0B" wp14:editId="7E02C858">
+        <wp:anchor distT="0" distB="0" distL="114300" distR="114300" simplePos="0" relativeHeight="251658240" behindDoc="0" locked="0" layoutInCell="1" allowOverlap="1" wp14:anchorId="38144E0B" wp14:editId="7E02C858">
           <wp:simplePos x="0" y="0"/>
           <wp:positionH relativeFrom="column">
             <wp:posOffset>-538642</wp:posOffset>
@@ -2679,15 +2508,15 @@
 </file>
 
 <file path=word/header2.xml><?xml version="1.0" encoding="utf-8"?>
-<w:hdr xmlns:wpc="http://schemas.microsoft.com/office/word/2010/wordprocessingCanvas" xmlns:mc="http://schemas.openxmlformats.org/markup-compatibility/2006" xmlns:o="urn:schemas-microsoft-com:office:office" xmlns:r="http://schemas.openxmlformats.org/officeDocument/2006/relationships" xmlns:m="http://schemas.openxmlformats.org/officeDocument/2006/math" xmlns:v="urn:schemas-microsoft-com:vml" xmlns:wp14="http://schemas.microsoft.com/office/word/2010/wordprocessingDrawing" xmlns:wp="http://schemas.openxmlformats.org/drawingml/2006/wordprocessingDrawing" xmlns:w10="urn:schemas-microsoft-com:office:word" xmlns:w="http://schemas.openxmlformats.org/wordprocessingml/2006/main" xmlns:w14="http://schemas.microsoft.com/office/word/2010/wordml" xmlns:wpg="http://schemas.microsoft.com/office/word/2010/wordprocessingGroup" xmlns:wpi="http://schemas.microsoft.com/office/word/2010/wordprocessingInk" xmlns:wne="http://schemas.microsoft.com/office/word/2006/wordml" xmlns:wps="http://schemas.microsoft.com/office/word/2010/wordprocessingShape" mc:Ignorable="w14 wp14">
+<w:hdr xmlns:wpc="http://schemas.microsoft.com/office/word/2010/wordprocessingCanvas" xmlns:cx="http://schemas.microsoft.com/office/drawing/2014/chartex" xmlns:cx1="http://schemas.microsoft.com/office/drawing/2015/9/8/chartex" xmlns:cx2="http://schemas.microsoft.com/office/drawing/2015/10/21/chartex" xmlns:cx3="http://schemas.microsoft.com/office/drawing/2016/5/9/chartex" xmlns:cx4="http://schemas.microsoft.com/office/drawing/2016/5/10/chartex" xmlns:cx5="http://schemas.microsoft.com/office/drawing/2016/5/11/chartex" xmlns:mc="http://schemas.openxmlformats.org/markup-compatibility/2006" xmlns:o="urn:schemas-microsoft-com:office:office" xmlns:r="http://schemas.openxmlformats.org/officeDocument/2006/relationships" xmlns:m="http://schemas.openxmlformats.org/officeDocument/2006/math" xmlns:v="urn:schemas-microsoft-com:vml" xmlns:wp14="http://schemas.microsoft.com/office/word/2010/wordprocessingDrawing" xmlns:wp="http://schemas.openxmlformats.org/drawingml/2006/wordprocessingDrawing" xmlns:w10="urn:schemas-microsoft-com:office:word" xmlns:w="http://schemas.openxmlformats.org/wordprocessingml/2006/main" xmlns:w14="http://schemas.microsoft.com/office/word/2010/wordml" xmlns:w15="http://schemas.microsoft.com/office/word/2012/wordml" xmlns:w16se="http://schemas.microsoft.com/office/word/2015/wordml/symex" xmlns:wpg="http://schemas.microsoft.com/office/word/2010/wordprocessingGroup" xmlns:wpi="http://schemas.microsoft.com/office/word/2010/wordprocessingInk" xmlns:wne="http://schemas.microsoft.com/office/word/2006/wordml" xmlns:wps="http://schemas.microsoft.com/office/word/2010/wordprocessingShape" mc:Ignorable="w14 w15 w16se wp14">
   <w:p>
     <w:r>
       <w:rPr>
         <w:noProof/>
-        <w:lang w:val="en-US"/>
+        <w:lang w:val="en-US" w:eastAsia="zh-TW"/>
       </w:rPr>
       <w:drawing>
-        <wp:anchor distT="0" distB="0" distL="114300" distR="114300" simplePos="0" relativeHeight="251663360" behindDoc="1" locked="0" layoutInCell="1" allowOverlap="1" wp14:anchorId="3E6DD8FA" wp14:editId="1729BC13">
+        <wp:anchor distT="0" distB="0" distL="114300" distR="114300" simplePos="0" relativeHeight="251659776" behindDoc="1" locked="0" layoutInCell="1" allowOverlap="1" wp14:anchorId="3E6DD8FA" wp14:editId="1729BC13">
           <wp:simplePos x="0" y="0"/>
           <wp:positionH relativeFrom="column">
             <wp:posOffset>-529204</wp:posOffset>
@@ -2783,21 +2612,7 @@
               <w:color w:val="0000FF"/>
               <w:lang w:val="en-US"/>
             </w:rPr>
-            <w:t>&lt;</w:t>
-          </w:r>
-          <w:r>
-            <w:rPr>
-              <w:color w:val="0000FF"/>
-              <w:lang w:val="en-US"/>
-            </w:rPr>
-            <w:t>Tên đề tài</w:t>
-          </w:r>
-          <w:r>
-            <w:rPr>
-              <w:color w:val="0000FF"/>
-              <w:lang w:val="en-US"/>
-            </w:rPr>
-            <w:t>&gt;</w:t>
+            <w:t>Quản lý bán hàng</w:t>
           </w:r>
         </w:p>
       </w:tc>
@@ -2824,21 +2639,7 @@
               <w:color w:val="0000FF"/>
               <w:lang w:val="en-US"/>
             </w:rPr>
-            <w:t>&lt;</w:t>
-          </w:r>
-          <w:r>
-            <w:rPr>
-              <w:color w:val="0000FF"/>
-              <w:lang w:val="en-US"/>
-            </w:rPr>
-            <w:t>x.y</w:t>
-          </w:r>
-          <w:r>
-            <w:rPr>
-              <w:color w:val="0000FF"/>
-              <w:lang w:val="en-US"/>
-            </w:rPr>
-            <w:t>&gt;</w:t>
+            <w:t>1.0</w:t>
           </w:r>
         </w:p>
       </w:tc>
@@ -2887,21 +2688,7 @@
               <w:color w:val="0000FF"/>
               <w:lang w:val="en-US"/>
             </w:rPr>
-            <w:t>&lt;</w:t>
-          </w:r>
-          <w:r>
-            <w:rPr>
-              <w:color w:val="0000FF"/>
-              <w:lang w:val="en-US"/>
-            </w:rPr>
-            <w:t>dd/mm/yyyy</w:t>
-          </w:r>
-          <w:r>
-            <w:rPr>
-              <w:color w:val="0000FF"/>
-              <w:lang w:val="en-US"/>
-            </w:rPr>
-            <w:t>&gt;</w:t>
+            <w:t>12/12/2016</w:t>
           </w:r>
         </w:p>
       </w:tc>
@@ -2919,8 +2706,8 @@
 </file>
 
 <file path=word/numbering.xml><?xml version="1.0" encoding="utf-8"?>
-<w:numbering xmlns:wpc="http://schemas.microsoft.com/office/word/2010/wordprocessingCanvas" xmlns:mc="http://schemas.openxmlformats.org/markup-compatibility/2006" xmlns:o="urn:schemas-microsoft-com:office:office" xmlns:r="http://schemas.openxmlformats.org/officeDocument/2006/relationships" xmlns:m="http://schemas.openxmlformats.org/officeDocument/2006/math" xmlns:v="urn:schemas-microsoft-com:vml" xmlns:wp14="http://schemas.microsoft.com/office/word/2010/wordprocessingDrawing" xmlns:wp="http://schemas.openxmlformats.org/drawingml/2006/wordprocessingDrawing" xmlns:w10="urn:schemas-microsoft-com:office:word" xmlns:w="http://schemas.openxmlformats.org/wordprocessingml/2006/main" xmlns:w14="http://schemas.microsoft.com/office/word/2010/wordml" xmlns:wpg="http://schemas.microsoft.com/office/word/2010/wordprocessingGroup" xmlns:wpi="http://schemas.microsoft.com/office/word/2010/wordprocessingInk" xmlns:wne="http://schemas.microsoft.com/office/word/2006/wordml" xmlns:wps="http://schemas.microsoft.com/office/word/2010/wordprocessingShape" mc:Ignorable="w14 wp14">
-  <w:abstractNum w:abstractNumId="0">
+<w:numbering xmlns:wpc="http://schemas.microsoft.com/office/word/2010/wordprocessingCanvas" xmlns:cx="http://schemas.microsoft.com/office/drawing/2014/chartex" xmlns:cx1="http://schemas.microsoft.com/office/drawing/2015/9/8/chartex" xmlns:cx2="http://schemas.microsoft.com/office/drawing/2015/10/21/chartex" xmlns:cx3="http://schemas.microsoft.com/office/drawing/2016/5/9/chartex" xmlns:cx4="http://schemas.microsoft.com/office/drawing/2016/5/10/chartex" xmlns:cx5="http://schemas.microsoft.com/office/drawing/2016/5/11/chartex" xmlns:mc="http://schemas.openxmlformats.org/markup-compatibility/2006" xmlns:o="urn:schemas-microsoft-com:office:office" xmlns:r="http://schemas.openxmlformats.org/officeDocument/2006/relationships" xmlns:m="http://schemas.openxmlformats.org/officeDocument/2006/math" xmlns:v="urn:schemas-microsoft-com:vml" xmlns:wp14="http://schemas.microsoft.com/office/word/2010/wordprocessingDrawing" xmlns:wp="http://schemas.openxmlformats.org/drawingml/2006/wordprocessingDrawing" xmlns:w10="urn:schemas-microsoft-com:office:word" xmlns:w="http://schemas.openxmlformats.org/wordprocessingml/2006/main" xmlns:w14="http://schemas.microsoft.com/office/word/2010/wordml" xmlns:w15="http://schemas.microsoft.com/office/word/2012/wordml" xmlns:w16se="http://schemas.microsoft.com/office/word/2015/wordml/symex" xmlns:wpg="http://schemas.microsoft.com/office/word/2010/wordprocessingGroup" xmlns:wpi="http://schemas.microsoft.com/office/word/2010/wordprocessingInk" xmlns:wne="http://schemas.microsoft.com/office/word/2006/wordml" xmlns:wps="http://schemas.microsoft.com/office/word/2010/wordprocessingShape" mc:Ignorable="w14 w15 w16se wp14">
+  <w:abstractNum w:abstractNumId="0" w15:restartNumberingAfterBreak="0">
     <w:nsid w:val="FFFFFFFB"/>
     <w:multiLevelType w:val="multilevel"/>
     <w:tmpl w:val="FFFFFFFF"/>
@@ -2997,7 +2784,7 @@
       <w:lvlJc w:val="left"/>
     </w:lvl>
   </w:abstractNum>
-  <w:abstractNum w:abstractNumId="1">
+  <w:abstractNum w:abstractNumId="1" w15:restartNumberingAfterBreak="0">
     <w:nsid w:val="FFFFFFFE"/>
     <w:multiLevelType w:val="singleLevel"/>
     <w:tmpl w:val="FFFFFFFF"/>
@@ -3007,7 +2794,7 @@
       <w:lvlJc w:val="left"/>
     </w:lvl>
   </w:abstractNum>
-  <w:abstractNum w:abstractNumId="2">
+  <w:abstractNum w:abstractNumId="2" w15:restartNumberingAfterBreak="0">
     <w:nsid w:val="14830AED"/>
     <w:multiLevelType w:val="hybridMultilevel"/>
     <w:tmpl w:val="EFDC7FF8"/>
@@ -3147,7 +2934,7 @@
       </w:rPr>
     </w:lvl>
   </w:abstractNum>
-  <w:abstractNum w:abstractNumId="3">
+  <w:abstractNum w:abstractNumId="3" w15:restartNumberingAfterBreak="0">
     <w:nsid w:val="17E609A9"/>
     <w:multiLevelType w:val="singleLevel"/>
     <w:tmpl w:val="0409000F"/>
@@ -3164,7 +2951,7 @@
       </w:pPr>
     </w:lvl>
   </w:abstractNum>
-  <w:abstractNum w:abstractNumId="4">
+  <w:abstractNum w:abstractNumId="4" w15:restartNumberingAfterBreak="0">
     <w:nsid w:val="27B45ACA"/>
     <w:multiLevelType w:val="singleLevel"/>
     <w:tmpl w:val="0409000F"/>
@@ -3181,7 +2968,7 @@
       </w:pPr>
     </w:lvl>
   </w:abstractNum>
-  <w:abstractNum w:abstractNumId="5">
+  <w:abstractNum w:abstractNumId="5" w15:restartNumberingAfterBreak="0">
     <w:nsid w:val="29CB02D6"/>
     <w:multiLevelType w:val="singleLevel"/>
     <w:tmpl w:val="0409000F"/>
@@ -3198,7 +2985,7 @@
       </w:pPr>
     </w:lvl>
   </w:abstractNum>
-  <w:abstractNum w:abstractNumId="6">
+  <w:abstractNum w:abstractNumId="6" w15:restartNumberingAfterBreak="0">
     <w:nsid w:val="2A2F0523"/>
     <w:multiLevelType w:val="singleLevel"/>
     <w:tmpl w:val="0409000F"/>
@@ -3215,7 +3002,96 @@
       </w:pPr>
     </w:lvl>
   </w:abstractNum>
-  <w:abstractNum w:abstractNumId="7">
+  <w:abstractNum w:abstractNumId="7" w15:restartNumberingAfterBreak="0">
+    <w:nsid w:val="317B7B56"/>
+    <w:multiLevelType w:val="hybridMultilevel"/>
+    <w:tmpl w:val="FEB64150"/>
+    <w:lvl w:ilvl="0" w:tplc="46CA23D4">
+      <w:start w:val="1"/>
+      <w:numFmt w:val="decimal"/>
+      <w:lvlText w:val="%1-"/>
+      <w:lvlJc w:val="left"/>
+      <w:pPr>
+        <w:ind w:left="720" w:hanging="360"/>
+      </w:pPr>
+      <w:rPr>
+        <w:rFonts w:hint="default"/>
+      </w:rPr>
+    </w:lvl>
+    <w:lvl w:ilvl="1" w:tplc="04090019" w:tentative="1">
+      <w:start w:val="1"/>
+      <w:numFmt w:val="lowerLetter"/>
+      <w:lvlText w:val="%2."/>
+      <w:lvlJc w:val="left"/>
+      <w:pPr>
+        <w:ind w:left="1440" w:hanging="360"/>
+      </w:pPr>
+    </w:lvl>
+    <w:lvl w:ilvl="2" w:tplc="0409001B" w:tentative="1">
+      <w:start w:val="1"/>
+      <w:numFmt w:val="lowerRoman"/>
+      <w:lvlText w:val="%3."/>
+      <w:lvlJc w:val="right"/>
+      <w:pPr>
+        <w:ind w:left="2160" w:hanging="180"/>
+      </w:pPr>
+    </w:lvl>
+    <w:lvl w:ilvl="3" w:tplc="0409000F" w:tentative="1">
+      <w:start w:val="1"/>
+      <w:numFmt w:val="decimal"/>
+      <w:lvlText w:val="%4."/>
+      <w:lvlJc w:val="left"/>
+      <w:pPr>
+        <w:ind w:left="2880" w:hanging="360"/>
+      </w:pPr>
+    </w:lvl>
+    <w:lvl w:ilvl="4" w:tplc="04090019" w:tentative="1">
+      <w:start w:val="1"/>
+      <w:numFmt w:val="lowerLetter"/>
+      <w:lvlText w:val="%5."/>
+      <w:lvlJc w:val="left"/>
+      <w:pPr>
+        <w:ind w:left="3600" w:hanging="360"/>
+      </w:pPr>
+    </w:lvl>
+    <w:lvl w:ilvl="5" w:tplc="0409001B" w:tentative="1">
+      <w:start w:val="1"/>
+      <w:numFmt w:val="lowerRoman"/>
+      <w:lvlText w:val="%6."/>
+      <w:lvlJc w:val="right"/>
+      <w:pPr>
+        <w:ind w:left="4320" w:hanging="180"/>
+      </w:pPr>
+    </w:lvl>
+    <w:lvl w:ilvl="6" w:tplc="0409000F" w:tentative="1">
+      <w:start w:val="1"/>
+      <w:numFmt w:val="decimal"/>
+      <w:lvlText w:val="%7."/>
+      <w:lvlJc w:val="left"/>
+      <w:pPr>
+        <w:ind w:left="5040" w:hanging="360"/>
+      </w:pPr>
+    </w:lvl>
+    <w:lvl w:ilvl="7" w:tplc="04090019" w:tentative="1">
+      <w:start w:val="1"/>
+      <w:numFmt w:val="lowerLetter"/>
+      <w:lvlText w:val="%8."/>
+      <w:lvlJc w:val="left"/>
+      <w:pPr>
+        <w:ind w:left="5760" w:hanging="360"/>
+      </w:pPr>
+    </w:lvl>
+    <w:lvl w:ilvl="8" w:tplc="0409001B" w:tentative="1">
+      <w:start w:val="1"/>
+      <w:numFmt w:val="lowerRoman"/>
+      <w:lvlText w:val="%9."/>
+      <w:lvlJc w:val="right"/>
+      <w:pPr>
+        <w:ind w:left="6480" w:hanging="180"/>
+      </w:pPr>
+    </w:lvl>
+  </w:abstractNum>
+  <w:abstractNum w:abstractNumId="8" w15:restartNumberingAfterBreak="0">
     <w:nsid w:val="326876C7"/>
     <w:multiLevelType w:val="hybridMultilevel"/>
     <w:tmpl w:val="9938A7B6"/>
@@ -3355,7 +3231,7 @@
       </w:rPr>
     </w:lvl>
   </w:abstractNum>
-  <w:abstractNum w:abstractNumId="8">
+  <w:abstractNum w:abstractNumId="9" w15:restartNumberingAfterBreak="0">
     <w:nsid w:val="34182DDF"/>
     <w:multiLevelType w:val="singleLevel"/>
     <w:tmpl w:val="0409000F"/>
@@ -3372,7 +3248,7 @@
       </w:pPr>
     </w:lvl>
   </w:abstractNum>
-  <w:abstractNum w:abstractNumId="9">
+  <w:abstractNum w:abstractNumId="10" w15:restartNumberingAfterBreak="0">
     <w:nsid w:val="34A25CA1"/>
     <w:multiLevelType w:val="singleLevel"/>
     <w:tmpl w:val="0409000F"/>
@@ -3389,10 +3265,10 @@
       </w:pPr>
     </w:lvl>
   </w:abstractNum>
-  <w:abstractNum w:abstractNumId="10">
+  <w:abstractNum w:abstractNumId="11" w15:restartNumberingAfterBreak="0">
     <w:nsid w:val="38A96528"/>
     <w:multiLevelType w:val="hybridMultilevel"/>
-    <w:tmpl w:val="EC54D578"/>
+    <w:tmpl w:val="7B74AA64"/>
     <w:lvl w:ilvl="0" w:tplc="04090009">
       <w:start w:val="1"/>
       <w:numFmt w:val="bullet"/>
@@ -3423,113 +3299,199 @@
         <w:rFonts w:ascii="Courier New" w:hAnsi="Courier New" w:cs="Courier New" w:hint="default"/>
       </w:rPr>
     </w:lvl>
-    <w:lvl w:ilvl="2" w:tplc="04090005" w:tentative="1">
+    <w:lvl w:ilvl="2" w:tplc="54384C96">
+      <w:start w:val="1"/>
+      <w:numFmt w:val="bullet"/>
+      <w:lvlText w:val=""/>
+      <w:lvlJc w:val="left"/>
+      <w:pPr>
+        <w:ind w:left="1800" w:hanging="360"/>
+      </w:pPr>
+      <w:rPr>
+        <w:rFonts w:ascii="Symbol" w:eastAsia="Times New Roman" w:hAnsi="Symbol" w:cs="Times New Roman" w:hint="default"/>
+      </w:rPr>
+    </w:lvl>
+    <w:lvl w:ilvl="3" w:tplc="04090001" w:tentative="1">
+      <w:start w:val="1"/>
+      <w:numFmt w:val="bullet"/>
+      <w:lvlText w:val=""/>
+      <w:lvlJc w:val="left"/>
+      <w:pPr>
+        <w:tabs>
+          <w:tab w:val="num" w:pos="2520"/>
+        </w:tabs>
+        <w:ind w:left="2520" w:hanging="360"/>
+      </w:pPr>
+      <w:rPr>
+        <w:rFonts w:ascii="Symbol" w:hAnsi="Symbol" w:hint="default"/>
+      </w:rPr>
+    </w:lvl>
+    <w:lvl w:ilvl="4" w:tplc="04090003" w:tentative="1">
+      <w:start w:val="1"/>
+      <w:numFmt w:val="bullet"/>
+      <w:lvlText w:val="o"/>
+      <w:lvlJc w:val="left"/>
+      <w:pPr>
+        <w:tabs>
+          <w:tab w:val="num" w:pos="3240"/>
+        </w:tabs>
+        <w:ind w:left="3240" w:hanging="360"/>
+      </w:pPr>
+      <w:rPr>
+        <w:rFonts w:ascii="Courier New" w:hAnsi="Courier New" w:cs="Courier New" w:hint="default"/>
+      </w:rPr>
+    </w:lvl>
+    <w:lvl w:ilvl="5" w:tplc="04090005" w:tentative="1">
       <w:start w:val="1"/>
       <w:numFmt w:val="bullet"/>
       <w:lvlText w:val=""/>
       <w:lvlJc w:val="left"/>
       <w:pPr>
         <w:tabs>
-          <w:tab w:val="num" w:pos="1800"/>
-        </w:tabs>
-        <w:ind w:left="1800" w:hanging="360"/>
+          <w:tab w:val="num" w:pos="3960"/>
+        </w:tabs>
+        <w:ind w:left="3960" w:hanging="360"/>
       </w:pPr>
       <w:rPr>
         <w:rFonts w:ascii="Wingdings" w:hAnsi="Wingdings" w:hint="default"/>
       </w:rPr>
     </w:lvl>
-    <w:lvl w:ilvl="3" w:tplc="04090001" w:tentative="1">
+    <w:lvl w:ilvl="6" w:tplc="04090001" w:tentative="1">
       <w:start w:val="1"/>
       <w:numFmt w:val="bullet"/>
       <w:lvlText w:val=""/>
       <w:lvlJc w:val="left"/>
       <w:pPr>
         <w:tabs>
-          <w:tab w:val="num" w:pos="2520"/>
-        </w:tabs>
-        <w:ind w:left="2520" w:hanging="360"/>
+          <w:tab w:val="num" w:pos="4680"/>
+        </w:tabs>
+        <w:ind w:left="4680" w:hanging="360"/>
       </w:pPr>
       <w:rPr>
         <w:rFonts w:ascii="Symbol" w:hAnsi="Symbol" w:hint="default"/>
       </w:rPr>
     </w:lvl>
-    <w:lvl w:ilvl="4" w:tplc="04090003" w:tentative="1">
+    <w:lvl w:ilvl="7" w:tplc="04090003" w:tentative="1">
       <w:start w:val="1"/>
       <w:numFmt w:val="bullet"/>
       <w:lvlText w:val="o"/>
       <w:lvlJc w:val="left"/>
       <w:pPr>
         <w:tabs>
-          <w:tab w:val="num" w:pos="3240"/>
-        </w:tabs>
-        <w:ind w:left="3240" w:hanging="360"/>
+          <w:tab w:val="num" w:pos="5400"/>
+        </w:tabs>
+        <w:ind w:left="5400" w:hanging="360"/>
       </w:pPr>
       <w:rPr>
         <w:rFonts w:ascii="Courier New" w:hAnsi="Courier New" w:cs="Courier New" w:hint="default"/>
       </w:rPr>
     </w:lvl>
-    <w:lvl w:ilvl="5" w:tplc="04090005" w:tentative="1">
+    <w:lvl w:ilvl="8" w:tplc="04090005" w:tentative="1">
       <w:start w:val="1"/>
       <w:numFmt w:val="bullet"/>
       <w:lvlText w:val=""/>
       <w:lvlJc w:val="left"/>
       <w:pPr>
         <w:tabs>
-          <w:tab w:val="num" w:pos="3960"/>
-        </w:tabs>
+          <w:tab w:val="num" w:pos="6120"/>
+        </w:tabs>
+        <w:ind w:left="6120" w:hanging="360"/>
+      </w:pPr>
+      <w:rPr>
+        <w:rFonts w:ascii="Wingdings" w:hAnsi="Wingdings" w:hint="default"/>
+      </w:rPr>
+    </w:lvl>
+  </w:abstractNum>
+  <w:abstractNum w:abstractNumId="12" w15:restartNumberingAfterBreak="0">
+    <w:nsid w:val="39DE4BC4"/>
+    <w:multiLevelType w:val="hybridMultilevel"/>
+    <w:tmpl w:val="0B1A641E"/>
+    <w:lvl w:ilvl="0" w:tplc="295049D6">
+      <w:start w:val="1"/>
+      <w:numFmt w:val="decimal"/>
+      <w:lvlText w:val="%1-"/>
+      <w:lvlJc w:val="left"/>
+      <w:pPr>
+        <w:ind w:left="1080" w:hanging="360"/>
+      </w:pPr>
+      <w:rPr>
+        <w:rFonts w:hint="default"/>
+      </w:rPr>
+    </w:lvl>
+    <w:lvl w:ilvl="1" w:tplc="04090019" w:tentative="1">
+      <w:start w:val="1"/>
+      <w:numFmt w:val="lowerLetter"/>
+      <w:lvlText w:val="%2."/>
+      <w:lvlJc w:val="left"/>
+      <w:pPr>
+        <w:ind w:left="1800" w:hanging="360"/>
+      </w:pPr>
+    </w:lvl>
+    <w:lvl w:ilvl="2" w:tplc="0409001B" w:tentative="1">
+      <w:start w:val="1"/>
+      <w:numFmt w:val="lowerRoman"/>
+      <w:lvlText w:val="%3."/>
+      <w:lvlJc w:val="right"/>
+      <w:pPr>
+        <w:ind w:left="2520" w:hanging="180"/>
+      </w:pPr>
+    </w:lvl>
+    <w:lvl w:ilvl="3" w:tplc="0409000F" w:tentative="1">
+      <w:start w:val="1"/>
+      <w:numFmt w:val="decimal"/>
+      <w:lvlText w:val="%4."/>
+      <w:lvlJc w:val="left"/>
+      <w:pPr>
+        <w:ind w:left="3240" w:hanging="360"/>
+      </w:pPr>
+    </w:lvl>
+    <w:lvl w:ilvl="4" w:tplc="04090019" w:tentative="1">
+      <w:start w:val="1"/>
+      <w:numFmt w:val="lowerLetter"/>
+      <w:lvlText w:val="%5."/>
+      <w:lvlJc w:val="left"/>
+      <w:pPr>
         <w:ind w:left="3960" w:hanging="360"/>
       </w:pPr>
-      <w:rPr>
-        <w:rFonts w:ascii="Wingdings" w:hAnsi="Wingdings" w:hint="default"/>
-      </w:rPr>
-    </w:lvl>
-    <w:lvl w:ilvl="6" w:tplc="04090001" w:tentative="1">
-      <w:start w:val="1"/>
-      <w:numFmt w:val="bullet"/>
-      <w:lvlText w:val=""/>
-      <w:lvlJc w:val="left"/>
-      <w:pPr>
-        <w:tabs>
-          <w:tab w:val="num" w:pos="4680"/>
-        </w:tabs>
-        <w:ind w:left="4680" w:hanging="360"/>
-      </w:pPr>
-      <w:rPr>
-        <w:rFonts w:ascii="Symbol" w:hAnsi="Symbol" w:hint="default"/>
-      </w:rPr>
-    </w:lvl>
-    <w:lvl w:ilvl="7" w:tplc="04090003" w:tentative="1">
-      <w:start w:val="1"/>
-      <w:numFmt w:val="bullet"/>
-      <w:lvlText w:val="o"/>
-      <w:lvlJc w:val="left"/>
-      <w:pPr>
-        <w:tabs>
-          <w:tab w:val="num" w:pos="5400"/>
-        </w:tabs>
+    </w:lvl>
+    <w:lvl w:ilvl="5" w:tplc="0409001B" w:tentative="1">
+      <w:start w:val="1"/>
+      <w:numFmt w:val="lowerRoman"/>
+      <w:lvlText w:val="%6."/>
+      <w:lvlJc w:val="right"/>
+      <w:pPr>
+        <w:ind w:left="4680" w:hanging="180"/>
+      </w:pPr>
+    </w:lvl>
+    <w:lvl w:ilvl="6" w:tplc="0409000F" w:tentative="1">
+      <w:start w:val="1"/>
+      <w:numFmt w:val="decimal"/>
+      <w:lvlText w:val="%7."/>
+      <w:lvlJc w:val="left"/>
+      <w:pPr>
         <w:ind w:left="5400" w:hanging="360"/>
       </w:pPr>
-      <w:rPr>
-        <w:rFonts w:ascii="Courier New" w:hAnsi="Courier New" w:cs="Courier New" w:hint="default"/>
-      </w:rPr>
-    </w:lvl>
-    <w:lvl w:ilvl="8" w:tplc="04090005" w:tentative="1">
-      <w:start w:val="1"/>
-      <w:numFmt w:val="bullet"/>
-      <w:lvlText w:val=""/>
-      <w:lvlJc w:val="left"/>
-      <w:pPr>
-        <w:tabs>
-          <w:tab w:val="num" w:pos="6120"/>
-        </w:tabs>
+    </w:lvl>
+    <w:lvl w:ilvl="7" w:tplc="04090019" w:tentative="1">
+      <w:start w:val="1"/>
+      <w:numFmt w:val="lowerLetter"/>
+      <w:lvlText w:val="%8."/>
+      <w:lvlJc w:val="left"/>
+      <w:pPr>
         <w:ind w:left="6120" w:hanging="360"/>
       </w:pPr>
-      <w:rPr>
-        <w:rFonts w:ascii="Wingdings" w:hAnsi="Wingdings" w:hint="default"/>
-      </w:rPr>
+    </w:lvl>
+    <w:lvl w:ilvl="8" w:tplc="0409001B" w:tentative="1">
+      <w:start w:val="1"/>
+      <w:numFmt w:val="lowerRoman"/>
+      <w:lvlText w:val="%9."/>
+      <w:lvlJc w:val="right"/>
+      <w:pPr>
+        <w:ind w:left="6840" w:hanging="180"/>
+      </w:pPr>
     </w:lvl>
   </w:abstractNum>
-  <w:abstractNum w:abstractNumId="11">
+  <w:abstractNum w:abstractNumId="13" w15:restartNumberingAfterBreak="0">
     <w:nsid w:val="3C1B1972"/>
     <w:multiLevelType w:val="singleLevel"/>
     <w:tmpl w:val="0409000F"/>
@@ -3546,7 +3508,7 @@
       </w:pPr>
     </w:lvl>
   </w:abstractNum>
-  <w:abstractNum w:abstractNumId="12">
+  <w:abstractNum w:abstractNumId="14" w15:restartNumberingAfterBreak="0">
     <w:nsid w:val="3CCA4D89"/>
     <w:multiLevelType w:val="hybridMultilevel"/>
     <w:tmpl w:val="3EB87112"/>
@@ -3686,7 +3648,7 @@
       </w:rPr>
     </w:lvl>
   </w:abstractNum>
-  <w:abstractNum w:abstractNumId="13">
+  <w:abstractNum w:abstractNumId="15" w15:restartNumberingAfterBreak="0">
     <w:nsid w:val="456B6BA5"/>
     <w:multiLevelType w:val="singleLevel"/>
     <w:tmpl w:val="0409000F"/>
@@ -3703,7 +3665,7 @@
       </w:pPr>
     </w:lvl>
   </w:abstractNum>
-  <w:abstractNum w:abstractNumId="14">
+  <w:abstractNum w:abstractNumId="16" w15:restartNumberingAfterBreak="0">
     <w:nsid w:val="467C4A59"/>
     <w:multiLevelType w:val="singleLevel"/>
     <w:tmpl w:val="0409000F"/>
@@ -3720,7 +3682,7 @@
       </w:pPr>
     </w:lvl>
   </w:abstractNum>
-  <w:abstractNum w:abstractNumId="15">
+  <w:abstractNum w:abstractNumId="17" w15:restartNumberingAfterBreak="0">
     <w:nsid w:val="47415235"/>
     <w:multiLevelType w:val="hybridMultilevel"/>
     <w:tmpl w:val="0068EB28"/>
@@ -3860,7 +3822,7 @@
       </w:rPr>
     </w:lvl>
   </w:abstractNum>
-  <w:abstractNum w:abstractNumId="16">
+  <w:abstractNum w:abstractNumId="18" w15:restartNumberingAfterBreak="0">
     <w:nsid w:val="4841308A"/>
     <w:multiLevelType w:val="singleLevel"/>
     <w:tmpl w:val="0409000F"/>
@@ -3877,7 +3839,7 @@
       </w:pPr>
     </w:lvl>
   </w:abstractNum>
-  <w:abstractNum w:abstractNumId="17">
+  <w:abstractNum w:abstractNumId="19" w15:restartNumberingAfterBreak="0">
     <w:nsid w:val="54022156"/>
     <w:multiLevelType w:val="singleLevel"/>
     <w:tmpl w:val="0409000F"/>
@@ -3894,7 +3856,7 @@
       </w:pPr>
     </w:lvl>
   </w:abstractNum>
-  <w:abstractNum w:abstractNumId="18">
+  <w:abstractNum w:abstractNumId="20" w15:restartNumberingAfterBreak="0">
     <w:nsid w:val="55EC7679"/>
     <w:multiLevelType w:val="singleLevel"/>
     <w:tmpl w:val="0409000F"/>
@@ -3911,7 +3873,7 @@
       </w:pPr>
     </w:lvl>
   </w:abstractNum>
-  <w:abstractNum w:abstractNumId="19">
+  <w:abstractNum w:abstractNumId="21" w15:restartNumberingAfterBreak="0">
     <w:nsid w:val="563B69EC"/>
     <w:multiLevelType w:val="hybridMultilevel"/>
     <w:tmpl w:val="AD263F4E"/>
@@ -4051,7 +4013,7 @@
       </w:rPr>
     </w:lvl>
   </w:abstractNum>
-  <w:abstractNum w:abstractNumId="20">
+  <w:abstractNum w:abstractNumId="22" w15:restartNumberingAfterBreak="0">
     <w:nsid w:val="58E34A87"/>
     <w:multiLevelType w:val="singleLevel"/>
     <w:tmpl w:val="0409000F"/>
@@ -4068,7 +4030,7 @@
       </w:pPr>
     </w:lvl>
   </w:abstractNum>
-  <w:abstractNum w:abstractNumId="21">
+  <w:abstractNum w:abstractNumId="23" w15:restartNumberingAfterBreak="0">
     <w:nsid w:val="5A2F0953"/>
     <w:multiLevelType w:val="singleLevel"/>
     <w:tmpl w:val="76681128"/>
@@ -4088,7 +4050,7 @@
       </w:rPr>
     </w:lvl>
   </w:abstractNum>
-  <w:abstractNum w:abstractNumId="22">
+  <w:abstractNum w:abstractNumId="24" w15:restartNumberingAfterBreak="0">
     <w:nsid w:val="616936C1"/>
     <w:multiLevelType w:val="singleLevel"/>
     <w:tmpl w:val="0409000F"/>
@@ -4108,7 +4070,7 @@
       </w:rPr>
     </w:lvl>
   </w:abstractNum>
-  <w:abstractNum w:abstractNumId="23">
+  <w:abstractNum w:abstractNumId="25" w15:restartNumberingAfterBreak="0">
     <w:nsid w:val="623D117C"/>
     <w:multiLevelType w:val="singleLevel"/>
     <w:tmpl w:val="0409000F"/>
@@ -4125,7 +4087,7 @@
       </w:pPr>
     </w:lvl>
   </w:abstractNum>
-  <w:abstractNum w:abstractNumId="24">
+  <w:abstractNum w:abstractNumId="26" w15:restartNumberingAfterBreak="0">
     <w:nsid w:val="62496643"/>
     <w:multiLevelType w:val="singleLevel"/>
     <w:tmpl w:val="0409000F"/>
@@ -4142,7 +4104,7 @@
       </w:pPr>
     </w:lvl>
   </w:abstractNum>
-  <w:abstractNum w:abstractNumId="25">
+  <w:abstractNum w:abstractNumId="27" w15:restartNumberingAfterBreak="0">
     <w:nsid w:val="69E954B9"/>
     <w:multiLevelType w:val="singleLevel"/>
     <w:tmpl w:val="0409000F"/>
@@ -4159,7 +4121,7 @@
       </w:pPr>
     </w:lvl>
   </w:abstractNum>
-  <w:abstractNum w:abstractNumId="26">
+  <w:abstractNum w:abstractNumId="28" w15:restartNumberingAfterBreak="0">
     <w:nsid w:val="6C1A01CB"/>
     <w:multiLevelType w:val="singleLevel"/>
     <w:tmpl w:val="0409000F"/>
@@ -4176,7 +4138,7 @@
       </w:pPr>
     </w:lvl>
   </w:abstractNum>
-  <w:abstractNum w:abstractNumId="27">
+  <w:abstractNum w:abstractNumId="29" w15:restartNumberingAfterBreak="0">
     <w:nsid w:val="6D5943B7"/>
     <w:multiLevelType w:val="singleLevel"/>
     <w:tmpl w:val="0409000F"/>
@@ -4193,7 +4155,7 @@
       </w:pPr>
     </w:lvl>
   </w:abstractNum>
-  <w:abstractNum w:abstractNumId="28">
+  <w:abstractNum w:abstractNumId="30" w15:restartNumberingAfterBreak="0">
     <w:nsid w:val="72F5738E"/>
     <w:multiLevelType w:val="singleLevel"/>
     <w:tmpl w:val="0409000F"/>
@@ -4210,7 +4172,7 @@
       </w:pPr>
     </w:lvl>
   </w:abstractNum>
-  <w:abstractNum w:abstractNumId="29">
+  <w:abstractNum w:abstractNumId="31" w15:restartNumberingAfterBreak="0">
     <w:nsid w:val="73E86986"/>
     <w:multiLevelType w:val="singleLevel"/>
     <w:tmpl w:val="0409000F"/>
@@ -4227,7 +4189,7 @@
       </w:pPr>
     </w:lvl>
   </w:abstractNum>
-  <w:abstractNum w:abstractNumId="30">
+  <w:abstractNum w:abstractNumId="32" w15:restartNumberingAfterBreak="0">
     <w:nsid w:val="74E4221C"/>
     <w:multiLevelType w:val="singleLevel"/>
     <w:tmpl w:val="0409000F"/>
@@ -4244,7 +4206,7 @@
       </w:pPr>
     </w:lvl>
   </w:abstractNum>
-  <w:abstractNum w:abstractNumId="31">
+  <w:abstractNum w:abstractNumId="33" w15:restartNumberingAfterBreak="0">
     <w:nsid w:val="78411D85"/>
     <w:multiLevelType w:val="singleLevel"/>
     <w:tmpl w:val="0409000F"/>
@@ -4261,7 +4223,7 @@
       </w:pPr>
     </w:lvl>
   </w:abstractNum>
-  <w:abstractNum w:abstractNumId="32">
+  <w:abstractNum w:abstractNumId="34" w15:restartNumberingAfterBreak="0">
     <w:nsid w:val="799A49DD"/>
     <w:multiLevelType w:val="singleLevel"/>
     <w:tmpl w:val="0409000F"/>
@@ -4300,37 +4262,37 @@
     </w:lvlOverride>
   </w:num>
   <w:num w:numId="3">
+    <w:abstractNumId w:val="22"/>
+  </w:num>
+  <w:num w:numId="4">
     <w:abstractNumId w:val="20"/>
   </w:num>
-  <w:num w:numId="4">
-    <w:abstractNumId w:val="18"/>
-  </w:num>
   <w:num w:numId="5">
-    <w:abstractNumId w:val="21"/>
+    <w:abstractNumId w:val="23"/>
   </w:num>
   <w:num w:numId="6">
-    <w:abstractNumId w:val="11"/>
+    <w:abstractNumId w:val="13"/>
   </w:num>
   <w:num w:numId="7">
-    <w:abstractNumId w:val="22"/>
+    <w:abstractNumId w:val="24"/>
   </w:num>
   <w:num w:numId="8">
-    <w:abstractNumId w:val="27"/>
+    <w:abstractNumId w:val="29"/>
   </w:num>
   <w:num w:numId="9">
-    <w:abstractNumId w:val="14"/>
+    <w:abstractNumId w:val="16"/>
   </w:num>
   <w:num w:numId="10">
-    <w:abstractNumId w:val="8"/>
+    <w:abstractNumId w:val="9"/>
   </w:num>
   <w:num w:numId="11">
-    <w:abstractNumId w:val="32"/>
+    <w:abstractNumId w:val="34"/>
   </w:num>
   <w:num w:numId="12">
-    <w:abstractNumId w:val="28"/>
+    <w:abstractNumId w:val="30"/>
   </w:num>
   <w:num w:numId="13">
-    <w:abstractNumId w:val="26"/>
+    <w:abstractNumId w:val="28"/>
   </w:num>
   <w:num w:numId="14">
     <w:abstractNumId w:val="3"/>
@@ -4339,28 +4301,28 @@
     <w:abstractNumId w:val="5"/>
   </w:num>
   <w:num w:numId="16">
-    <w:abstractNumId w:val="25"/>
+    <w:abstractNumId w:val="27"/>
   </w:num>
   <w:num w:numId="17">
-    <w:abstractNumId w:val="30"/>
+    <w:abstractNumId w:val="32"/>
   </w:num>
   <w:num w:numId="18">
-    <w:abstractNumId w:val="13"/>
+    <w:abstractNumId w:val="15"/>
   </w:num>
   <w:num w:numId="19">
-    <w:abstractNumId w:val="24"/>
+    <w:abstractNumId w:val="26"/>
   </w:num>
   <w:num w:numId="20">
-    <w:abstractNumId w:val="29"/>
+    <w:abstractNumId w:val="31"/>
   </w:num>
   <w:num w:numId="21">
-    <w:abstractNumId w:val="31"/>
+    <w:abstractNumId w:val="33"/>
   </w:num>
   <w:num w:numId="22">
-    <w:abstractNumId w:val="9"/>
+    <w:abstractNumId w:val="10"/>
   </w:num>
   <w:num w:numId="23">
-    <w:abstractNumId w:val="17"/>
+    <w:abstractNumId w:val="19"/>
   </w:num>
   <w:num w:numId="24">
     <w:abstractNumId w:val="6"/>
@@ -4369,10 +4331,10 @@
     <w:abstractNumId w:val="4"/>
   </w:num>
   <w:num w:numId="26">
-    <w:abstractNumId w:val="16"/>
+    <w:abstractNumId w:val="18"/>
   </w:num>
   <w:num w:numId="27">
-    <w:abstractNumId w:val="23"/>
+    <w:abstractNumId w:val="25"/>
   </w:num>
   <w:num w:numId="28">
     <w:abstractNumId w:val="0"/>
@@ -4465,7 +4427,7 @@
     </w:lvlOverride>
   </w:num>
   <w:num w:numId="31">
-    <w:abstractNumId w:val="15"/>
+    <w:abstractNumId w:val="17"/>
   </w:num>
   <w:num w:numId="32">
     <w:abstractNumId w:val="0"/>
@@ -4474,25 +4436,31 @@
     <w:abstractNumId w:val="0"/>
   </w:num>
   <w:num w:numId="34">
-    <w:abstractNumId w:val="19"/>
+    <w:abstractNumId w:val="21"/>
   </w:num>
   <w:num w:numId="35">
-    <w:abstractNumId w:val="12"/>
+    <w:abstractNumId w:val="14"/>
   </w:num>
   <w:num w:numId="36">
-    <w:abstractNumId w:val="7"/>
+    <w:abstractNumId w:val="8"/>
   </w:num>
   <w:num w:numId="37">
     <w:abstractNumId w:val="2"/>
   </w:num>
   <w:num w:numId="38">
-    <w:abstractNumId w:val="10"/>
+    <w:abstractNumId w:val="11"/>
+  </w:num>
+  <w:num w:numId="39">
+    <w:abstractNumId w:val="12"/>
+  </w:num>
+  <w:num w:numId="40">
+    <w:abstractNumId w:val="7"/>
   </w:num>
 </w:numbering>
 </file>
 
 <file path=word/styles.xml><?xml version="1.0" encoding="utf-8"?>
-<w:styles xmlns:mc="http://schemas.openxmlformats.org/markup-compatibility/2006" xmlns:r="http://schemas.openxmlformats.org/officeDocument/2006/relationships" xmlns:w="http://schemas.openxmlformats.org/wordprocessingml/2006/main" xmlns:w14="http://schemas.microsoft.com/office/word/2010/wordml" mc:Ignorable="w14">
+<w:styles xmlns:mc="http://schemas.openxmlformats.org/markup-compatibility/2006" xmlns:r="http://schemas.openxmlformats.org/officeDocument/2006/relationships" xmlns:w="http://schemas.openxmlformats.org/wordprocessingml/2006/main" xmlns:w14="http://schemas.microsoft.com/office/word/2010/wordml" xmlns:w15="http://schemas.microsoft.com/office/word/2012/wordml" xmlns:w16se="http://schemas.microsoft.com/office/word/2015/wordml/symex" mc:Ignorable="w14 w15 w16se">
   <w:docDefaults>
     <w:rPrDefault>
       <w:rPr>
@@ -4502,27 +4470,154 @@
     </w:rPrDefault>
     <w:pPrDefault/>
   </w:docDefaults>
-  <w:latentStyles w:defLockedState="0" w:defUIPriority="0" w:defSemiHidden="0" w:defUnhideWhenUsed="0" w:defQFormat="0" w:count="267">
+  <w:latentStyles w:defLockedState="0" w:defUIPriority="0" w:defSemiHidden="0" w:defUnhideWhenUsed="0" w:defQFormat="0" w:count="374">
     <w:lsdException w:name="Normal" w:qFormat="1"/>
     <w:lsdException w:name="heading 1" w:qFormat="1"/>
     <w:lsdException w:name="heading 2" w:qFormat="1"/>
     <w:lsdException w:name="heading 3" w:qFormat="1"/>
-    <w:lsdException w:name="heading 4" w:qFormat="1"/>
-    <w:lsdException w:name="heading 5" w:qFormat="1"/>
-    <w:lsdException w:name="heading 6" w:qFormat="1"/>
-    <w:lsdException w:name="heading 7" w:qFormat="1"/>
-    <w:lsdException w:name="heading 8" w:qFormat="1"/>
-    <w:lsdException w:name="heading 9" w:qFormat="1"/>
-    <w:lsdException w:name="toc 1" w:uiPriority="39"/>
-    <w:lsdException w:name="toc 2" w:uiPriority="39"/>
-    <w:lsdException w:name="header" w:uiPriority="99"/>
+    <w:lsdException w:name="heading 4" w:semiHidden="1" w:unhideWhenUsed="1" w:qFormat="1"/>
+    <w:lsdException w:name="heading 5" w:semiHidden="1" w:unhideWhenUsed="1" w:qFormat="1"/>
+    <w:lsdException w:name="heading 6" w:semiHidden="1" w:unhideWhenUsed="1" w:qFormat="1"/>
+    <w:lsdException w:name="heading 7" w:semiHidden="1" w:unhideWhenUsed="1" w:qFormat="1"/>
+    <w:lsdException w:name="heading 8" w:semiHidden="1" w:unhideWhenUsed="1" w:qFormat="1"/>
+    <w:lsdException w:name="heading 9" w:semiHidden="1" w:unhideWhenUsed="1" w:qFormat="1"/>
+    <w:lsdException w:name="index 1" w:semiHidden="1" w:unhideWhenUsed="1"/>
+    <w:lsdException w:name="index 2" w:semiHidden="1" w:unhideWhenUsed="1"/>
+    <w:lsdException w:name="index 3" w:semiHidden="1" w:unhideWhenUsed="1"/>
+    <w:lsdException w:name="index 4" w:semiHidden="1" w:unhideWhenUsed="1"/>
+    <w:lsdException w:name="index 5" w:semiHidden="1" w:unhideWhenUsed="1"/>
+    <w:lsdException w:name="index 6" w:semiHidden="1" w:unhideWhenUsed="1"/>
+    <w:lsdException w:name="index 7" w:semiHidden="1" w:unhideWhenUsed="1"/>
+    <w:lsdException w:name="index 8" w:semiHidden="1" w:unhideWhenUsed="1"/>
+    <w:lsdException w:name="index 9" w:semiHidden="1" w:unhideWhenUsed="1"/>
+    <w:lsdException w:name="toc 1" w:semiHidden="1" w:uiPriority="39" w:unhideWhenUsed="1"/>
+    <w:lsdException w:name="toc 2" w:semiHidden="1" w:uiPriority="39" w:unhideWhenUsed="1"/>
+    <w:lsdException w:name="toc 3" w:semiHidden="1" w:unhideWhenUsed="1"/>
+    <w:lsdException w:name="toc 4" w:semiHidden="1" w:unhideWhenUsed="1"/>
+    <w:lsdException w:name="toc 5" w:semiHidden="1" w:unhideWhenUsed="1"/>
+    <w:lsdException w:name="toc 6" w:semiHidden="1" w:unhideWhenUsed="1"/>
+    <w:lsdException w:name="toc 7" w:semiHidden="1" w:unhideWhenUsed="1"/>
+    <w:lsdException w:name="toc 8" w:semiHidden="1" w:unhideWhenUsed="1"/>
+    <w:lsdException w:name="toc 9" w:semiHidden="1" w:unhideWhenUsed="1"/>
+    <w:lsdException w:name="Normal Indent" w:semiHidden="1" w:unhideWhenUsed="1"/>
+    <w:lsdException w:name="footnote text" w:semiHidden="1" w:unhideWhenUsed="1"/>
+    <w:lsdException w:name="annotation text" w:semiHidden="1" w:unhideWhenUsed="1"/>
+    <w:lsdException w:name="header" w:semiHidden="1" w:uiPriority="99" w:unhideWhenUsed="1"/>
+    <w:lsdException w:name="footer" w:semiHidden="1" w:unhideWhenUsed="1"/>
+    <w:lsdException w:name="index heading" w:semiHidden="1" w:unhideWhenUsed="1"/>
     <w:lsdException w:name="caption" w:semiHidden="1" w:unhideWhenUsed="1" w:qFormat="1"/>
+    <w:lsdException w:name="table of figures" w:semiHidden="1" w:unhideWhenUsed="1"/>
+    <w:lsdException w:name="envelope address" w:semiHidden="1" w:unhideWhenUsed="1"/>
+    <w:lsdException w:name="envelope return" w:semiHidden="1" w:unhideWhenUsed="1"/>
+    <w:lsdException w:name="footnote reference" w:semiHidden="1" w:unhideWhenUsed="1"/>
+    <w:lsdException w:name="annotation reference" w:semiHidden="1" w:unhideWhenUsed="1"/>
+    <w:lsdException w:name="line number" w:semiHidden="1" w:unhideWhenUsed="1"/>
+    <w:lsdException w:name="page number" w:semiHidden="1" w:unhideWhenUsed="1"/>
+    <w:lsdException w:name="endnote reference" w:semiHidden="1" w:unhideWhenUsed="1"/>
+    <w:lsdException w:name="endnote text" w:semiHidden="1" w:unhideWhenUsed="1"/>
+    <w:lsdException w:name="table of authorities" w:semiHidden="1" w:unhideWhenUsed="1"/>
+    <w:lsdException w:name="macro" w:semiHidden="1" w:unhideWhenUsed="1"/>
+    <w:lsdException w:name="List" w:semiHidden="1" w:unhideWhenUsed="1"/>
+    <w:lsdException w:name="List Bullet" w:semiHidden="1" w:unhideWhenUsed="1"/>
+    <w:lsdException w:name="List 3" w:semiHidden="1" w:unhideWhenUsed="1"/>
+    <w:lsdException w:name="List 4" w:semiHidden="1" w:unhideWhenUsed="1"/>
+    <w:lsdException w:name="List 5" w:semiHidden="1" w:unhideWhenUsed="1"/>
+    <w:lsdException w:name="List Bullet 2" w:semiHidden="1" w:unhideWhenUsed="1"/>
+    <w:lsdException w:name="List Bullet 3" w:semiHidden="1" w:unhideWhenUsed="1"/>
+    <w:lsdException w:name="List Bullet 4" w:semiHidden="1" w:unhideWhenUsed="1"/>
+    <w:lsdException w:name="List Bullet 5" w:semiHidden="1" w:unhideWhenUsed="1"/>
+    <w:lsdException w:name="List Number 2" w:semiHidden="1" w:unhideWhenUsed="1"/>
+    <w:lsdException w:name="List Number 3" w:semiHidden="1" w:unhideWhenUsed="1"/>
+    <w:lsdException w:name="List Number 4" w:semiHidden="1" w:unhideWhenUsed="1"/>
+    <w:lsdException w:name="List Number 5" w:semiHidden="1" w:unhideWhenUsed="1"/>
     <w:lsdException w:name="Title" w:qFormat="1"/>
+    <w:lsdException w:name="Closing" w:semiHidden="1" w:unhideWhenUsed="1"/>
+    <w:lsdException w:name="Signature" w:semiHidden="1" w:unhideWhenUsed="1"/>
+    <w:lsdException w:name="Default Paragraph Font" w:semiHidden="1" w:unhideWhenUsed="1"/>
+    <w:lsdException w:name="Body Text" w:semiHidden="1" w:unhideWhenUsed="1"/>
+    <w:lsdException w:name="Body Text Indent" w:semiHidden="1" w:unhideWhenUsed="1"/>
+    <w:lsdException w:name="List Continue" w:semiHidden="1" w:unhideWhenUsed="1"/>
+    <w:lsdException w:name="List Continue 2" w:semiHidden="1" w:unhideWhenUsed="1"/>
+    <w:lsdException w:name="List Continue 3" w:semiHidden="1" w:unhideWhenUsed="1"/>
     <w:lsdException w:name="Subtitle" w:qFormat="1"/>
-    <w:lsdException w:name="Hyperlink" w:uiPriority="99"/>
+    <w:lsdException w:name="Salutation" w:semiHidden="1" w:unhideWhenUsed="1"/>
+    <w:lsdException w:name="Date" w:semiHidden="1" w:unhideWhenUsed="1"/>
+    <w:lsdException w:name="Body Text First Indent" w:semiHidden="1" w:unhideWhenUsed="1"/>
+    <w:lsdException w:name="Body Text First Indent 2" w:semiHidden="1" w:unhideWhenUsed="1"/>
+    <w:lsdException w:name="Note Heading" w:semiHidden="1" w:unhideWhenUsed="1"/>
+    <w:lsdException w:name="Body Text 2" w:semiHidden="1" w:unhideWhenUsed="1"/>
+    <w:lsdException w:name="Body Text 3" w:semiHidden="1" w:unhideWhenUsed="1"/>
+    <w:lsdException w:name="Body Text Indent 2" w:semiHidden="1" w:unhideWhenUsed="1"/>
+    <w:lsdException w:name="Body Text Indent 3" w:semiHidden="1" w:unhideWhenUsed="1"/>
+    <w:lsdException w:name="Block Text" w:semiHidden="1" w:unhideWhenUsed="1"/>
+    <w:lsdException w:name="Hyperlink" w:semiHidden="1" w:uiPriority="99" w:unhideWhenUsed="1"/>
+    <w:lsdException w:name="FollowedHyperlink" w:semiHidden="1" w:unhideWhenUsed="1"/>
     <w:lsdException w:name="Strong" w:qFormat="1"/>
     <w:lsdException w:name="Emphasis" w:qFormat="1"/>
-    <w:lsdException w:name="Normal (Web)" w:uiPriority="99"/>
+    <w:lsdException w:name="Document Map" w:semiHidden="1" w:unhideWhenUsed="1"/>
+    <w:lsdException w:name="Plain Text" w:semiHidden="1" w:unhideWhenUsed="1"/>
+    <w:lsdException w:name="E-mail Signature" w:semiHidden="1" w:unhideWhenUsed="1"/>
+    <w:lsdException w:name="HTML Top of Form" w:semiHidden="1" w:unhideWhenUsed="1"/>
+    <w:lsdException w:name="HTML Bottom of Form" w:semiHidden="1" w:unhideWhenUsed="1"/>
+    <w:lsdException w:name="Normal (Web)" w:semiHidden="1" w:uiPriority="99" w:unhideWhenUsed="1"/>
+    <w:lsdException w:name="HTML Acronym" w:semiHidden="1" w:unhideWhenUsed="1"/>
+    <w:lsdException w:name="HTML Address" w:semiHidden="1" w:unhideWhenUsed="1"/>
+    <w:lsdException w:name="HTML Cite" w:semiHidden="1" w:unhideWhenUsed="1"/>
+    <w:lsdException w:name="HTML Code" w:semiHidden="1" w:unhideWhenUsed="1"/>
+    <w:lsdException w:name="HTML Definition" w:semiHidden="1" w:unhideWhenUsed="1"/>
+    <w:lsdException w:name="HTML Keyboard" w:semiHidden="1" w:unhideWhenUsed="1"/>
+    <w:lsdException w:name="HTML Preformatted" w:semiHidden="1" w:unhideWhenUsed="1"/>
+    <w:lsdException w:name="HTML Sample" w:semiHidden="1" w:unhideWhenUsed="1"/>
+    <w:lsdException w:name="HTML Typewriter" w:semiHidden="1" w:unhideWhenUsed="1"/>
+    <w:lsdException w:name="HTML Variable" w:semiHidden="1" w:unhideWhenUsed="1"/>
+    <w:lsdException w:name="Normal Table" w:semiHidden="1" w:unhideWhenUsed="1"/>
+    <w:lsdException w:name="annotation subject" w:semiHidden="1" w:unhideWhenUsed="1"/>
+    <w:lsdException w:name="No List" w:semiHidden="1" w:unhideWhenUsed="1"/>
+    <w:lsdException w:name="Outline List 1" w:semiHidden="1" w:unhideWhenUsed="1"/>
+    <w:lsdException w:name="Outline List 2" w:semiHidden="1" w:unhideWhenUsed="1"/>
+    <w:lsdException w:name="Outline List 3" w:semiHidden="1" w:unhideWhenUsed="1"/>
+    <w:lsdException w:name="Table Simple 1" w:semiHidden="1" w:unhideWhenUsed="1"/>
+    <w:lsdException w:name="Table Simple 2" w:semiHidden="1" w:unhideWhenUsed="1"/>
+    <w:lsdException w:name="Table Simple 3" w:semiHidden="1" w:unhideWhenUsed="1"/>
+    <w:lsdException w:name="Table Classic 1" w:semiHidden="1" w:unhideWhenUsed="1"/>
+    <w:lsdException w:name="Table Classic 2" w:semiHidden="1" w:unhideWhenUsed="1"/>
+    <w:lsdException w:name="Table Classic 3" w:semiHidden="1" w:unhideWhenUsed="1"/>
+    <w:lsdException w:name="Table Classic 4" w:semiHidden="1" w:unhideWhenUsed="1"/>
+    <w:lsdException w:name="Table Colorful 1" w:semiHidden="1" w:unhideWhenUsed="1"/>
+    <w:lsdException w:name="Table Colorful 2" w:semiHidden="1" w:unhideWhenUsed="1"/>
+    <w:lsdException w:name="Table Colorful 3" w:semiHidden="1" w:unhideWhenUsed="1"/>
+    <w:lsdException w:name="Table Columns 1" w:semiHidden="1" w:unhideWhenUsed="1"/>
+    <w:lsdException w:name="Table Columns 2" w:semiHidden="1" w:unhideWhenUsed="1"/>
+    <w:lsdException w:name="Table Columns 3" w:semiHidden="1" w:unhideWhenUsed="1"/>
+    <w:lsdException w:name="Table Columns 4" w:semiHidden="1" w:unhideWhenUsed="1"/>
+    <w:lsdException w:name="Table Columns 5" w:semiHidden="1" w:unhideWhenUsed="1"/>
+    <w:lsdException w:name="Table Grid 1" w:semiHidden="1" w:unhideWhenUsed="1"/>
+    <w:lsdException w:name="Table Grid 2" w:semiHidden="1" w:unhideWhenUsed="1"/>
+    <w:lsdException w:name="Table Grid 3" w:semiHidden="1" w:unhideWhenUsed="1"/>
+    <w:lsdException w:name="Table Grid 4" w:semiHidden="1" w:unhideWhenUsed="1"/>
+    <w:lsdException w:name="Table Grid 5" w:semiHidden="1" w:unhideWhenUsed="1"/>
+    <w:lsdException w:name="Table Grid 6" w:semiHidden="1" w:unhideWhenUsed="1"/>
+    <w:lsdException w:name="Table Grid 7" w:semiHidden="1" w:unhideWhenUsed="1"/>
+    <w:lsdException w:name="Table Grid 8" w:semiHidden="1" w:unhideWhenUsed="1"/>
+    <w:lsdException w:name="Table List 1" w:semiHidden="1" w:unhideWhenUsed="1"/>
+    <w:lsdException w:name="Table List 2" w:semiHidden="1" w:unhideWhenUsed="1"/>
+    <w:lsdException w:name="Table List 3" w:semiHidden="1" w:unhideWhenUsed="1"/>
+    <w:lsdException w:name="Table List 4" w:semiHidden="1" w:unhideWhenUsed="1"/>
+    <w:lsdException w:name="Table List 5" w:semiHidden="1" w:unhideWhenUsed="1"/>
+    <w:lsdException w:name="Table List 6" w:semiHidden="1" w:unhideWhenUsed="1"/>
+    <w:lsdException w:name="Table List 7" w:semiHidden="1" w:unhideWhenUsed="1"/>
+    <w:lsdException w:name="Table List 8" w:semiHidden="1" w:unhideWhenUsed="1"/>
+    <w:lsdException w:name="Table 3D effects 1" w:semiHidden="1" w:unhideWhenUsed="1"/>
+    <w:lsdException w:name="Table 3D effects 2" w:semiHidden="1" w:unhideWhenUsed="1"/>
+    <w:lsdException w:name="Table 3D effects 3" w:semiHidden="1" w:unhideWhenUsed="1"/>
+    <w:lsdException w:name="Table Contemporary" w:semiHidden="1" w:unhideWhenUsed="1"/>
+    <w:lsdException w:name="Table Elegant" w:semiHidden="1" w:unhideWhenUsed="1"/>
+    <w:lsdException w:name="Table Professional" w:semiHidden="1" w:unhideWhenUsed="1"/>
+    <w:lsdException w:name="Table Subtle 1" w:semiHidden="1" w:unhideWhenUsed="1"/>
+    <w:lsdException w:name="Table Subtle 2" w:semiHidden="1" w:unhideWhenUsed="1"/>
+    <w:lsdException w:name="Table Web 1" w:semiHidden="1" w:unhideWhenUsed="1"/>
+    <w:lsdException w:name="Table Web 2" w:semiHidden="1" w:unhideWhenUsed="1"/>
+    <w:lsdException w:name="Table Web 3" w:semiHidden="1" w:unhideWhenUsed="1"/>
     <w:lsdException w:name="Placeholder Text" w:semiHidden="1" w:uiPriority="99"/>
     <w:lsdException w:name="No Spacing" w:uiPriority="1" w:qFormat="1"/>
     <w:lsdException w:name="Light Shading" w:uiPriority="60"/>
@@ -4634,6 +4729,113 @@
     <w:lsdException w:name="Book Title" w:uiPriority="33" w:qFormat="1"/>
     <w:lsdException w:name="Bibliography" w:semiHidden="1" w:uiPriority="37" w:unhideWhenUsed="1"/>
     <w:lsdException w:name="TOC Heading" w:semiHidden="1" w:uiPriority="39" w:unhideWhenUsed="1" w:qFormat="1"/>
+    <w:lsdException w:name="Plain Table 1" w:uiPriority="41"/>
+    <w:lsdException w:name="Plain Table 2" w:uiPriority="42"/>
+    <w:lsdException w:name="Plain Table 3" w:uiPriority="43"/>
+    <w:lsdException w:name="Plain Table 4" w:uiPriority="44"/>
+    <w:lsdException w:name="Plain Table 5" w:uiPriority="45"/>
+    <w:lsdException w:name="Grid Table Light" w:uiPriority="40"/>
+    <w:lsdException w:name="Grid Table 1 Light" w:uiPriority="46"/>
+    <w:lsdException w:name="Grid Table 2" w:uiPriority="47"/>
+    <w:lsdException w:name="Grid Table 3" w:uiPriority="48"/>
+    <w:lsdException w:name="Grid Table 4" w:uiPriority="49"/>
+    <w:lsdException w:name="Grid Table 5 Dark" w:uiPriority="50"/>
+    <w:lsdException w:name="Grid Table 6 Colorful" w:uiPriority="51"/>
+    <w:lsdException w:name="Grid Table 7 Colorful" w:uiPriority="52"/>
+    <w:lsdException w:name="Grid Table 1 Light Accent 1" w:uiPriority="46"/>
+    <w:lsdException w:name="Grid Table 2 Accent 1" w:uiPriority="47"/>
+    <w:lsdException w:name="Grid Table 3 Accent 1" w:uiPriority="48"/>
+    <w:lsdException w:name="Grid Table 4 Accent 1" w:uiPriority="49"/>
+    <w:lsdException w:name="Grid Table 5 Dark Accent 1" w:uiPriority="50"/>
+    <w:lsdException w:name="Grid Table 6 Colorful Accent 1" w:uiPriority="51"/>
+    <w:lsdException w:name="Grid Table 7 Colorful Accent 1" w:uiPriority="52"/>
+    <w:lsdException w:name="Grid Table 1 Light Accent 2" w:uiPriority="46"/>
+    <w:lsdException w:name="Grid Table 2 Accent 2" w:uiPriority="47"/>
+    <w:lsdException w:name="Grid Table 3 Accent 2" w:uiPriority="48"/>
+    <w:lsdException w:name="Grid Table 4 Accent 2" w:uiPriority="49"/>
+    <w:lsdException w:name="Grid Table 5 Dark Accent 2" w:uiPriority="50"/>
+    <w:lsdException w:name="Grid Table 6 Colorful Accent 2" w:uiPriority="51"/>
+    <w:lsdException w:name="Grid Table 7 Colorful Accent 2" w:uiPriority="52"/>
+    <w:lsdException w:name="Grid Table 1 Light Accent 3" w:uiPriority="46"/>
+    <w:lsdException w:name="Grid Table 2 Accent 3" w:uiPriority="47"/>
+    <w:lsdException w:name="Grid Table 3 Accent 3" w:uiPriority="48"/>
+    <w:lsdException w:name="Grid Table 4 Accent 3" w:uiPriority="49"/>
+    <w:lsdException w:name="Grid Table 5 Dark Accent 3" w:uiPriority="50"/>
+    <w:lsdException w:name="Grid Table 6 Colorful Accent 3" w:uiPriority="51"/>
+    <w:lsdException w:name="Grid Table 7 Colorful Accent 3" w:uiPriority="52"/>
+    <w:lsdException w:name="Grid Table 1 Light Accent 4" w:uiPriority="46"/>
+    <w:lsdException w:name="Grid Table 2 Accent 4" w:uiPriority="47"/>
+    <w:lsdException w:name="Grid Table 3 Accent 4" w:uiPriority="48"/>
+    <w:lsdException w:name="Grid Table 4 Accent 4" w:uiPriority="49"/>
+    <w:lsdException w:name="Grid Table 5 Dark Accent 4" w:uiPriority="50"/>
+    <w:lsdException w:name="Grid Table 6 Colorful Accent 4" w:uiPriority="51"/>
+    <w:lsdException w:name="Grid Table 7 Colorful Accent 4" w:uiPriority="52"/>
+    <w:lsdException w:name="Grid Table 1 Light Accent 5" w:uiPriority="46"/>
+    <w:lsdException w:name="Grid Table 2 Accent 5" w:uiPriority="47"/>
+    <w:lsdException w:name="Grid Table 3 Accent 5" w:uiPriority="48"/>
+    <w:lsdException w:name="Grid Table 4 Accent 5" w:uiPriority="49"/>
+    <w:lsdException w:name="Grid Table 5 Dark Accent 5" w:uiPriority="50"/>
+    <w:lsdException w:name="Grid Table 6 Colorful Accent 5" w:uiPriority="51"/>
+    <w:lsdException w:name="Grid Table 7 Colorful Accent 5" w:uiPriority="52"/>
+    <w:lsdException w:name="Grid Table 1 Light Accent 6" w:uiPriority="46"/>
+    <w:lsdException w:name="Grid Table 2 Accent 6" w:uiPriority="47"/>
+    <w:lsdException w:name="Grid Table 3 Accent 6" w:uiPriority="48"/>
+    <w:lsdException w:name="Grid Table 4 Accent 6" w:uiPriority="49"/>
+    <w:lsdException w:name="Grid Table 5 Dark Accent 6" w:uiPriority="50"/>
+    <w:lsdException w:name="Grid Table 6 Colorful Accent 6" w:uiPriority="51"/>
+    <w:lsdException w:name="Grid Table 7 Colorful Accent 6" w:uiPriority="52"/>
+    <w:lsdException w:name="List Table 1 Light" w:uiPriority="46"/>
+    <w:lsdException w:name="List Table 2" w:uiPriority="47"/>
+    <w:lsdException w:name="List Table 3" w:uiPriority="48"/>
+    <w:lsdException w:name="List Table 4" w:uiPriority="49"/>
+    <w:lsdException w:name="List Table 5 Dark" w:uiPriority="50"/>
+    <w:lsdException w:name="List Table 6 Colorful" w:uiPriority="51"/>
+    <w:lsdException w:name="List Table 7 Colorful" w:uiPriority="52"/>
+    <w:lsdException w:name="List Table 1 Light Accent 1" w:uiPriority="46"/>
+    <w:lsdException w:name="List Table 2 Accent 1" w:uiPriority="47"/>
+    <w:lsdException w:name="List Table 3 Accent 1" w:uiPriority="48"/>
+    <w:lsdException w:name="List Table 4 Accent 1" w:uiPriority="49"/>
+    <w:lsdException w:name="List Table 5 Dark Accent 1" w:uiPriority="50"/>
+    <w:lsdException w:name="List Table 6 Colorful Accent 1" w:uiPriority="51"/>
+    <w:lsdException w:name="List Table 7 Colorful Accent 1" w:uiPriority="52"/>
+    <w:lsdException w:name="List Table 1 Light Accent 2" w:uiPriority="46"/>
+    <w:lsdException w:name="List Table 2 Accent 2" w:uiPriority="47"/>
+    <w:lsdException w:name="List Table 3 Accent 2" w:uiPriority="48"/>
+    <w:lsdException w:name="List Table 4 Accent 2" w:uiPriority="49"/>
+    <w:lsdException w:name="List Table 5 Dark Accent 2" w:uiPriority="50"/>
+    <w:lsdException w:name="List Table 6 Colorful Accent 2" w:uiPriority="51"/>
+    <w:lsdException w:name="List Table 7 Colorful Accent 2" w:uiPriority="52"/>
+    <w:lsdException w:name="List Table 1 Light Accent 3" w:uiPriority="46"/>
+    <w:lsdException w:name="List Table 2 Accent 3" w:uiPriority="47"/>
+    <w:lsdException w:name="List Table 3 Accent 3" w:uiPriority="48"/>
+    <w:lsdException w:name="List Table 4 Accent 3" w:uiPriority="49"/>
+    <w:lsdException w:name="List Table 5 Dark Accent 3" w:uiPriority="50"/>
+    <w:lsdException w:name="List Table 6 Colorful Accent 3" w:uiPriority="51"/>
+    <w:lsdException w:name="List Table 7 Colorful Accent 3" w:uiPriority="52"/>
+    <w:lsdException w:name="List Table 1 Light Accent 4" w:uiPriority="46"/>
+    <w:lsdException w:name="List Table 2 Accent 4" w:uiPriority="47"/>
+    <w:lsdException w:name="List Table 3 Accent 4" w:uiPriority="48"/>
+    <w:lsdException w:name="List Table 4 Accent 4" w:uiPriority="49"/>
+    <w:lsdException w:name="List Table 5 Dark Accent 4" w:uiPriority="50"/>
+    <w:lsdException w:name="List Table 6 Colorful Accent 4" w:uiPriority="51"/>
+    <w:lsdException w:name="List Table 7 Colorful Accent 4" w:uiPriority="52"/>
+    <w:lsdException w:name="List Table 1 Light Accent 5" w:uiPriority="46"/>
+    <w:lsdException w:name="List Table 2 Accent 5" w:uiPriority="47"/>
+    <w:lsdException w:name="List Table 3 Accent 5" w:uiPriority="48"/>
+    <w:lsdException w:name="List Table 4 Accent 5" w:uiPriority="49"/>
+    <w:lsdException w:name="List Table 5 Dark Accent 5" w:uiPriority="50"/>
+    <w:lsdException w:name="List Table 6 Colorful Accent 5" w:uiPriority="51"/>
+    <w:lsdException w:name="List Table 7 Colorful Accent 5" w:uiPriority="52"/>
+    <w:lsdException w:name="List Table 1 Light Accent 6" w:uiPriority="46"/>
+    <w:lsdException w:name="List Table 2 Accent 6" w:uiPriority="47"/>
+    <w:lsdException w:name="List Table 3 Accent 6" w:uiPriority="48"/>
+    <w:lsdException w:name="List Table 4 Accent 6" w:uiPriority="49"/>
+    <w:lsdException w:name="List Table 5 Dark Accent 6" w:uiPriority="50"/>
+    <w:lsdException w:name="List Table 6 Colorful Accent 6" w:uiPriority="51"/>
+    <w:lsdException w:name="List Table 7 Colorful Accent 6" w:uiPriority="52"/>
+    <w:lsdException w:name="Mention" w:semiHidden="1" w:uiPriority="99" w:unhideWhenUsed="1"/>
+    <w:lsdException w:name="Smart Hyperlink" w:semiHidden="1" w:uiPriority="99" w:unhideWhenUsed="1"/>
+    <w:lsdException w:name="Hashtag" w:semiHidden="1" w:uiPriority="99" w:unhideWhenUsed="1"/>
   </w:latentStyles>
   <w:style w:type="paragraph" w:default="1" w:styleId="Normal">
     <w:name w:val="Normal"/>
@@ -5134,7 +5336,6 @@
       <w:spacing w:line="240" w:lineRule="atLeast"/>
     </w:pPr>
     <w:tblPr>
-      <w:tblInd w:w="0" w:type="dxa"/>
       <w:tblBorders>
         <w:top w:val="single" w:sz="4" w:space="0" w:color="auto"/>
         <w:left w:val="single" w:sz="4" w:space="0" w:color="auto"/>
@@ -5143,12 +5344,6 @@
         <w:insideH w:val="single" w:sz="4" w:space="0" w:color="auto"/>
         <w:insideV w:val="single" w:sz="4" w:space="0" w:color="auto"/>
       </w:tblBorders>
-      <w:tblCellMar>
-        <w:top w:w="0" w:type="dxa"/>
-        <w:left w:w="108" w:type="dxa"/>
-        <w:bottom w:w="0" w:type="dxa"/>
-        <w:right w:w="108" w:type="dxa"/>
-      </w:tblCellMar>
     </w:tblPr>
   </w:style>
   <w:style w:type="character" w:styleId="Hyperlink">
@@ -5223,740 +5418,16 @@
       <w:lang w:val="vi-VN"/>
     </w:rPr>
   </w:style>
-</w:styles>
-</file>
-
-<file path=word/stylesWithEffects.xml><?xml version="1.0" encoding="utf-8"?>
-<w:styles xmlns:wpc="http://schemas.microsoft.com/office/word/2010/wordprocessingCanvas" xmlns:mc="http://schemas.openxmlformats.org/markup-compatibility/2006" xmlns:o="urn:schemas-microsoft-com:office:office" xmlns:r="http://schemas.openxmlformats.org/officeDocument/2006/relationships" xmlns:m="http://schemas.openxmlformats.org/officeDocument/2006/math" xmlns:v="urn:schemas-microsoft-com:vml" xmlns:wp14="http://schemas.microsoft.com/office/word/2010/wordprocessingDrawing" xmlns:wp="http://schemas.openxmlformats.org/drawingml/2006/wordprocessingDrawing" xmlns:w10="urn:schemas-microsoft-com:office:word" xmlns:w="http://schemas.openxmlformats.org/wordprocessingml/2006/main" xmlns:w14="http://schemas.microsoft.com/office/word/2010/wordml" xmlns:wpg="http://schemas.microsoft.com/office/word/2010/wordprocessingGroup" xmlns:wpi="http://schemas.microsoft.com/office/word/2010/wordprocessingInk" xmlns:wne="http://schemas.microsoft.com/office/word/2006/wordml" xmlns:wps="http://schemas.microsoft.com/office/word/2010/wordprocessingShape" mc:Ignorable="w14 wp14">
-  <w:docDefaults>
-    <w:rPrDefault>
-      <w:rPr>
-        <w:rFonts w:ascii="Times New Roman" w:eastAsia="Times New Roman" w:hAnsi="Times New Roman" w:cs="Times New Roman"/>
-        <w:lang w:val="en-US" w:eastAsia="en-US" w:bidi="ar-SA"/>
-      </w:rPr>
-    </w:rPrDefault>
-    <w:pPrDefault/>
-  </w:docDefaults>
-  <w:latentStyles w:defLockedState="0" w:defUIPriority="0" w:defSemiHidden="0" w:defUnhideWhenUsed="0" w:defQFormat="0" w:count="267">
-    <w:lsdException w:name="Normal" w:qFormat="1"/>
-    <w:lsdException w:name="heading 1" w:qFormat="1"/>
-    <w:lsdException w:name="heading 2" w:qFormat="1"/>
-    <w:lsdException w:name="heading 3" w:qFormat="1"/>
-    <w:lsdException w:name="heading 4" w:qFormat="1"/>
-    <w:lsdException w:name="heading 5" w:qFormat="1"/>
-    <w:lsdException w:name="heading 6" w:qFormat="1"/>
-    <w:lsdException w:name="heading 7" w:qFormat="1"/>
-    <w:lsdException w:name="heading 8" w:qFormat="1"/>
-    <w:lsdException w:name="heading 9" w:qFormat="1"/>
-    <w:lsdException w:name="toc 1" w:uiPriority="39"/>
-    <w:lsdException w:name="toc 2" w:uiPriority="39"/>
-    <w:lsdException w:name="header" w:uiPriority="99"/>
-    <w:lsdException w:name="caption" w:semiHidden="1" w:unhideWhenUsed="1" w:qFormat="1"/>
-    <w:lsdException w:name="Title" w:qFormat="1"/>
-    <w:lsdException w:name="Subtitle" w:qFormat="1"/>
-    <w:lsdException w:name="Hyperlink" w:uiPriority="99"/>
-    <w:lsdException w:name="Strong" w:qFormat="1"/>
-    <w:lsdException w:name="Emphasis" w:qFormat="1"/>
-    <w:lsdException w:name="Normal (Web)" w:uiPriority="99"/>
-    <w:lsdException w:name="Placeholder Text" w:semiHidden="1" w:uiPriority="99"/>
-    <w:lsdException w:name="No Spacing" w:uiPriority="1" w:qFormat="1"/>
-    <w:lsdException w:name="Light Shading" w:uiPriority="60"/>
-    <w:lsdException w:name="Light List" w:uiPriority="61"/>
-    <w:lsdException w:name="Light Grid" w:uiPriority="62"/>
-    <w:lsdException w:name="Medium Shading 1" w:uiPriority="63"/>
-    <w:lsdException w:name="Medium Shading 2" w:uiPriority="64"/>
-    <w:lsdException w:name="Medium List 1" w:uiPriority="65"/>
-    <w:lsdException w:name="Medium List 2" w:uiPriority="66"/>
-    <w:lsdException w:name="Medium Grid 1" w:uiPriority="67"/>
-    <w:lsdException w:name="Medium Grid 2" w:uiPriority="68"/>
-    <w:lsdException w:name="Medium Grid 3" w:uiPriority="69"/>
-    <w:lsdException w:name="Dark List" w:uiPriority="70"/>
-    <w:lsdException w:name="Colorful Shading" w:uiPriority="71"/>
-    <w:lsdException w:name="Colorful List" w:uiPriority="72"/>
-    <w:lsdException w:name="Colorful Grid" w:uiPriority="73"/>
-    <w:lsdException w:name="Light Shading Accent 1" w:uiPriority="60"/>
-    <w:lsdException w:name="Light List Accent 1" w:uiPriority="61"/>
-    <w:lsdException w:name="Light Grid Accent 1" w:uiPriority="62"/>
-    <w:lsdException w:name="Medium Shading 1 Accent 1" w:uiPriority="63"/>
-    <w:lsdException w:name="Medium Shading 2 Accent 1" w:uiPriority="64"/>
-    <w:lsdException w:name="Medium List 1 Accent 1" w:uiPriority="65"/>
-    <w:lsdException w:name="Revision" w:semiHidden="1" w:uiPriority="99"/>
-    <w:lsdException w:name="List Paragraph" w:uiPriority="34" w:qFormat="1"/>
-    <w:lsdException w:name="Quote" w:uiPriority="29" w:qFormat="1"/>
-    <w:lsdException w:name="Intense Quote" w:uiPriority="30" w:qFormat="1"/>
-    <w:lsdException w:name="Medium List 2 Accent 1" w:uiPriority="66"/>
-    <w:lsdException w:name="Medium Grid 1 Accent 1" w:uiPriority="67"/>
-    <w:lsdException w:name="Medium Grid 2 Accent 1" w:uiPriority="68"/>
-    <w:lsdException w:name="Medium Grid 3 Accent 1" w:uiPriority="69"/>
-    <w:lsdException w:name="Dark List Accent 1" w:uiPriority="70"/>
-    <w:lsdException w:name="Colorful Shading Accent 1" w:uiPriority="71"/>
-    <w:lsdException w:name="Colorful List Accent 1" w:uiPriority="72"/>
-    <w:lsdException w:name="Colorful Grid Accent 1" w:uiPriority="73"/>
-    <w:lsdException w:name="Light Shading Accent 2" w:uiPriority="60"/>
-    <w:lsdException w:name="Light List Accent 2" w:uiPriority="61"/>
-    <w:lsdException w:name="Light Grid Accent 2" w:uiPriority="62"/>
-    <w:lsdException w:name="Medium Shading 1 Accent 2" w:uiPriority="63"/>
-    <w:lsdException w:name="Medium Shading 2 Accent 2" w:uiPriority="64"/>
-    <w:lsdException w:name="Medium List 1 Accent 2" w:uiPriority="65"/>
-    <w:lsdException w:name="Medium List 2 Accent 2" w:uiPriority="66"/>
-    <w:lsdException w:name="Medium Grid 1 Accent 2" w:uiPriority="67"/>
-    <w:lsdException w:name="Medium Grid 2 Accent 2" w:uiPriority="68"/>
-    <w:lsdException w:name="Medium Grid 3 Accent 2" w:uiPriority="69"/>
-    <w:lsdException w:name="Dark List Accent 2" w:uiPriority="70"/>
-    <w:lsdException w:name="Colorful Shading Accent 2" w:uiPriority="71"/>
-    <w:lsdException w:name="Colorful List Accent 2" w:uiPriority="72"/>
-    <w:lsdException w:name="Colorful Grid Accent 2" w:uiPriority="73"/>
-    <w:lsdException w:name="Light Shading Accent 3" w:uiPriority="60"/>
-    <w:lsdException w:name="Light List Accent 3" w:uiPriority="61"/>
-    <w:lsdException w:name="Light Grid Accent 3" w:uiPriority="62"/>
-    <w:lsdException w:name="Medium Shading 1 Accent 3" w:uiPriority="63"/>
-    <w:lsdException w:name="Medium Shading 2 Accent 3" w:uiPriority="64"/>
-    <w:lsdException w:name="Medium List 1 Accent 3" w:uiPriority="65"/>
-    <w:lsdException w:name="Medium List 2 Accent 3" w:uiPriority="66"/>
-    <w:lsdException w:name="Medium Grid 1 Accent 3" w:uiPriority="67"/>
-    <w:lsdException w:name="Medium Grid 2 Accent 3" w:uiPriority="68"/>
-    <w:lsdException w:name="Medium Grid 3 Accent 3" w:uiPriority="69"/>
-    <w:lsdException w:name="Dark List Accent 3" w:uiPriority="70"/>
-    <w:lsdException w:name="Colorful Shading Accent 3" w:uiPriority="71"/>
-    <w:lsdException w:name="Colorful List Accent 3" w:uiPriority="72"/>
-    <w:lsdException w:name="Colorful Grid Accent 3" w:uiPriority="73"/>
-    <w:lsdException w:name="Light Shading Accent 4" w:uiPriority="60"/>
-    <w:lsdException w:name="Light List Accent 4" w:uiPriority="61"/>
-    <w:lsdException w:name="Light Grid Accent 4" w:uiPriority="62"/>
-    <w:lsdException w:name="Medium Shading 1 Accent 4" w:uiPriority="63"/>
-    <w:lsdException w:name="Medium Shading 2 Accent 4" w:uiPriority="64"/>
-    <w:lsdException w:name="Medium List 1 Accent 4" w:uiPriority="65"/>
-    <w:lsdException w:name="Medium List 2 Accent 4" w:uiPriority="66"/>
-    <w:lsdException w:name="Medium Grid 1 Accent 4" w:uiPriority="67"/>
-    <w:lsdException w:name="Medium Grid 2 Accent 4" w:uiPriority="68"/>
-    <w:lsdException w:name="Medium Grid 3 Accent 4" w:uiPriority="69"/>
-    <w:lsdException w:name="Dark List Accent 4" w:uiPriority="70"/>
-    <w:lsdException w:name="Colorful Shading Accent 4" w:uiPriority="71"/>
-    <w:lsdException w:name="Colorful List Accent 4" w:uiPriority="72"/>
-    <w:lsdException w:name="Colorful Grid Accent 4" w:uiPriority="73"/>
-    <w:lsdException w:name="Light Shading Accent 5" w:uiPriority="60"/>
-    <w:lsdException w:name="Light List Accent 5" w:uiPriority="61"/>
-    <w:lsdException w:name="Light Grid Accent 5" w:uiPriority="62"/>
-    <w:lsdException w:name="Medium Shading 1 Accent 5" w:uiPriority="63"/>
-    <w:lsdException w:name="Medium Shading 2 Accent 5" w:uiPriority="64"/>
-    <w:lsdException w:name="Medium List 1 Accent 5" w:uiPriority="65"/>
-    <w:lsdException w:name="Medium List 2 Accent 5" w:uiPriority="66"/>
-    <w:lsdException w:name="Medium Grid 1 Accent 5" w:uiPriority="67"/>
-    <w:lsdException w:name="Medium Grid 2 Accent 5" w:uiPriority="68"/>
-    <w:lsdException w:name="Medium Grid 3 Accent 5" w:uiPriority="69"/>
-    <w:lsdException w:name="Dark List Accent 5" w:uiPriority="70"/>
-    <w:lsdException w:name="Colorful Shading Accent 5" w:uiPriority="71"/>
-    <w:lsdException w:name="Colorful List Accent 5" w:uiPriority="72"/>
-    <w:lsdException w:name="Colorful Grid Accent 5" w:uiPriority="73"/>
-    <w:lsdException w:name="Light Shading Accent 6" w:uiPriority="60"/>
-    <w:lsdException w:name="Light List Accent 6" w:uiPriority="61"/>
-    <w:lsdException w:name="Light Grid Accent 6" w:uiPriority="62"/>
-    <w:lsdException w:name="Medium Shading 1 Accent 6" w:uiPriority="63"/>
-    <w:lsdException w:name="Medium Shading 2 Accent 6" w:uiPriority="64"/>
-    <w:lsdException w:name="Medium List 1 Accent 6" w:uiPriority="65"/>
-    <w:lsdException w:name="Medium List 2 Accent 6" w:uiPriority="66"/>
-    <w:lsdException w:name="Medium Grid 1 Accent 6" w:uiPriority="67"/>
-    <w:lsdException w:name="Medium Grid 2 Accent 6" w:uiPriority="68"/>
-    <w:lsdException w:name="Medium Grid 3 Accent 6" w:uiPriority="69"/>
-    <w:lsdException w:name="Dark List Accent 6" w:uiPriority="70"/>
-    <w:lsdException w:name="Colorful Shading Accent 6" w:uiPriority="71"/>
-    <w:lsdException w:name="Colorful List Accent 6" w:uiPriority="72"/>
-    <w:lsdException w:name="Colorful Grid Accent 6" w:uiPriority="73"/>
-    <w:lsdException w:name="Subtle Emphasis" w:uiPriority="19" w:qFormat="1"/>
-    <w:lsdException w:name="Intense Emphasis" w:uiPriority="21" w:qFormat="1"/>
-    <w:lsdException w:name="Subtle Reference" w:uiPriority="31" w:qFormat="1"/>
-    <w:lsdException w:name="Intense Reference" w:uiPriority="32" w:qFormat="1"/>
-    <w:lsdException w:name="Book Title" w:uiPriority="33" w:qFormat="1"/>
-    <w:lsdException w:name="Bibliography" w:semiHidden="1" w:uiPriority="37" w:unhideWhenUsed="1"/>
-    <w:lsdException w:name="TOC Heading" w:semiHidden="1" w:uiPriority="39" w:unhideWhenUsed="1" w:qFormat="1"/>
-  </w:latentStyles>
-  <w:style w:type="paragraph" w:default="1" w:styleId="Normal">
-    <w:name w:val="Normal"/>
+  <w:style w:type="paragraph" w:styleId="ListParagraph">
+    <w:name w:val="List Paragraph"/>
+    <w:basedOn w:val="Normal"/>
+    <w:uiPriority w:val="34"/>
     <w:qFormat/>
+    <w:rsid w:val="00504DD2"/>
     <w:pPr>
-      <w:widowControl w:val="0"/>
-      <w:spacing w:line="240" w:lineRule="atLeast"/>
+      <w:ind w:left="720"/>
+      <w:contextualSpacing/>
     </w:pPr>
-    <w:rPr>
-      <w:sz w:val="24"/>
-      <w:lang w:val="vi-VN"/>
-    </w:rPr>
-  </w:style>
-  <w:style w:type="paragraph" w:styleId="Heading1">
-    <w:name w:val="heading 1"/>
-    <w:aliases w:val="Heading 1 new"/>
-    <w:basedOn w:val="Normal"/>
-    <w:next w:val="Normal"/>
-    <w:qFormat/>
-    <w:pPr>
-      <w:keepNext/>
-      <w:numPr>
-        <w:numId w:val="1"/>
-      </w:numPr>
-      <w:spacing w:before="120" w:after="60"/>
-      <w:outlineLvl w:val="0"/>
-    </w:pPr>
-    <w:rPr>
-      <w:rFonts w:ascii="Arial" w:hAnsi="Arial"/>
-      <w:b/>
-    </w:rPr>
-  </w:style>
-  <w:style w:type="paragraph" w:styleId="Heading2">
-    <w:name w:val="heading 2"/>
-    <w:basedOn w:val="Heading1"/>
-    <w:next w:val="Normal"/>
-    <w:qFormat/>
-    <w:pPr>
-      <w:numPr>
-        <w:ilvl w:val="1"/>
-      </w:numPr>
-      <w:outlineLvl w:val="1"/>
-    </w:pPr>
-    <w:rPr>
-      <w:sz w:val="20"/>
-    </w:rPr>
-  </w:style>
-  <w:style w:type="paragraph" w:styleId="Heading3">
-    <w:name w:val="heading 3"/>
-    <w:basedOn w:val="Heading1"/>
-    <w:next w:val="Normal"/>
-    <w:qFormat/>
-    <w:pPr>
-      <w:numPr>
-        <w:ilvl w:val="2"/>
-      </w:numPr>
-      <w:outlineLvl w:val="2"/>
-    </w:pPr>
-    <w:rPr>
-      <w:b w:val="0"/>
-      <w:i/>
-      <w:sz w:val="20"/>
-    </w:rPr>
-  </w:style>
-  <w:style w:type="paragraph" w:styleId="Heading4">
-    <w:name w:val="heading 4"/>
-    <w:basedOn w:val="Heading1"/>
-    <w:next w:val="Normal"/>
-    <w:qFormat/>
-    <w:pPr>
-      <w:numPr>
-        <w:ilvl w:val="3"/>
-      </w:numPr>
-      <w:outlineLvl w:val="3"/>
-    </w:pPr>
-    <w:rPr>
-      <w:b w:val="0"/>
-      <w:sz w:val="20"/>
-    </w:rPr>
-  </w:style>
-  <w:style w:type="paragraph" w:styleId="Heading5">
-    <w:name w:val="heading 5"/>
-    <w:basedOn w:val="Normal"/>
-    <w:next w:val="Normal"/>
-    <w:qFormat/>
-    <w:pPr>
-      <w:numPr>
-        <w:ilvl w:val="4"/>
-        <w:numId w:val="1"/>
-      </w:numPr>
-      <w:spacing w:before="240" w:after="60"/>
-      <w:outlineLvl w:val="4"/>
-    </w:pPr>
-    <w:rPr>
-      <w:sz w:val="22"/>
-    </w:rPr>
-  </w:style>
-  <w:style w:type="paragraph" w:styleId="Heading6">
-    <w:name w:val="heading 6"/>
-    <w:basedOn w:val="Normal"/>
-    <w:next w:val="Normal"/>
-    <w:qFormat/>
-    <w:pPr>
-      <w:numPr>
-        <w:ilvl w:val="5"/>
-        <w:numId w:val="1"/>
-      </w:numPr>
-      <w:spacing w:before="240" w:after="60"/>
-      <w:outlineLvl w:val="5"/>
-    </w:pPr>
-    <w:rPr>
-      <w:i/>
-      <w:sz w:val="22"/>
-    </w:rPr>
-  </w:style>
-  <w:style w:type="paragraph" w:styleId="Heading7">
-    <w:name w:val="heading 7"/>
-    <w:basedOn w:val="Normal"/>
-    <w:next w:val="Normal"/>
-    <w:qFormat/>
-    <w:pPr>
-      <w:numPr>
-        <w:ilvl w:val="6"/>
-        <w:numId w:val="1"/>
-      </w:numPr>
-      <w:spacing w:before="240" w:after="60"/>
-      <w:outlineLvl w:val="6"/>
-    </w:pPr>
-  </w:style>
-  <w:style w:type="paragraph" w:styleId="Heading8">
-    <w:name w:val="heading 8"/>
-    <w:basedOn w:val="Normal"/>
-    <w:next w:val="Normal"/>
-    <w:qFormat/>
-    <w:pPr>
-      <w:numPr>
-        <w:ilvl w:val="7"/>
-        <w:numId w:val="1"/>
-      </w:numPr>
-      <w:spacing w:before="240" w:after="60"/>
-      <w:outlineLvl w:val="7"/>
-    </w:pPr>
-    <w:rPr>
-      <w:i/>
-    </w:rPr>
-  </w:style>
-  <w:style w:type="paragraph" w:styleId="Heading9">
-    <w:name w:val="heading 9"/>
-    <w:basedOn w:val="Normal"/>
-    <w:next w:val="Normal"/>
-    <w:qFormat/>
-    <w:pPr>
-      <w:numPr>
-        <w:ilvl w:val="8"/>
-        <w:numId w:val="1"/>
-      </w:numPr>
-      <w:spacing w:before="240" w:after="60"/>
-      <w:outlineLvl w:val="8"/>
-    </w:pPr>
-    <w:rPr>
-      <w:b/>
-      <w:i/>
-      <w:sz w:val="18"/>
-    </w:rPr>
-  </w:style>
-  <w:style w:type="character" w:default="1" w:styleId="DefaultParagraphFont">
-    <w:name w:val="Default Paragraph Font"/>
-    <w:uiPriority w:val="1"/>
-    <w:semiHidden/>
-    <w:unhideWhenUsed/>
-  </w:style>
-  <w:style w:type="table" w:default="1" w:styleId="TableNormal">
-    <w:name w:val="Normal Table"/>
-    <w:uiPriority w:val="99"/>
-    <w:semiHidden/>
-    <w:unhideWhenUsed/>
-    <w:tblPr>
-      <w:tblInd w:w="0" w:type="dxa"/>
-      <w:tblCellMar>
-        <w:top w:w="0" w:type="dxa"/>
-        <w:left w:w="108" w:type="dxa"/>
-        <w:bottom w:w="0" w:type="dxa"/>
-        <w:right w:w="108" w:type="dxa"/>
-      </w:tblCellMar>
-    </w:tblPr>
-  </w:style>
-  <w:style w:type="numbering" w:default="1" w:styleId="NoList">
-    <w:name w:val="No List"/>
-    <w:uiPriority w:val="99"/>
-    <w:semiHidden/>
-    <w:unhideWhenUsed/>
-  </w:style>
-  <w:style w:type="paragraph" w:customStyle="1" w:styleId="Paragraph2">
-    <w:name w:val="Paragraph2"/>
-    <w:basedOn w:val="Normal"/>
-    <w:pPr>
-      <w:spacing w:before="80"/>
-      <w:ind w:left="720"/>
-      <w:jc w:val="both"/>
-    </w:pPr>
-    <w:rPr>
-      <w:color w:val="000000"/>
-      <w:lang w:val="en-AU"/>
-    </w:rPr>
-  </w:style>
-  <w:style w:type="paragraph" w:styleId="Title">
-    <w:name w:val="Title"/>
-    <w:basedOn w:val="Normal"/>
-    <w:next w:val="Normal"/>
-    <w:link w:val="TitleChar"/>
-    <w:qFormat/>
-    <w:pPr>
-      <w:spacing w:line="240" w:lineRule="auto"/>
-      <w:jc w:val="center"/>
-    </w:pPr>
-    <w:rPr>
-      <w:rFonts w:ascii="Arial" w:hAnsi="Arial"/>
-      <w:b/>
-      <w:sz w:val="36"/>
-    </w:rPr>
-  </w:style>
-  <w:style w:type="paragraph" w:styleId="Subtitle">
-    <w:name w:val="Subtitle"/>
-    <w:basedOn w:val="Normal"/>
-    <w:qFormat/>
-    <w:pPr>
-      <w:spacing w:after="60"/>
-      <w:jc w:val="center"/>
-    </w:pPr>
-    <w:rPr>
-      <w:rFonts w:ascii="Arial" w:hAnsi="Arial"/>
-      <w:i/>
-      <w:sz w:val="36"/>
-      <w:lang w:val="en-AU"/>
-    </w:rPr>
-  </w:style>
-  <w:style w:type="paragraph" w:styleId="NormalIndent">
-    <w:name w:val="Normal Indent"/>
-    <w:basedOn w:val="Normal"/>
-    <w:pPr>
-      <w:ind w:left="900" w:hanging="900"/>
-    </w:pPr>
-  </w:style>
-  <w:style w:type="paragraph" w:styleId="TOC1">
-    <w:name w:val="toc 1"/>
-    <w:basedOn w:val="Normal"/>
-    <w:next w:val="Normal"/>
-    <w:uiPriority w:val="39"/>
-    <w:pPr>
-      <w:tabs>
-        <w:tab w:val="right" w:pos="9360"/>
-      </w:tabs>
-      <w:spacing w:before="240" w:after="60"/>
-      <w:ind w:right="720"/>
-    </w:pPr>
-  </w:style>
-  <w:style w:type="paragraph" w:styleId="TOC2">
-    <w:name w:val="toc 2"/>
-    <w:basedOn w:val="Normal"/>
-    <w:next w:val="Normal"/>
-    <w:uiPriority w:val="39"/>
-    <w:pPr>
-      <w:tabs>
-        <w:tab w:val="right" w:pos="9360"/>
-      </w:tabs>
-      <w:ind w:left="432" w:right="720"/>
-    </w:pPr>
-  </w:style>
-  <w:style w:type="paragraph" w:styleId="TOC3">
-    <w:name w:val="toc 3"/>
-    <w:basedOn w:val="Normal"/>
-    <w:next w:val="Normal"/>
-    <w:semiHidden/>
-    <w:pPr>
-      <w:tabs>
-        <w:tab w:val="right" w:pos="9360"/>
-      </w:tabs>
-      <w:ind w:left="864"/>
-    </w:pPr>
-  </w:style>
-  <w:style w:type="paragraph" w:styleId="Header">
-    <w:name w:val="header"/>
-    <w:basedOn w:val="Normal"/>
-    <w:link w:val="HeaderChar"/>
-    <w:uiPriority w:val="99"/>
-    <w:pPr>
-      <w:tabs>
-        <w:tab w:val="center" w:pos="4320"/>
-        <w:tab w:val="right" w:pos="8640"/>
-      </w:tabs>
-    </w:pPr>
-  </w:style>
-  <w:style w:type="paragraph" w:styleId="Footer">
-    <w:name w:val="footer"/>
-    <w:basedOn w:val="Normal"/>
-    <w:pPr>
-      <w:tabs>
-        <w:tab w:val="center" w:pos="4320"/>
-        <w:tab w:val="right" w:pos="8640"/>
-      </w:tabs>
-    </w:pPr>
-  </w:style>
-  <w:style w:type="character" w:styleId="PageNumber">
-    <w:name w:val="page number"/>
-    <w:basedOn w:val="DefaultParagraphFont"/>
-  </w:style>
-  <w:style w:type="paragraph" w:customStyle="1" w:styleId="Bullet2">
-    <w:name w:val="Bullet2"/>
-    <w:basedOn w:val="Normal"/>
-    <w:pPr>
-      <w:ind w:left="1440" w:hanging="360"/>
-    </w:pPr>
-    <w:rPr>
-      <w:color w:val="000080"/>
-    </w:rPr>
-  </w:style>
-  <w:style w:type="paragraph" w:customStyle="1" w:styleId="Paragraph1">
-    <w:name w:val="Paragraph1"/>
-    <w:basedOn w:val="Normal"/>
-    <w:pPr>
-      <w:spacing w:before="80" w:line="240" w:lineRule="auto"/>
-      <w:jc w:val="both"/>
-    </w:pPr>
-  </w:style>
-  <w:style w:type="paragraph" w:customStyle="1" w:styleId="Tabletext">
-    <w:name w:val="Tabletext"/>
-    <w:basedOn w:val="Normal"/>
-    <w:pPr>
-      <w:keepLines/>
-      <w:spacing w:after="120"/>
-    </w:pPr>
-  </w:style>
-  <w:style w:type="paragraph" w:styleId="BodyText">
-    <w:name w:val="Body Text"/>
-    <w:basedOn w:val="Normal"/>
-    <w:pPr>
-      <w:keepLines/>
-      <w:spacing w:after="120"/>
-      <w:ind w:left="720"/>
-    </w:pPr>
-  </w:style>
-  <w:style w:type="paragraph" w:customStyle="1" w:styleId="Paragraph3">
-    <w:name w:val="Paragraph3"/>
-    <w:basedOn w:val="Paragraph1"/>
-    <w:pPr>
-      <w:ind w:left="1530"/>
-    </w:pPr>
-  </w:style>
-  <w:style w:type="paragraph" w:customStyle="1" w:styleId="Bullet1">
-    <w:name w:val="Bullet1"/>
-    <w:basedOn w:val="Normal"/>
-    <w:pPr>
-      <w:ind w:left="720" w:hanging="432"/>
-    </w:pPr>
-  </w:style>
-  <w:style w:type="character" w:styleId="FootnoteReference">
-    <w:name w:val="footnote reference"/>
-    <w:semiHidden/>
-    <w:rPr>
-      <w:sz w:val="20"/>
-      <w:vertAlign w:val="superscript"/>
-    </w:rPr>
-  </w:style>
-  <w:style w:type="paragraph" w:styleId="FootnoteText">
-    <w:name w:val="footnote text"/>
-    <w:basedOn w:val="Normal"/>
-    <w:semiHidden/>
-    <w:pPr>
-      <w:keepNext/>
-      <w:keepLines/>
-      <w:pBdr>
-        <w:bottom w:val="single" w:sz="6" w:space="0" w:color="000000"/>
-      </w:pBdr>
-      <w:spacing w:before="40" w:after="40"/>
-      <w:ind w:left="360" w:hanging="360"/>
-    </w:pPr>
-    <w:rPr>
-      <w:rFonts w:ascii="Helvetica" w:hAnsi="Helvetica"/>
-      <w:sz w:val="16"/>
-    </w:rPr>
-  </w:style>
-  <w:style w:type="paragraph" w:styleId="DocumentMap">
-    <w:name w:val="Document Map"/>
-    <w:basedOn w:val="Normal"/>
-    <w:semiHidden/>
-    <w:pPr>
-      <w:shd w:val="clear" w:color="auto" w:fill="000080"/>
-    </w:pPr>
-    <w:rPr>
-      <w:rFonts w:ascii="Tahoma" w:hAnsi="Tahoma"/>
-    </w:rPr>
-  </w:style>
-  <w:style w:type="paragraph" w:customStyle="1" w:styleId="Paragraph4">
-    <w:name w:val="Paragraph4"/>
-    <w:basedOn w:val="Paragraph1"/>
-    <w:pPr>
-      <w:ind w:left="2250"/>
-    </w:pPr>
-  </w:style>
-  <w:style w:type="paragraph" w:styleId="TOC4">
-    <w:name w:val="toc 4"/>
-    <w:basedOn w:val="Normal"/>
-    <w:next w:val="Normal"/>
-    <w:semiHidden/>
-    <w:pPr>
-      <w:ind w:left="600"/>
-    </w:pPr>
-  </w:style>
-  <w:style w:type="paragraph" w:styleId="TOC5">
-    <w:name w:val="toc 5"/>
-    <w:basedOn w:val="Normal"/>
-    <w:next w:val="Normal"/>
-    <w:semiHidden/>
-    <w:pPr>
-      <w:ind w:left="800"/>
-    </w:pPr>
-  </w:style>
-  <w:style w:type="paragraph" w:styleId="TOC6">
-    <w:name w:val="toc 6"/>
-    <w:basedOn w:val="Normal"/>
-    <w:next w:val="Normal"/>
-    <w:semiHidden/>
-    <w:pPr>
-      <w:ind w:left="1000"/>
-    </w:pPr>
-  </w:style>
-  <w:style w:type="paragraph" w:styleId="TOC7">
-    <w:name w:val="toc 7"/>
-    <w:basedOn w:val="Normal"/>
-    <w:next w:val="Normal"/>
-    <w:semiHidden/>
-    <w:pPr>
-      <w:ind w:left="1200"/>
-    </w:pPr>
-  </w:style>
-  <w:style w:type="paragraph" w:styleId="TOC8">
-    <w:name w:val="toc 8"/>
-    <w:basedOn w:val="Normal"/>
-    <w:next w:val="Normal"/>
-    <w:semiHidden/>
-    <w:pPr>
-      <w:ind w:left="1400"/>
-    </w:pPr>
-  </w:style>
-  <w:style w:type="paragraph" w:styleId="TOC9">
-    <w:name w:val="toc 9"/>
-    <w:basedOn w:val="Normal"/>
-    <w:next w:val="Normal"/>
-    <w:semiHidden/>
-    <w:pPr>
-      <w:ind w:left="1600"/>
-    </w:pPr>
-  </w:style>
-  <w:style w:type="paragraph" w:styleId="BodyText2">
-    <w:name w:val="Body Text 2"/>
-    <w:basedOn w:val="Normal"/>
-    <w:pPr>
-      <w:widowControl/>
-      <w:spacing w:line="240" w:lineRule="auto"/>
-    </w:pPr>
-    <w:rPr>
-      <w:snapToGrid w:val="0"/>
-      <w:sz w:val="28"/>
-    </w:rPr>
-  </w:style>
-  <w:style w:type="paragraph" w:styleId="BodyText3">
-    <w:name w:val="Body Text 3"/>
-    <w:basedOn w:val="Normal"/>
-    <w:pPr>
-      <w:widowControl/>
-      <w:spacing w:line="240" w:lineRule="auto"/>
-    </w:pPr>
-    <w:rPr>
-      <w:snapToGrid w:val="0"/>
-    </w:rPr>
-  </w:style>
-  <w:style w:type="paragraph" w:customStyle="1" w:styleId="ToDoItem">
-    <w:name w:val="To Do Item"/>
-    <w:basedOn w:val="Normal"/>
-    <w:pPr>
-      <w:numPr>
-        <w:numId w:val="5"/>
-      </w:numPr>
-    </w:pPr>
-  </w:style>
-  <w:style w:type="character" w:customStyle="1" w:styleId="SoDAField">
-    <w:name w:val="SoDA Field"/>
-    <w:rPr>
-      <w:color w:val="0000FF"/>
-    </w:rPr>
-  </w:style>
-  <w:style w:type="table" w:styleId="TableGrid">
-    <w:name w:val="Table Grid"/>
-    <w:basedOn w:val="TableNormal"/>
-    <w:rsid w:val="007A1DE8"/>
-    <w:pPr>
-      <w:widowControl w:val="0"/>
-      <w:spacing w:line="240" w:lineRule="atLeast"/>
-    </w:pPr>
-    <w:tblPr>
-      <w:tblInd w:w="0" w:type="dxa"/>
-      <w:tblBorders>
-        <w:top w:val="single" w:sz="4" w:space="0" w:color="auto"/>
-        <w:left w:val="single" w:sz="4" w:space="0" w:color="auto"/>
-        <w:bottom w:val="single" w:sz="4" w:space="0" w:color="auto"/>
-        <w:right w:val="single" w:sz="4" w:space="0" w:color="auto"/>
-        <w:insideH w:val="single" w:sz="4" w:space="0" w:color="auto"/>
-        <w:insideV w:val="single" w:sz="4" w:space="0" w:color="auto"/>
-      </w:tblBorders>
-      <w:tblCellMar>
-        <w:top w:w="0" w:type="dxa"/>
-        <w:left w:w="108" w:type="dxa"/>
-        <w:bottom w:w="0" w:type="dxa"/>
-        <w:right w:w="108" w:type="dxa"/>
-      </w:tblCellMar>
-    </w:tblPr>
-  </w:style>
-  <w:style w:type="character" w:styleId="Hyperlink">
-    <w:name w:val="Hyperlink"/>
-    <w:uiPriority w:val="99"/>
-    <w:rsid w:val="00A23833"/>
-    <w:rPr>
-      <w:color w:val="0000FF"/>
-      <w:u w:val="single"/>
-    </w:rPr>
-  </w:style>
-  <w:style w:type="character" w:customStyle="1" w:styleId="TitleChar">
-    <w:name w:val="Title Char"/>
-    <w:link w:val="Title"/>
-    <w:rsid w:val="00A23833"/>
-    <w:rPr>
-      <w:rFonts w:ascii="Arial" w:hAnsi="Arial"/>
-      <w:b/>
-      <w:sz w:val="36"/>
-      <w:lang w:val="vi-VN"/>
-    </w:rPr>
-  </w:style>
-  <w:style w:type="paragraph" w:styleId="BalloonText">
-    <w:name w:val="Balloon Text"/>
-    <w:basedOn w:val="Normal"/>
-    <w:link w:val="BalloonTextChar"/>
-    <w:rsid w:val="00D328EA"/>
-    <w:pPr>
-      <w:spacing w:line="240" w:lineRule="auto"/>
-    </w:pPr>
-    <w:rPr>
-      <w:rFonts w:ascii="Tahoma" w:hAnsi="Tahoma" w:cs="Tahoma"/>
-      <w:sz w:val="16"/>
-      <w:szCs w:val="16"/>
-    </w:rPr>
-  </w:style>
-  <w:style w:type="character" w:customStyle="1" w:styleId="BalloonTextChar">
-    <w:name w:val="Balloon Text Char"/>
-    <w:basedOn w:val="DefaultParagraphFont"/>
-    <w:link w:val="BalloonText"/>
-    <w:rsid w:val="00D328EA"/>
-    <w:rPr>
-      <w:rFonts w:ascii="Tahoma" w:hAnsi="Tahoma" w:cs="Tahoma"/>
-      <w:sz w:val="16"/>
-      <w:szCs w:val="16"/>
-      <w:lang w:val="vi-VN"/>
-    </w:rPr>
-  </w:style>
-  <w:style w:type="paragraph" w:styleId="NormalWeb">
-    <w:name w:val="Normal (Web)"/>
-    <w:basedOn w:val="Normal"/>
-    <w:uiPriority w:val="99"/>
-    <w:unhideWhenUsed/>
-    <w:rsid w:val="00D328EA"/>
-    <w:pPr>
-      <w:widowControl/>
-      <w:spacing w:before="100" w:beforeAutospacing="1" w:after="100" w:afterAutospacing="1" w:line="240" w:lineRule="auto"/>
-    </w:pPr>
-    <w:rPr>
-      <w:szCs w:val="24"/>
-      <w:lang w:val="en-US"/>
-    </w:rPr>
-  </w:style>
-  <w:style w:type="character" w:customStyle="1" w:styleId="HeaderChar">
-    <w:name w:val="Header Char"/>
-    <w:basedOn w:val="DefaultParagraphFont"/>
-    <w:link w:val="Header"/>
-    <w:uiPriority w:val="99"/>
-    <w:rsid w:val="008B1041"/>
-    <w:rPr>
-      <w:sz w:val="24"/>
-      <w:lang w:val="vi-VN"/>
-    </w:rPr>
   </w:style>
 </w:styles>
 </file>

</xml_diff>